<commit_message>
Updates protfolio after AWS certification.
</commit_message>
<xml_diff>
--- a/public/downloads/CV_Serban_Petrescu.docx
+++ b/public/downloads/CV_Serban_Petrescu.docx
@@ -61,7 +61,7 @@
               <w:rPr>
                 <w:rFonts w:ascii="Lato" w:hAnsi="Lato" w:cstheme="minorHAnsi"/>
                 <w:noProof/>
-                <w:lang w:eastAsia="de-DE"/>
+                <w:lang w:val="en-US"/>
               </w:rPr>
               <w:drawing>
                 <wp:inline distT="0" distB="0" distL="0" distR="0" wp14:anchorId="180FB259" wp14:editId="2D39B4A2">
@@ -148,6 +148,8 @@
               </w:rPr>
               <w:t>Șerban Petrescu</w:t>
             </w:r>
+            <w:bookmarkStart w:id="0" w:name="_GoBack"/>
+            <w:bookmarkEnd w:id="0"/>
           </w:p>
           <w:p>
             <w:pPr>
@@ -283,7 +285,7 @@
               <w:rPr>
                 <w:rFonts w:ascii="Lato" w:hAnsi="Lato" w:cstheme="minorHAnsi"/>
                 <w:noProof/>
-                <w:lang w:eastAsia="de-DE"/>
+                <w:lang w:val="en-US"/>
               </w:rPr>
               <w:drawing>
                 <wp:anchor distT="0" distB="0" distL="53975" distR="53975" simplePos="0" relativeHeight="251658240" behindDoc="0" locked="0" layoutInCell="1" allowOverlap="1">
@@ -376,7 +378,7 @@
               <w:rPr>
                 <w:rFonts w:ascii="Lato" w:hAnsi="Lato" w:cstheme="minorHAnsi"/>
                 <w:noProof/>
-                <w:lang w:eastAsia="de-DE"/>
+                <w:lang w:val="en-US"/>
               </w:rPr>
               <w:drawing>
                 <wp:anchor distT="0" distB="0" distL="53975" distR="53975" simplePos="0" relativeHeight="251660288" behindDoc="0" locked="0" layoutInCell="1" allowOverlap="1" wp14:anchorId="783FC9B9" wp14:editId="422ABC16">
@@ -468,7 +470,7 @@
               <w:rPr>
                 <w:rFonts w:ascii="Lato" w:hAnsi="Lato" w:cstheme="minorHAnsi"/>
                 <w:noProof/>
-                <w:lang w:eastAsia="de-DE"/>
+                <w:lang w:val="en-US"/>
               </w:rPr>
               <w:drawing>
                 <wp:anchor distT="0" distB="0" distL="53975" distR="53975" simplePos="0" relativeHeight="251662336" behindDoc="0" locked="0" layoutInCell="1" allowOverlap="1" wp14:anchorId="2217B864" wp14:editId="03099E70">
@@ -557,7 +559,7 @@
               <w:rPr>
                 <w:rFonts w:ascii="Lato" w:hAnsi="Lato" w:cstheme="minorHAnsi"/>
                 <w:noProof/>
-                <w:lang w:eastAsia="de-DE"/>
+                <w:lang w:val="en-US"/>
               </w:rPr>
               <w:drawing>
                 <wp:anchor distT="0" distB="0" distL="53975" distR="53975" simplePos="0" relativeHeight="251664384" behindDoc="0" locked="0" layoutInCell="1" allowOverlap="1" wp14:anchorId="4F662AB9" wp14:editId="1D81D679">
@@ -828,6 +830,24 @@
               </w:rPr>
               <w:t>React</w:t>
             </w:r>
+            <w:r>
+              <w:rPr>
+                <w:rFonts w:ascii="Lato" w:hAnsi="Lato" w:cstheme="minorHAnsi"/>
+                <w:sz w:val="20"/>
+                <w:szCs w:val="20"/>
+                <w:lang w:val="en-US"/>
+              </w:rPr>
+              <w:t xml:space="preserve">, </w:t>
+            </w:r>
+            <w:r>
+              <w:rPr>
+                <w:rFonts w:ascii="Lato" w:hAnsi="Lato" w:cstheme="minorHAnsi"/>
+                <w:sz w:val="20"/>
+                <w:szCs w:val="20"/>
+                <w:lang w:val="en-US"/>
+              </w:rPr>
+              <w:t>Angular</w:t>
+            </w:r>
           </w:p>
           <w:p>
             <w:pPr>
@@ -857,6 +877,15 @@
               <w:t>Bulma</w:t>
             </w:r>
             <w:proofErr w:type="spellEnd"/>
+            <w:r>
+              <w:rPr>
+                <w:rFonts w:ascii="Lato" w:hAnsi="Lato" w:cstheme="minorHAnsi"/>
+                <w:sz w:val="20"/>
+                <w:szCs w:val="20"/>
+                <w:lang w:val="en-US"/>
+              </w:rPr>
+              <w:t>, Bootstrap</w:t>
+            </w:r>
           </w:p>
           <w:p>
             <w:pPr>
@@ -1049,7 +1078,7 @@
                 <w:sz w:val="20"/>
                 <w:lang w:val="en-US"/>
               </w:rPr>
-              <w:t>Cloud Foundry</w:t>
+              <w:t xml:space="preserve">Cloud </w:t>
             </w:r>
           </w:p>
           <w:p>
@@ -1074,7 +1103,57 @@
                 <w:sz w:val="20"/>
                 <w:lang w:val="en-US"/>
               </w:rPr>
-              <w:t>SAP Cloud NEO</w:t>
+              <w:t>Material</w:t>
+            </w:r>
+            <w:r>
+              <w:rPr>
+                <w:rFonts w:ascii="Lato" w:hAnsi="Lato" w:cstheme="minorHAnsi"/>
+                <w:sz w:val="20"/>
+                <w:lang w:val="en-US"/>
+              </w:rPr>
+              <w:t xml:space="preserve">, </w:t>
+            </w:r>
+            <w:r>
+              <w:rPr>
+                <w:rFonts w:ascii="Lato" w:hAnsi="Lato" w:cstheme="minorHAnsi"/>
+                <w:sz w:val="20"/>
+                <w:lang w:val="en-US"/>
+              </w:rPr>
+              <w:t>Semantic UI</w:t>
+            </w:r>
+          </w:p>
+          <w:p>
+            <w:pPr>
+              <w:tabs>
+                <w:tab w:val="left" w:pos="2018"/>
+              </w:tabs>
+              <w:rPr>
+                <w:rFonts w:ascii="Lato" w:hAnsi="Lato" w:cstheme="minorHAnsi"/>
+                <w:sz w:val="20"/>
+                <w:lang w:val="en-US"/>
+              </w:rPr>
+            </w:pPr>
+          </w:p>
+          <w:p>
+            <w:pPr>
+              <w:tabs>
+                <w:tab w:val="left" w:pos="2018"/>
+              </w:tabs>
+              <w:rPr>
+                <w:rFonts w:ascii="Lato" w:hAnsi="Lato" w:cstheme="minorHAnsi"/>
+                <w:sz w:val="24"/>
+                <w:szCs w:val="24"/>
+                <w:lang w:val="en-US"/>
+              </w:rPr>
+            </w:pPr>
+            <w:r>
+              <w:rPr>
+                <w:rFonts w:ascii="Lato" w:hAnsi="Lato" w:cstheme="minorHAnsi"/>
+                <w:sz w:val="24"/>
+                <w:szCs w:val="24"/>
+                <w:lang w:val="en-US"/>
+              </w:rPr>
+              <w:t>Certifications:</w:t>
             </w:r>
           </w:p>
           <w:p>
@@ -1093,16 +1172,14 @@
                 <w:lang w:val="en-US"/>
               </w:rPr>
             </w:pPr>
-            <w:proofErr w:type="spellStart"/>
-            <w:r>
-              <w:rPr>
-                <w:rFonts w:ascii="Lato" w:hAnsi="Lato" w:cstheme="minorHAnsi"/>
-                <w:sz w:val="20"/>
-                <w:lang w:val="en-US"/>
-              </w:rPr>
-              <w:t>EclipseLink</w:t>
-            </w:r>
-            <w:proofErr w:type="spellEnd"/>
+            <w:r>
+              <w:rPr>
+                <w:rFonts w:ascii="Lato" w:hAnsi="Lato" w:cstheme="minorHAnsi"/>
+                <w:sz w:val="20"/>
+                <w:lang w:val="en-US"/>
+              </w:rPr>
+              <w:t>AWS Solution Arch. Associate</w:t>
+            </w:r>
           </w:p>
           <w:p>
             <w:pPr>
@@ -1126,7 +1203,39 @@
                 <w:sz w:val="20"/>
                 <w:lang w:val="en-US"/>
               </w:rPr>
-              <w:t>Angular</w:t>
+              <w:t>Cambridge CAE – C2</w:t>
+            </w:r>
+          </w:p>
+          <w:p>
+            <w:pPr>
+              <w:tabs>
+                <w:tab w:val="left" w:pos="2018"/>
+              </w:tabs>
+              <w:rPr>
+                <w:rFonts w:ascii="Lato" w:hAnsi="Lato" w:cstheme="minorHAnsi"/>
+                <w:sz w:val="20"/>
+                <w:lang w:val="en-US"/>
+              </w:rPr>
+            </w:pPr>
+          </w:p>
+          <w:p>
+            <w:pPr>
+              <w:tabs>
+                <w:tab w:val="left" w:pos="2018"/>
+              </w:tabs>
+              <w:rPr>
+                <w:rFonts w:ascii="Lato" w:hAnsi="Lato" w:cstheme="minorHAnsi"/>
+                <w:sz w:val="24"/>
+                <w:lang w:val="en-US"/>
+              </w:rPr>
+            </w:pPr>
+            <w:r>
+              <w:rPr>
+                <w:rFonts w:ascii="Lato" w:hAnsi="Lato" w:cstheme="minorHAnsi"/>
+                <w:sz w:val="24"/>
+                <w:lang w:val="en-US"/>
+              </w:rPr>
+              <w:t>Soft Skills</w:t>
             </w:r>
           </w:p>
           <w:p>
@@ -1151,7 +1260,7 @@
                 <w:sz w:val="20"/>
                 <w:lang w:val="en-US"/>
               </w:rPr>
-              <w:t>Material</w:t>
+              <w:t>Time Management</w:t>
             </w:r>
           </w:p>
           <w:p>
@@ -1176,39 +1285,7 @@
                 <w:sz w:val="20"/>
                 <w:lang w:val="en-US"/>
               </w:rPr>
-              <w:t>Semantic UI</w:t>
-            </w:r>
-          </w:p>
-          <w:p>
-            <w:pPr>
-              <w:tabs>
-                <w:tab w:val="left" w:pos="2018"/>
-              </w:tabs>
-              <w:rPr>
-                <w:rFonts w:ascii="Lato" w:hAnsi="Lato" w:cstheme="minorHAnsi"/>
-                <w:sz w:val="20"/>
-                <w:lang w:val="en-US"/>
-              </w:rPr>
-            </w:pPr>
-          </w:p>
-          <w:p>
-            <w:pPr>
-              <w:tabs>
-                <w:tab w:val="left" w:pos="2018"/>
-              </w:tabs>
-              <w:rPr>
-                <w:rFonts w:ascii="Lato" w:hAnsi="Lato" w:cstheme="minorHAnsi"/>
-                <w:sz w:val="24"/>
-                <w:lang w:val="en-US"/>
-              </w:rPr>
-            </w:pPr>
-            <w:r>
-              <w:rPr>
-                <w:rFonts w:ascii="Lato" w:hAnsi="Lato" w:cstheme="minorHAnsi"/>
-                <w:sz w:val="24"/>
-                <w:lang w:val="en-US"/>
-              </w:rPr>
-              <w:t>Soft Skills</w:t>
+              <w:t>Leadership</w:t>
             </w:r>
           </w:p>
           <w:p>
@@ -1233,7 +1310,7 @@
                 <w:sz w:val="20"/>
                 <w:lang w:val="en-US"/>
               </w:rPr>
-              <w:t>Time Management</w:t>
+              <w:t>Coaching</w:t>
             </w:r>
           </w:p>
           <w:p>
@@ -1258,7 +1335,15 @@
                 <w:sz w:val="20"/>
                 <w:lang w:val="en-US"/>
               </w:rPr>
-              <w:t>Leadership</w:t>
+              <w:t>M</w:t>
+            </w:r>
+            <w:r>
+              <w:rPr>
+                <w:rFonts w:ascii="Lato" w:hAnsi="Lato" w:cstheme="minorHAnsi"/>
+                <w:sz w:val="20"/>
+                <w:lang w:val="en-US"/>
+              </w:rPr>
+              <w:t>entoring</w:t>
             </w:r>
           </w:p>
           <w:p>
@@ -1283,7 +1368,7 @@
                 <w:sz w:val="20"/>
                 <w:lang w:val="en-US"/>
               </w:rPr>
-              <w:t>Coaching</w:t>
+              <w:t>Teamwork</w:t>
             </w:r>
           </w:p>
           <w:p>
@@ -1308,64 +1393,6 @@
                 <w:sz w:val="20"/>
                 <w:lang w:val="en-US"/>
               </w:rPr>
-              <w:t>M</w:t>
-            </w:r>
-            <w:r>
-              <w:rPr>
-                <w:rFonts w:ascii="Lato" w:hAnsi="Lato" w:cstheme="minorHAnsi"/>
-                <w:sz w:val="20"/>
-                <w:lang w:val="en-US"/>
-              </w:rPr>
-              <w:t>entoring</w:t>
-            </w:r>
-          </w:p>
-          <w:p>
-            <w:pPr>
-              <w:pStyle w:val="ListParagraph"/>
-              <w:numPr>
-                <w:ilvl w:val="0"/>
-                <w:numId w:val="3"/>
-              </w:numPr>
-              <w:tabs>
-                <w:tab w:val="left" w:pos="2018"/>
-              </w:tabs>
-              <w:rPr>
-                <w:rFonts w:ascii="Lato" w:hAnsi="Lato" w:cstheme="minorHAnsi"/>
-                <w:sz w:val="20"/>
-                <w:lang w:val="en-US"/>
-              </w:rPr>
-            </w:pPr>
-            <w:r>
-              <w:rPr>
-                <w:rFonts w:ascii="Lato" w:hAnsi="Lato" w:cstheme="minorHAnsi"/>
-                <w:sz w:val="20"/>
-                <w:lang w:val="en-US"/>
-              </w:rPr>
-              <w:t>Teamwork</w:t>
-            </w:r>
-          </w:p>
-          <w:p>
-            <w:pPr>
-              <w:pStyle w:val="ListParagraph"/>
-              <w:numPr>
-                <w:ilvl w:val="0"/>
-                <w:numId w:val="3"/>
-              </w:numPr>
-              <w:tabs>
-                <w:tab w:val="left" w:pos="2018"/>
-              </w:tabs>
-              <w:rPr>
-                <w:rFonts w:ascii="Lato" w:hAnsi="Lato" w:cstheme="minorHAnsi"/>
-                <w:sz w:val="20"/>
-                <w:lang w:val="en-US"/>
-              </w:rPr>
-            </w:pPr>
-            <w:r>
-              <w:rPr>
-                <w:rFonts w:ascii="Lato" w:hAnsi="Lato" w:cstheme="minorHAnsi"/>
-                <w:sz w:val="20"/>
-                <w:lang w:val="en-US"/>
-              </w:rPr>
               <w:t>Rigid work ethic</w:t>
             </w:r>
           </w:p>
@@ -1470,18 +1497,6 @@
               </w:tabs>
               <w:rPr>
                 <w:rFonts w:ascii="Lato" w:hAnsi="Lato" w:cstheme="minorHAnsi"/>
-                <w:sz w:val="20"/>
-                <w:lang w:val="en-US"/>
-              </w:rPr>
-            </w:pPr>
-          </w:p>
-          <w:p>
-            <w:pPr>
-              <w:tabs>
-                <w:tab w:val="left" w:pos="2018"/>
-              </w:tabs>
-              <w:rPr>
-                <w:rFonts w:ascii="Lato" w:hAnsi="Lato" w:cstheme="minorHAnsi"/>
                 <w:b/>
                 <w:sz w:val="32"/>
                 <w:lang w:val="en-US"/>
@@ -1531,13 +1546,6 @@
                 <w:sz w:val="20"/>
                 <w:lang w:val="en-US"/>
               </w:rPr>
-            </w:r>
-            <w:r>
-              <w:rPr>
-                <w:rFonts w:ascii="Lato" w:hAnsi="Lato" w:cstheme="minorHAnsi"/>
-                <w:sz w:val="20"/>
-                <w:lang w:val="en-US"/>
-              </w:rPr>
               <w:fldChar w:fldCharType="separate"/>
             </w:r>
           </w:p>
@@ -1560,7 +1568,7 @@
                 <w:rFonts w:ascii="Lato" w:hAnsi="Lato" w:cstheme="minorHAnsi"/>
                 <w:noProof/>
                 <w:sz w:val="20"/>
-                <w:lang w:eastAsia="de-DE"/>
+                <w:lang w:val="en-US"/>
               </w:rPr>
               <w:drawing>
                 <wp:inline distT="0" distB="0" distL="0" distR="0">
@@ -1702,8 +1710,6 @@
               </w:rPr>
               <w:t>Work History</w:t>
             </w:r>
-            <w:bookmarkStart w:id="0" w:name="_GoBack"/>
-            <w:bookmarkEnd w:id="0"/>
           </w:p>
           <w:p>
             <w:pPr>

</xml_diff>

<commit_message>
Updates headline and CV.
</commit_message>
<xml_diff>
--- a/public/downloads/CV_Serban_Petrescu.docx
+++ b/public/downloads/CV_Serban_Petrescu.docx
@@ -1,6 +1,6 @@
 
 <file path=word/document.xml><?xml version="1.0" encoding="utf-8"?>
-<w:document xmlns:wpc="http://schemas.microsoft.com/office/word/2010/wordprocessingCanvas" xmlns:cx="http://schemas.microsoft.com/office/drawing/2014/chartex" xmlns:cx1="http://schemas.microsoft.com/office/drawing/2015/9/8/chartex" xmlns:mc="http://schemas.openxmlformats.org/markup-compatibility/2006" xmlns:o="urn:schemas-microsoft-com:office:office" xmlns:r="http://schemas.openxmlformats.org/officeDocument/2006/relationships" xmlns:m="http://schemas.openxmlformats.org/officeDocument/2006/math" xmlns:v="urn:schemas-microsoft-com:vml" xmlns:wp14="http://schemas.microsoft.com/office/word/2010/wordprocessingDrawing" xmlns:wp="http://schemas.openxmlformats.org/drawingml/2006/wordprocessingDrawing" xmlns:w10="urn:schemas-microsoft-com:office:word" xmlns:w="http://schemas.openxmlformats.org/wordprocessingml/2006/main" xmlns:w14="http://schemas.microsoft.com/office/word/2010/wordml" xmlns:w15="http://schemas.microsoft.com/office/word/2012/wordml" xmlns:w16se="http://schemas.microsoft.com/office/word/2015/wordml/symex" xmlns:wpg="http://schemas.microsoft.com/office/word/2010/wordprocessingGroup" xmlns:wpi="http://schemas.microsoft.com/office/word/2010/wordprocessingInk" xmlns:wne="http://schemas.microsoft.com/office/word/2006/wordml" xmlns:wps="http://schemas.microsoft.com/office/word/2010/wordprocessingShape" mc:Ignorable="w14 w15 w16se wp14">
+<w:document xmlns:wpc="http://schemas.microsoft.com/office/word/2010/wordprocessingCanvas" xmlns:cx="http://schemas.microsoft.com/office/drawing/2014/chartex" xmlns:cx1="http://schemas.microsoft.com/office/drawing/2015/9/8/chartex" xmlns:cx2="http://schemas.microsoft.com/office/drawing/2015/10/21/chartex" xmlns:cx3="http://schemas.microsoft.com/office/drawing/2016/5/9/chartex" xmlns:cx4="http://schemas.microsoft.com/office/drawing/2016/5/10/chartex" xmlns:cx5="http://schemas.microsoft.com/office/drawing/2016/5/11/chartex" xmlns:cx6="http://schemas.microsoft.com/office/drawing/2016/5/12/chartex" xmlns:cx7="http://schemas.microsoft.com/office/drawing/2016/5/13/chartex" xmlns:cx8="http://schemas.microsoft.com/office/drawing/2016/5/14/chartex" xmlns:mc="http://schemas.openxmlformats.org/markup-compatibility/2006" xmlns:aink="http://schemas.microsoft.com/office/drawing/2016/ink" xmlns:am3d="http://schemas.microsoft.com/office/drawing/2017/model3d" xmlns:o="urn:schemas-microsoft-com:office:office" xmlns:r="http://schemas.openxmlformats.org/officeDocument/2006/relationships" xmlns:m="http://schemas.openxmlformats.org/officeDocument/2006/math" xmlns:v="urn:schemas-microsoft-com:vml" xmlns:wp14="http://schemas.microsoft.com/office/word/2010/wordprocessingDrawing" xmlns:wp="http://schemas.openxmlformats.org/drawingml/2006/wordprocessingDrawing" xmlns:w10="urn:schemas-microsoft-com:office:word" xmlns:w="http://schemas.openxmlformats.org/wordprocessingml/2006/main" xmlns:w14="http://schemas.microsoft.com/office/word/2010/wordml" xmlns:w15="http://schemas.microsoft.com/office/word/2012/wordml" xmlns:w16cid="http://schemas.microsoft.com/office/word/2016/wordml/cid" xmlns:w16se="http://schemas.microsoft.com/office/word/2015/wordml/symex" xmlns:wpg="http://schemas.microsoft.com/office/word/2010/wordprocessingGroup" xmlns:wpi="http://schemas.microsoft.com/office/word/2010/wordprocessingInk" xmlns:wne="http://schemas.microsoft.com/office/word/2006/wordml" xmlns:wps="http://schemas.microsoft.com/office/word/2010/wordprocessingShape" mc:Ignorable="w14 w15 w16se w16cid wp14">
   <w:body>
     <w:p>
       <w:pPr>
@@ -64,7 +64,7 @@
                 <w:lang w:val="en-US"/>
               </w:rPr>
               <w:drawing>
-                <wp:inline distT="0" distB="0" distL="0" distR="0" wp14:anchorId="180FB259" wp14:editId="2D39B4A2">
+                <wp:inline distT="0" distB="0" distL="0" distR="0" wp14:anchorId="47D29408" wp14:editId="7485CBB9">
                   <wp:extent cx="828040" cy="828040"/>
                   <wp:effectExtent l="19050" t="19050" r="10160" b="10160"/>
                   <wp:docPr id="14" name="Picture 14" descr="avatar"/>
@@ -148,8 +148,6 @@
               </w:rPr>
               <w:t>Șerban Petrescu</w:t>
             </w:r>
-            <w:bookmarkStart w:id="0" w:name="_GoBack"/>
-            <w:bookmarkEnd w:id="0"/>
           </w:p>
           <w:p>
             <w:pPr>
@@ -189,7 +187,7 @@
                 <w:sz w:val="20"/>
                 <w:lang w:val="en-US"/>
               </w:rPr>
-              <w:t>I am an IT enthusiast that works full time at msg-systems as a lead developer and solution architect, has a</w:t>
+              <w:t xml:space="preserve">I am an IT enthusiast that works full time </w:t>
             </w:r>
             <w:r>
               <w:rPr>
@@ -197,7 +195,7 @@
                 <w:sz w:val="20"/>
                 <w:lang w:val="en-US"/>
               </w:rPr>
-              <w:t>n own</w:t>
+              <w:t>at Crossover as a technical product manager</w:t>
             </w:r>
             <w:r>
               <w:rPr>
@@ -205,7 +203,23 @@
                 <w:sz w:val="20"/>
                 <w:lang w:val="en-US"/>
               </w:rPr>
-              <w:t xml:space="preserve"> tech start-up and teaches Software Design at TU-CN.</w:t>
+              <w:t xml:space="preserve"> and teaches </w:t>
+            </w:r>
+            <w:r>
+              <w:rPr>
+                <w:rFonts w:ascii="Lato" w:hAnsi="Lato"/>
+                <w:sz w:val="20"/>
+                <w:lang w:val="en-US"/>
+              </w:rPr>
+              <w:t>SD</w:t>
+            </w:r>
+            <w:r>
+              <w:rPr>
+                <w:rFonts w:ascii="Lato" w:hAnsi="Lato"/>
+                <w:sz w:val="20"/>
+                <w:lang w:val="en-US"/>
+              </w:rPr>
+              <w:t xml:space="preserve"> at TU-CN.</w:t>
             </w:r>
           </w:p>
         </w:tc>
@@ -256,382 +270,440 @@
               <w:t>Personal Info</w:t>
             </w:r>
           </w:p>
-          <w:p>
-            <w:pPr>
-              <w:tabs>
-                <w:tab w:val="left" w:pos="2018"/>
-              </w:tabs>
-              <w:rPr>
-                <w:rFonts w:ascii="Lato" w:hAnsi="Lato" w:cstheme="minorHAnsi"/>
-                <w:b/>
-                <w:sz w:val="10"/>
-                <w:lang w:val="en-US"/>
-              </w:rPr>
-            </w:pPr>
-          </w:p>
-          <w:p>
-            <w:pPr>
-              <w:tabs>
-                <w:tab w:val="left" w:pos="2018"/>
-              </w:tabs>
-              <w:spacing w:line="360" w:lineRule="auto"/>
-              <w:rPr>
-                <w:rFonts w:ascii="Lato" w:hAnsi="Lato" w:cstheme="minorHAnsi"/>
-                <w:sz w:val="20"/>
-                <w:lang w:val="en-US"/>
-              </w:rPr>
-            </w:pPr>
-            <w:r>
-              <w:rPr>
-                <w:rFonts w:ascii="Lato" w:hAnsi="Lato" w:cstheme="minorHAnsi"/>
-                <w:noProof/>
-                <w:lang w:val="en-US"/>
-              </w:rPr>
-              <w:drawing>
-                <wp:anchor distT="0" distB="0" distL="53975" distR="53975" simplePos="0" relativeHeight="251658240" behindDoc="0" locked="0" layoutInCell="1" allowOverlap="1">
-                  <wp:simplePos x="0" y="0"/>
-                  <wp:positionH relativeFrom="column">
-                    <wp:posOffset>17145</wp:posOffset>
-                  </wp:positionH>
-                  <wp:positionV relativeFrom="page">
-                    <wp:posOffset>492760</wp:posOffset>
-                  </wp:positionV>
-                  <wp:extent cx="144000" cy="144000"/>
-                  <wp:effectExtent l="0" t="0" r="8890" b="8890"/>
-                  <wp:wrapSquare wrapText="bothSides"/>
-                  <wp:docPr id="3" name="Picture 3" descr="C:\Users\petrescs\Downloads\font-awesome_4-7-0_link_256_0_5b9bd5_none.png"/>
-                  <wp:cNvGraphicFramePr>
-                    <a:graphicFrameLocks xmlns:a="http://schemas.openxmlformats.org/drawingml/2006/main" noChangeAspect="1"/>
-                  </wp:cNvGraphicFramePr>
-                  <a:graphic xmlns:a="http://schemas.openxmlformats.org/drawingml/2006/main">
-                    <a:graphicData uri="http://schemas.openxmlformats.org/drawingml/2006/picture">
-                      <pic:pic xmlns:pic="http://schemas.openxmlformats.org/drawingml/2006/picture">
-                        <pic:nvPicPr>
-                          <pic:cNvPr id="0" name="Picture 3" descr="C:\Users\petrescs\Downloads\font-awesome_4-7-0_link_256_0_5b9bd5_none.png"/>
-                          <pic:cNvPicPr>
-                            <a:picLocks noChangeAspect="1" noChangeArrowheads="1"/>
-                          </pic:cNvPicPr>
-                        </pic:nvPicPr>
-                        <pic:blipFill>
-                          <a:blip r:embed="rId9" cstate="print">
-                            <a:extLst>
-                              <a:ext uri="{28A0092B-C50C-407E-A947-70E740481C1C}">
-                                <a14:useLocalDpi xmlns:a14="http://schemas.microsoft.com/office/drawing/2010/main" val="0"/>
-                              </a:ext>
-                            </a:extLst>
-                          </a:blip>
-                          <a:srcRect/>
-                          <a:stretch>
-                            <a:fillRect/>
-                          </a:stretch>
-                        </pic:blipFill>
-                        <pic:spPr bwMode="auto">
-                          <a:xfrm>
-                            <a:off x="0" y="0"/>
-                            <a:ext cx="144000" cy="144000"/>
-                          </a:xfrm>
-                          <a:prstGeom prst="rect">
-                            <a:avLst/>
-                          </a:prstGeom>
-                          <a:noFill/>
-                          <a:ln>
-                            <a:noFill/>
-                          </a:ln>
-                        </pic:spPr>
-                      </pic:pic>
-                    </a:graphicData>
-                  </a:graphic>
-                  <wp14:sizeRelH relativeFrom="page">
-                    <wp14:pctWidth>0</wp14:pctWidth>
-                  </wp14:sizeRelH>
-                  <wp14:sizeRelV relativeFrom="page">
-                    <wp14:pctHeight>0</wp14:pctHeight>
-                  </wp14:sizeRelV>
-                </wp:anchor>
-              </w:drawing>
-            </w:r>
-            <w:hyperlink r:id="rId10" w:history="1">
-              <w:r>
-                <w:rPr>
-                  <w:rStyle w:val="Hyperlink"/>
-                  <w:rFonts w:ascii="Lato" w:hAnsi="Lato" w:cstheme="minorHAnsi"/>
-                  <w:sz w:val="20"/>
-                  <w:lang w:val="en-US"/>
-                </w:rPr>
-                <w:t>serban-petrescu.github.io</w:t>
-              </w:r>
-            </w:hyperlink>
-          </w:p>
-          <w:p>
-            <w:pPr>
-              <w:tabs>
-                <w:tab w:val="left" w:pos="2018"/>
-              </w:tabs>
-              <w:spacing w:line="360" w:lineRule="auto"/>
-              <w:rPr>
-                <w:rFonts w:ascii="Lato" w:hAnsi="Lato" w:cstheme="minorHAnsi"/>
-                <w:sz w:val="20"/>
-                <w:lang w:val="en-US"/>
-              </w:rPr>
-            </w:pPr>
-            <w:r>
-              <w:rPr>
-                <w:rFonts w:ascii="Lato" w:hAnsi="Lato" w:cstheme="minorHAnsi"/>
-                <w:noProof/>
-                <w:lang w:val="en-US"/>
-              </w:rPr>
-              <w:drawing>
-                <wp:anchor distT="0" distB="0" distL="53975" distR="53975" simplePos="0" relativeHeight="251660288" behindDoc="0" locked="0" layoutInCell="1" allowOverlap="1" wp14:anchorId="783FC9B9" wp14:editId="422ABC16">
-                  <wp:simplePos x="0" y="0"/>
-                  <wp:positionH relativeFrom="column">
-                    <wp:posOffset>15240</wp:posOffset>
-                  </wp:positionH>
-                  <wp:positionV relativeFrom="page">
-                    <wp:posOffset>713740</wp:posOffset>
-                  </wp:positionV>
-                  <wp:extent cx="143510" cy="143510"/>
-                  <wp:effectExtent l="0" t="0" r="8890" b="8890"/>
-                  <wp:wrapSquare wrapText="bothSides"/>
-                  <wp:docPr id="5" name="Picture 5"/>
-                  <wp:cNvGraphicFramePr>
-                    <a:graphicFrameLocks xmlns:a="http://schemas.openxmlformats.org/drawingml/2006/main" noChangeAspect="1"/>
-                  </wp:cNvGraphicFramePr>
-                  <a:graphic xmlns:a="http://schemas.openxmlformats.org/drawingml/2006/main">
-                    <a:graphicData uri="http://schemas.openxmlformats.org/drawingml/2006/picture">
-                      <pic:pic xmlns:pic="http://schemas.openxmlformats.org/drawingml/2006/picture">
-                        <pic:nvPicPr>
-                          <pic:cNvPr id="0" name="Picture 3" descr="C:\Users\petrescs\Downloads\font-awesome_4-7-0_link_256_0_5b9bd5_none.png"/>
-                          <pic:cNvPicPr>
-                            <a:picLocks noChangeAspect="1" noChangeArrowheads="1"/>
-                          </pic:cNvPicPr>
-                        </pic:nvPicPr>
-                        <pic:blipFill>
-                          <a:blip r:embed="rId11" cstate="print">
-                            <a:extLst>
-                              <a:ext uri="{28A0092B-C50C-407E-A947-70E740481C1C}">
-                                <a14:useLocalDpi xmlns:a14="http://schemas.microsoft.com/office/drawing/2010/main" val="0"/>
-                              </a:ext>
-                            </a:extLst>
-                          </a:blip>
-                          <a:stretch>
-                            <a:fillRect/>
-                          </a:stretch>
-                        </pic:blipFill>
-                        <pic:spPr bwMode="auto">
-                          <a:xfrm>
-                            <a:off x="0" y="0"/>
-                            <a:ext cx="143510" cy="143510"/>
-                          </a:xfrm>
-                          <a:prstGeom prst="rect">
-                            <a:avLst/>
-                          </a:prstGeom>
-                          <a:noFill/>
-                          <a:ln>
-                            <a:noFill/>
-                          </a:ln>
-                        </pic:spPr>
-                      </pic:pic>
-                    </a:graphicData>
-                  </a:graphic>
-                  <wp14:sizeRelH relativeFrom="page">
-                    <wp14:pctWidth>0</wp14:pctWidth>
-                  </wp14:sizeRelH>
-                  <wp14:sizeRelV relativeFrom="page">
-                    <wp14:pctHeight>0</wp14:pctHeight>
-                  </wp14:sizeRelV>
-                </wp:anchor>
-              </w:drawing>
-            </w:r>
-            <w:hyperlink r:id="rId12" w:history="1">
-              <w:r>
-                <w:rPr>
-                  <w:rStyle w:val="Hyperlink"/>
-                  <w:rFonts w:ascii="Lato" w:hAnsi="Lato" w:cstheme="minorHAnsi"/>
-                  <w:sz w:val="20"/>
-                  <w:lang w:val="en-US"/>
-                </w:rPr>
-                <w:t>Serban.Petrescu@outlook.com</w:t>
-              </w:r>
-            </w:hyperlink>
-          </w:p>
-          <w:p>
-            <w:pPr>
-              <w:tabs>
-                <w:tab w:val="left" w:pos="2018"/>
-              </w:tabs>
-              <w:spacing w:line="360" w:lineRule="auto"/>
-              <w:rPr>
-                <w:rFonts w:ascii="Lato" w:hAnsi="Lato" w:cstheme="minorHAnsi"/>
-                <w:sz w:val="20"/>
-                <w:lang w:val="en-US"/>
-              </w:rPr>
-            </w:pPr>
-            <w:r>
-              <w:rPr>
-                <w:rFonts w:ascii="Lato" w:hAnsi="Lato" w:cstheme="minorHAnsi"/>
-                <w:noProof/>
-                <w:lang w:val="en-US"/>
-              </w:rPr>
-              <w:drawing>
-                <wp:anchor distT="0" distB="0" distL="53975" distR="53975" simplePos="0" relativeHeight="251662336" behindDoc="0" locked="0" layoutInCell="1" allowOverlap="1" wp14:anchorId="2217B864" wp14:editId="03099E70">
-                  <wp:simplePos x="0" y="0"/>
-                  <wp:positionH relativeFrom="column">
-                    <wp:posOffset>15240</wp:posOffset>
-                  </wp:positionH>
-                  <wp:positionV relativeFrom="page">
-                    <wp:posOffset>935990</wp:posOffset>
-                  </wp:positionV>
-                  <wp:extent cx="143510" cy="143510"/>
-                  <wp:effectExtent l="0" t="0" r="8890" b="8890"/>
-                  <wp:wrapSquare wrapText="bothSides"/>
-                  <wp:docPr id="6" name="Picture 6"/>
-                  <wp:cNvGraphicFramePr>
-                    <a:graphicFrameLocks xmlns:a="http://schemas.openxmlformats.org/drawingml/2006/main" noChangeAspect="1"/>
-                  </wp:cNvGraphicFramePr>
-                  <a:graphic xmlns:a="http://schemas.openxmlformats.org/drawingml/2006/main">
-                    <a:graphicData uri="http://schemas.openxmlformats.org/drawingml/2006/picture">
-                      <pic:pic xmlns:pic="http://schemas.openxmlformats.org/drawingml/2006/picture">
-                        <pic:nvPicPr>
-                          <pic:cNvPr id="0" name="Picture 3" descr="C:\Users\petrescs\Downloads\font-awesome_4-7-0_link_256_0_5b9bd5_none.png"/>
-                          <pic:cNvPicPr>
-                            <a:picLocks noChangeAspect="1" noChangeArrowheads="1"/>
-                          </pic:cNvPicPr>
-                        </pic:nvPicPr>
-                        <pic:blipFill>
-                          <a:blip r:embed="rId13" cstate="print">
-                            <a:extLst>
-                              <a:ext uri="{28A0092B-C50C-407E-A947-70E740481C1C}">
-                                <a14:useLocalDpi xmlns:a14="http://schemas.microsoft.com/office/drawing/2010/main" val="0"/>
-                              </a:ext>
-                            </a:extLst>
-                          </a:blip>
-                          <a:stretch>
-                            <a:fillRect/>
-                          </a:stretch>
-                        </pic:blipFill>
-                        <pic:spPr bwMode="auto">
-                          <a:xfrm>
-                            <a:off x="0" y="0"/>
-                            <a:ext cx="143510" cy="143510"/>
-                          </a:xfrm>
-                          <a:prstGeom prst="rect">
-                            <a:avLst/>
-                          </a:prstGeom>
-                          <a:noFill/>
-                          <a:ln>
-                            <a:noFill/>
-                          </a:ln>
-                        </pic:spPr>
-                      </pic:pic>
-                    </a:graphicData>
-                  </a:graphic>
-                  <wp14:sizeRelH relativeFrom="page">
-                    <wp14:pctWidth>0</wp14:pctWidth>
-                  </wp14:sizeRelH>
-                  <wp14:sizeRelV relativeFrom="page">
-                    <wp14:pctHeight>0</wp14:pctHeight>
-                  </wp14:sizeRelV>
-                </wp:anchor>
-              </w:drawing>
-            </w:r>
-            <w:r>
-              <w:rPr>
-                <w:rFonts w:ascii="Lato" w:hAnsi="Lato" w:cstheme="minorHAnsi"/>
-                <w:sz w:val="20"/>
-                <w:lang w:val="en-US"/>
-              </w:rPr>
-              <w:t>0040 744 865 132</w:t>
-            </w:r>
-          </w:p>
-          <w:p>
-            <w:pPr>
-              <w:tabs>
-                <w:tab w:val="left" w:pos="2018"/>
-              </w:tabs>
-              <w:spacing w:line="360" w:lineRule="auto"/>
-              <w:rPr>
-                <w:rFonts w:ascii="Lato" w:hAnsi="Lato" w:cstheme="minorHAnsi"/>
-                <w:sz w:val="20"/>
-                <w:lang w:val="en-US"/>
-              </w:rPr>
-            </w:pPr>
-            <w:r>
-              <w:rPr>
-                <w:rFonts w:ascii="Lato" w:hAnsi="Lato" w:cstheme="minorHAnsi"/>
-                <w:noProof/>
-                <w:lang w:val="en-US"/>
-              </w:rPr>
-              <w:drawing>
-                <wp:anchor distT="0" distB="0" distL="53975" distR="53975" simplePos="0" relativeHeight="251664384" behindDoc="0" locked="0" layoutInCell="1" allowOverlap="1" wp14:anchorId="4F662AB9" wp14:editId="1D81D679">
-                  <wp:simplePos x="0" y="0"/>
-                  <wp:positionH relativeFrom="column">
-                    <wp:posOffset>15240</wp:posOffset>
-                  </wp:positionH>
-                  <wp:positionV relativeFrom="page">
-                    <wp:posOffset>1164590</wp:posOffset>
-                  </wp:positionV>
-                  <wp:extent cx="143510" cy="143510"/>
-                  <wp:effectExtent l="0" t="0" r="8890" b="8890"/>
-                  <wp:wrapSquare wrapText="bothSides"/>
-                  <wp:docPr id="7" name="Picture 7"/>
-                  <wp:cNvGraphicFramePr>
-                    <a:graphicFrameLocks xmlns:a="http://schemas.openxmlformats.org/drawingml/2006/main" noChangeAspect="1"/>
-                  </wp:cNvGraphicFramePr>
-                  <a:graphic xmlns:a="http://schemas.openxmlformats.org/drawingml/2006/main">
-                    <a:graphicData uri="http://schemas.openxmlformats.org/drawingml/2006/picture">
-                      <pic:pic xmlns:pic="http://schemas.openxmlformats.org/drawingml/2006/picture">
-                        <pic:nvPicPr>
-                          <pic:cNvPr id="0" name="Picture 3" descr="C:\Users\petrescs\Downloads\font-awesome_4-7-0_link_256_0_5b9bd5_none.png"/>
-                          <pic:cNvPicPr>
-                            <a:picLocks noChangeAspect="1" noChangeArrowheads="1"/>
-                          </pic:cNvPicPr>
-                        </pic:nvPicPr>
-                        <pic:blipFill>
-                          <a:blip r:embed="rId14" cstate="print">
-                            <a:extLst>
-                              <a:ext uri="{28A0092B-C50C-407E-A947-70E740481C1C}">
-                                <a14:useLocalDpi xmlns:a14="http://schemas.microsoft.com/office/drawing/2010/main" val="0"/>
-                              </a:ext>
-                            </a:extLst>
-                          </a:blip>
-                          <a:stretch>
-                            <a:fillRect/>
-                          </a:stretch>
-                        </pic:blipFill>
-                        <pic:spPr bwMode="auto">
-                          <a:xfrm>
-                            <a:off x="0" y="0"/>
-                            <a:ext cx="143510" cy="143510"/>
-                          </a:xfrm>
-                          <a:prstGeom prst="rect">
-                            <a:avLst/>
-                          </a:prstGeom>
-                          <a:noFill/>
-                          <a:ln>
-                            <a:noFill/>
-                          </a:ln>
-                        </pic:spPr>
-                      </pic:pic>
-                    </a:graphicData>
-                  </a:graphic>
-                  <wp14:sizeRelH relativeFrom="page">
-                    <wp14:pctWidth>0</wp14:pctWidth>
-                  </wp14:sizeRelH>
-                  <wp14:sizeRelV relativeFrom="page">
-                    <wp14:pctHeight>0</wp14:pctHeight>
-                  </wp14:sizeRelV>
-                </wp:anchor>
-              </w:drawing>
-            </w:r>
-            <w:r>
-              <w:rPr>
-                <w:rFonts w:ascii="Lato" w:hAnsi="Lato" w:cstheme="minorHAnsi"/>
-                <w:sz w:val="20"/>
-                <w:lang w:val="en-US"/>
-              </w:rPr>
-              <w:t>Cluj-Napoca, Romania</w:t>
-            </w:r>
-          </w:p>
+          <w:tbl>
+            <w:tblPr>
+              <w:tblStyle w:val="TableGrid"/>
+              <w:tblW w:w="3200" w:type="dxa"/>
+              <w:tblBorders>
+                <w:top w:val="none" w:sz="0" w:space="0" w:color="auto"/>
+                <w:left w:val="none" w:sz="0" w:space="0" w:color="auto"/>
+                <w:bottom w:val="none" w:sz="0" w:space="0" w:color="auto"/>
+                <w:right w:val="none" w:sz="0" w:space="0" w:color="auto"/>
+                <w:insideH w:val="none" w:sz="0" w:space="0" w:color="auto"/>
+                <w:insideV w:val="none" w:sz="0" w:space="0" w:color="auto"/>
+              </w:tblBorders>
+              <w:tblLayout w:type="fixed"/>
+              <w:tblCellMar>
+                <w:left w:w="0" w:type="dxa"/>
+                <w:right w:w="0" w:type="dxa"/>
+              </w:tblCellMar>
+              <w:tblLook w:val="04A0" w:firstRow="1" w:lastRow="0" w:firstColumn="1" w:lastColumn="0" w:noHBand="0" w:noVBand="1"/>
+            </w:tblPr>
+            <w:tblGrid>
+              <w:gridCol w:w="360"/>
+              <w:gridCol w:w="2840"/>
+            </w:tblGrid>
+            <w:tr>
+              <w:tc>
+                <w:tcPr>
+                  <w:tcW w:w="360" w:type="dxa"/>
+                  <w:vAlign w:val="center"/>
+                </w:tcPr>
+                <w:p>
+                  <w:pPr>
+                    <w:tabs>
+                      <w:tab w:val="left" w:pos="2018"/>
+                    </w:tabs>
+                    <w:rPr>
+                      <w:rFonts w:ascii="Lato" w:hAnsi="Lato" w:cstheme="minorHAnsi"/>
+                      <w:sz w:val="20"/>
+                      <w:lang w:val="en-US"/>
+                    </w:rPr>
+                  </w:pPr>
+                  <w:r>
+                    <w:rPr>
+                      <w:rFonts w:ascii="Lato" w:hAnsi="Lato" w:cstheme="minorHAnsi"/>
+                      <w:noProof/>
+                      <w:lang w:val="en-US"/>
+                    </w:rPr>
+                    <w:drawing>
+                      <wp:inline distT="0" distB="0" distL="0" distR="0" wp14:anchorId="28860B01" wp14:editId="34FBED25">
+                        <wp:extent cx="144000" cy="144000"/>
+                        <wp:effectExtent l="0" t="0" r="8890" b="8890"/>
+                        <wp:docPr id="3" name="Picture 3" descr="C:\Users\petrescs\Downloads\font-awesome_4-7-0_link_256_0_5b9bd5_none.png"/>
+                        <wp:cNvGraphicFramePr>
+                          <a:graphicFrameLocks xmlns:a="http://schemas.openxmlformats.org/drawingml/2006/main" noChangeAspect="1"/>
+                        </wp:cNvGraphicFramePr>
+                        <a:graphic xmlns:a="http://schemas.openxmlformats.org/drawingml/2006/main">
+                          <a:graphicData uri="http://schemas.openxmlformats.org/drawingml/2006/picture">
+                            <pic:pic xmlns:pic="http://schemas.openxmlformats.org/drawingml/2006/picture">
+                              <pic:nvPicPr>
+                                <pic:cNvPr id="0" name="Picture 3" descr="C:\Users\petrescs\Downloads\font-awesome_4-7-0_link_256_0_5b9bd5_none.png"/>
+                                <pic:cNvPicPr>
+                                  <a:picLocks noChangeAspect="1" noChangeArrowheads="1"/>
+                                </pic:cNvPicPr>
+                              </pic:nvPicPr>
+                              <pic:blipFill>
+                                <a:blip r:embed="rId9" cstate="print">
+                                  <a:extLst>
+                                    <a:ext uri="{28A0092B-C50C-407E-A947-70E740481C1C}">
+                                      <a14:useLocalDpi xmlns:a14="http://schemas.microsoft.com/office/drawing/2010/main" val="0"/>
+                                    </a:ext>
+                                  </a:extLst>
+                                </a:blip>
+                                <a:srcRect/>
+                                <a:stretch>
+                                  <a:fillRect/>
+                                </a:stretch>
+                              </pic:blipFill>
+                              <pic:spPr bwMode="auto">
+                                <a:xfrm>
+                                  <a:off x="0" y="0"/>
+                                  <a:ext cx="144000" cy="144000"/>
+                                </a:xfrm>
+                                <a:prstGeom prst="rect">
+                                  <a:avLst/>
+                                </a:prstGeom>
+                                <a:noFill/>
+                                <a:ln>
+                                  <a:noFill/>
+                                </a:ln>
+                              </pic:spPr>
+                            </pic:pic>
+                          </a:graphicData>
+                        </a:graphic>
+                      </wp:inline>
+                    </w:drawing>
+                  </w:r>
+                </w:p>
+              </w:tc>
+              <w:tc>
+                <w:tcPr>
+                  <w:tcW w:w="2840" w:type="dxa"/>
+                  <w:vAlign w:val="center"/>
+                </w:tcPr>
+                <w:p>
+                  <w:pPr>
+                    <w:tabs>
+                      <w:tab w:val="left" w:pos="2018"/>
+                    </w:tabs>
+                    <w:rPr>
+                      <w:rFonts w:ascii="Lato" w:hAnsi="Lato" w:cstheme="minorHAnsi"/>
+                      <w:sz w:val="20"/>
+                      <w:lang w:val="en-US"/>
+                    </w:rPr>
+                  </w:pPr>
+                  <w:hyperlink r:id="rId10" w:history="1">
+                    <w:r>
+                      <w:rPr>
+                        <w:rStyle w:val="Hyperlink"/>
+                        <w:rFonts w:ascii="Lato" w:hAnsi="Lato" w:cstheme="minorHAnsi"/>
+                        <w:sz w:val="20"/>
+                        <w:lang w:val="en-US"/>
+                      </w:rPr>
+                      <w:t>serban-petrescu.github.io</w:t>
+                    </w:r>
+                  </w:hyperlink>
+                </w:p>
+              </w:tc>
+            </w:tr>
+            <w:tr>
+              <w:tc>
+                <w:tcPr>
+                  <w:tcW w:w="360" w:type="dxa"/>
+                  <w:vAlign w:val="center"/>
+                </w:tcPr>
+                <w:p>
+                  <w:pPr>
+                    <w:tabs>
+                      <w:tab w:val="left" w:pos="2018"/>
+                    </w:tabs>
+                    <w:rPr>
+                      <w:rFonts w:ascii="Lato" w:hAnsi="Lato" w:cstheme="minorHAnsi"/>
+                      <w:sz w:val="20"/>
+                      <w:lang w:val="en-US"/>
+                    </w:rPr>
+                  </w:pPr>
+                  <w:r>
+                    <w:rPr>
+                      <w:rFonts w:ascii="Lato" w:hAnsi="Lato" w:cstheme="minorHAnsi"/>
+                      <w:noProof/>
+                      <w:lang w:val="en-US"/>
+                    </w:rPr>
+                    <w:drawing>
+                      <wp:inline distT="0" distB="0" distL="0" distR="0" wp14:anchorId="3A7FDA30" wp14:editId="4441917D">
+                        <wp:extent cx="143510" cy="143510"/>
+                        <wp:effectExtent l="0" t="0" r="8890" b="8890"/>
+                        <wp:docPr id="5" name="Picture 5"/>
+                        <wp:cNvGraphicFramePr>
+                          <a:graphicFrameLocks xmlns:a="http://schemas.openxmlformats.org/drawingml/2006/main" noChangeAspect="1"/>
+                        </wp:cNvGraphicFramePr>
+                        <a:graphic xmlns:a="http://schemas.openxmlformats.org/drawingml/2006/main">
+                          <a:graphicData uri="http://schemas.openxmlformats.org/drawingml/2006/picture">
+                            <pic:pic xmlns:pic="http://schemas.openxmlformats.org/drawingml/2006/picture">
+                              <pic:nvPicPr>
+                                <pic:cNvPr id="0" name="Picture 3" descr="C:\Users\petrescs\Downloads\font-awesome_4-7-0_link_256_0_5b9bd5_none.png"/>
+                                <pic:cNvPicPr>
+                                  <a:picLocks noChangeAspect="1" noChangeArrowheads="1"/>
+                                </pic:cNvPicPr>
+                              </pic:nvPicPr>
+                              <pic:blipFill>
+                                <a:blip r:embed="rId11" cstate="print">
+                                  <a:extLst>
+                                    <a:ext uri="{28A0092B-C50C-407E-A947-70E740481C1C}">
+                                      <a14:useLocalDpi xmlns:a14="http://schemas.microsoft.com/office/drawing/2010/main" val="0"/>
+                                    </a:ext>
+                                  </a:extLst>
+                                </a:blip>
+                                <a:stretch>
+                                  <a:fillRect/>
+                                </a:stretch>
+                              </pic:blipFill>
+                              <pic:spPr bwMode="auto">
+                                <a:xfrm>
+                                  <a:off x="0" y="0"/>
+                                  <a:ext cx="143510" cy="143510"/>
+                                </a:xfrm>
+                                <a:prstGeom prst="rect">
+                                  <a:avLst/>
+                                </a:prstGeom>
+                                <a:noFill/>
+                                <a:ln>
+                                  <a:noFill/>
+                                </a:ln>
+                              </pic:spPr>
+                            </pic:pic>
+                          </a:graphicData>
+                        </a:graphic>
+                      </wp:inline>
+                    </w:drawing>
+                  </w:r>
+                </w:p>
+              </w:tc>
+              <w:tc>
+                <w:tcPr>
+                  <w:tcW w:w="2840" w:type="dxa"/>
+                  <w:vAlign w:val="center"/>
+                </w:tcPr>
+                <w:p>
+                  <w:pPr>
+                    <w:tabs>
+                      <w:tab w:val="left" w:pos="2018"/>
+                    </w:tabs>
+                    <w:rPr>
+                      <w:rFonts w:ascii="Lato" w:hAnsi="Lato" w:cstheme="minorHAnsi"/>
+                      <w:sz w:val="20"/>
+                      <w:lang w:val="en-US"/>
+                    </w:rPr>
+                  </w:pPr>
+                  <w:hyperlink r:id="rId12" w:history="1">
+                    <w:r>
+                      <w:rPr>
+                        <w:rStyle w:val="Hyperlink"/>
+                        <w:rFonts w:ascii="Lato" w:hAnsi="Lato" w:cstheme="minorHAnsi"/>
+                        <w:sz w:val="20"/>
+                        <w:lang w:val="en-US"/>
+                      </w:rPr>
+                      <w:t>Serban.Petrescu@outlook.com</w:t>
+                    </w:r>
+                  </w:hyperlink>
+                </w:p>
+              </w:tc>
+            </w:tr>
+            <w:tr>
+              <w:tc>
+                <w:tcPr>
+                  <w:tcW w:w="360" w:type="dxa"/>
+                  <w:vAlign w:val="center"/>
+                </w:tcPr>
+                <w:p>
+                  <w:pPr>
+                    <w:tabs>
+                      <w:tab w:val="left" w:pos="2018"/>
+                    </w:tabs>
+                    <w:rPr>
+                      <w:rFonts w:ascii="Lato" w:hAnsi="Lato" w:cstheme="minorHAnsi"/>
+                      <w:sz w:val="20"/>
+                      <w:lang w:val="en-US"/>
+                    </w:rPr>
+                  </w:pPr>
+                  <w:r>
+                    <w:rPr>
+                      <w:rFonts w:ascii="Lato" w:hAnsi="Lato" w:cstheme="minorHAnsi"/>
+                      <w:noProof/>
+                      <w:lang w:val="en-US"/>
+                    </w:rPr>
+                    <w:drawing>
+                      <wp:inline distT="0" distB="0" distL="0" distR="0" wp14:anchorId="5E801C32" wp14:editId="3199C10B">
+                        <wp:extent cx="143510" cy="143510"/>
+                        <wp:effectExtent l="0" t="0" r="8890" b="8890"/>
+                        <wp:docPr id="6" name="Picture 6"/>
+                        <wp:cNvGraphicFramePr>
+                          <a:graphicFrameLocks xmlns:a="http://schemas.openxmlformats.org/drawingml/2006/main" noChangeAspect="1"/>
+                        </wp:cNvGraphicFramePr>
+                        <a:graphic xmlns:a="http://schemas.openxmlformats.org/drawingml/2006/main">
+                          <a:graphicData uri="http://schemas.openxmlformats.org/drawingml/2006/picture">
+                            <pic:pic xmlns:pic="http://schemas.openxmlformats.org/drawingml/2006/picture">
+                              <pic:nvPicPr>
+                                <pic:cNvPr id="0" name="Picture 3" descr="C:\Users\petrescs\Downloads\font-awesome_4-7-0_link_256_0_5b9bd5_none.png"/>
+                                <pic:cNvPicPr>
+                                  <a:picLocks noChangeAspect="1" noChangeArrowheads="1"/>
+                                </pic:cNvPicPr>
+                              </pic:nvPicPr>
+                              <pic:blipFill>
+                                <a:blip r:embed="rId13" cstate="print">
+                                  <a:extLst>
+                                    <a:ext uri="{28A0092B-C50C-407E-A947-70E740481C1C}">
+                                      <a14:useLocalDpi xmlns:a14="http://schemas.microsoft.com/office/drawing/2010/main" val="0"/>
+                                    </a:ext>
+                                  </a:extLst>
+                                </a:blip>
+                                <a:stretch>
+                                  <a:fillRect/>
+                                </a:stretch>
+                              </pic:blipFill>
+                              <pic:spPr bwMode="auto">
+                                <a:xfrm>
+                                  <a:off x="0" y="0"/>
+                                  <a:ext cx="143510" cy="143510"/>
+                                </a:xfrm>
+                                <a:prstGeom prst="rect">
+                                  <a:avLst/>
+                                </a:prstGeom>
+                                <a:noFill/>
+                                <a:ln>
+                                  <a:noFill/>
+                                </a:ln>
+                              </pic:spPr>
+                            </pic:pic>
+                          </a:graphicData>
+                        </a:graphic>
+                      </wp:inline>
+                    </w:drawing>
+                  </w:r>
+                </w:p>
+              </w:tc>
+              <w:tc>
+                <w:tcPr>
+                  <w:tcW w:w="2840" w:type="dxa"/>
+                  <w:vAlign w:val="center"/>
+                </w:tcPr>
+                <w:p>
+                  <w:pPr>
+                    <w:tabs>
+                      <w:tab w:val="left" w:pos="2018"/>
+                    </w:tabs>
+                    <w:rPr>
+                      <w:rFonts w:ascii="Lato" w:hAnsi="Lato" w:cstheme="minorHAnsi"/>
+                      <w:sz w:val="20"/>
+                      <w:lang w:val="en-US"/>
+                    </w:rPr>
+                  </w:pPr>
+                  <w:hyperlink r:id="rId14" w:history="1">
+                    <w:r>
+                      <w:rPr>
+                        <w:rStyle w:val="Hyperlink"/>
+                        <w:rFonts w:ascii="Lato" w:hAnsi="Lato" w:cstheme="minorHAnsi"/>
+                        <w:sz w:val="20"/>
+                        <w:lang w:val="en-US"/>
+                      </w:rPr>
+                      <w:t>0040 744 865 132</w:t>
+                    </w:r>
+                  </w:hyperlink>
+                </w:p>
+              </w:tc>
+            </w:tr>
+            <w:tr>
+              <w:tc>
+                <w:tcPr>
+                  <w:tcW w:w="360" w:type="dxa"/>
+                  <w:vAlign w:val="center"/>
+                </w:tcPr>
+                <w:p>
+                  <w:pPr>
+                    <w:tabs>
+                      <w:tab w:val="left" w:pos="2018"/>
+                    </w:tabs>
+                    <w:rPr>
+                      <w:rFonts w:ascii="Lato" w:hAnsi="Lato" w:cstheme="minorHAnsi"/>
+                      <w:sz w:val="20"/>
+                      <w:lang w:val="en-US"/>
+                    </w:rPr>
+                  </w:pPr>
+                  <w:r>
+                    <w:rPr>
+                      <w:rFonts w:ascii="Lato" w:hAnsi="Lato" w:cstheme="minorHAnsi"/>
+                      <w:noProof/>
+                      <w:lang w:val="en-US"/>
+                    </w:rPr>
+                    <w:drawing>
+                      <wp:inline distT="0" distB="0" distL="0" distR="0" wp14:anchorId="7C49A91F" wp14:editId="0CD11C1D">
+                        <wp:extent cx="143510" cy="143510"/>
+                        <wp:effectExtent l="0" t="0" r="8890" b="8890"/>
+                        <wp:docPr id="7" name="Picture 7"/>
+                        <wp:cNvGraphicFramePr>
+                          <a:graphicFrameLocks xmlns:a="http://schemas.openxmlformats.org/drawingml/2006/main" noChangeAspect="1"/>
+                        </wp:cNvGraphicFramePr>
+                        <a:graphic xmlns:a="http://schemas.openxmlformats.org/drawingml/2006/main">
+                          <a:graphicData uri="http://schemas.openxmlformats.org/drawingml/2006/picture">
+                            <pic:pic xmlns:pic="http://schemas.openxmlformats.org/drawingml/2006/picture">
+                              <pic:nvPicPr>
+                                <pic:cNvPr id="0" name="Picture 3" descr="C:\Users\petrescs\Downloads\font-awesome_4-7-0_link_256_0_5b9bd5_none.png"/>
+                                <pic:cNvPicPr>
+                                  <a:picLocks noChangeAspect="1" noChangeArrowheads="1"/>
+                                </pic:cNvPicPr>
+                              </pic:nvPicPr>
+                              <pic:blipFill>
+                                <a:blip r:embed="rId15" cstate="print">
+                                  <a:extLst>
+                                    <a:ext uri="{28A0092B-C50C-407E-A947-70E740481C1C}">
+                                      <a14:useLocalDpi xmlns:a14="http://schemas.microsoft.com/office/drawing/2010/main" val="0"/>
+                                    </a:ext>
+                                  </a:extLst>
+                                </a:blip>
+                                <a:stretch>
+                                  <a:fillRect/>
+                                </a:stretch>
+                              </pic:blipFill>
+                              <pic:spPr bwMode="auto">
+                                <a:xfrm>
+                                  <a:off x="0" y="0"/>
+                                  <a:ext cx="143510" cy="143510"/>
+                                </a:xfrm>
+                                <a:prstGeom prst="rect">
+                                  <a:avLst/>
+                                </a:prstGeom>
+                                <a:noFill/>
+                                <a:ln>
+                                  <a:noFill/>
+                                </a:ln>
+                              </pic:spPr>
+                            </pic:pic>
+                          </a:graphicData>
+                        </a:graphic>
+                      </wp:inline>
+                    </w:drawing>
+                  </w:r>
+                </w:p>
+              </w:tc>
+              <w:tc>
+                <w:tcPr>
+                  <w:tcW w:w="2840" w:type="dxa"/>
+                  <w:vAlign w:val="center"/>
+                </w:tcPr>
+                <w:p>
+                  <w:pPr>
+                    <w:tabs>
+                      <w:tab w:val="left" w:pos="2018"/>
+                    </w:tabs>
+                    <w:rPr>
+                      <w:rFonts w:ascii="Lato" w:hAnsi="Lato" w:cstheme="minorHAnsi"/>
+                      <w:sz w:val="20"/>
+                      <w:lang w:val="en-US"/>
+                    </w:rPr>
+                  </w:pPr>
+                  <w:r>
+                    <w:rPr>
+                      <w:rFonts w:ascii="Lato" w:hAnsi="Lato" w:cstheme="minorHAnsi"/>
+                      <w:sz w:val="20"/>
+                      <w:lang w:val="en-US"/>
+                    </w:rPr>
+                    <w:t>Cluj-Napoca, Romania</w:t>
+                  </w:r>
+                </w:p>
+              </w:tc>
+            </w:tr>
+          </w:tbl>
           <w:p>
             <w:pPr>
               <w:tabs>
@@ -765,7 +837,6 @@
                 <w:lang w:val="en-US"/>
               </w:rPr>
             </w:pPr>
-            <w:proofErr w:type="spellStart"/>
             <w:r>
               <w:rPr>
                 <w:rFonts w:ascii="Lato" w:hAnsi="Lato" w:cstheme="minorHAnsi"/>
@@ -775,7 +846,6 @@
               </w:rPr>
               <w:t>NodeJS</w:t>
             </w:r>
-            <w:proofErr w:type="spellEnd"/>
           </w:p>
           <w:p>
             <w:pPr>
@@ -793,7 +863,6 @@
                 <w:lang w:val="en-US"/>
               </w:rPr>
             </w:pPr>
-            <w:proofErr w:type="spellStart"/>
             <w:r>
               <w:rPr>
                 <w:rFonts w:ascii="Lato" w:hAnsi="Lato" w:cstheme="minorHAnsi"/>
@@ -802,7 +871,6 @@
               </w:rPr>
               <w:t>TypeScript</w:t>
             </w:r>
-            <w:proofErr w:type="spellEnd"/>
           </w:p>
           <w:p>
             <w:pPr>
@@ -866,7 +934,6 @@
                 <w:lang w:val="en-US"/>
               </w:rPr>
             </w:pPr>
-            <w:proofErr w:type="spellStart"/>
             <w:r>
               <w:rPr>
                 <w:rFonts w:ascii="Lato" w:hAnsi="Lato" w:cstheme="minorHAnsi"/>
@@ -874,17 +941,7 @@
                 <w:szCs w:val="20"/>
                 <w:lang w:val="en-US"/>
               </w:rPr>
-              <w:t>Bulma</w:t>
-            </w:r>
-            <w:proofErr w:type="spellEnd"/>
-            <w:r>
-              <w:rPr>
-                <w:rFonts w:ascii="Lato" w:hAnsi="Lato" w:cstheme="minorHAnsi"/>
-                <w:sz w:val="20"/>
-                <w:szCs w:val="20"/>
-                <w:lang w:val="en-US"/>
-              </w:rPr>
-              <w:t>, Bootstrap</w:t>
+              <w:t>Amazon Web Services</w:t>
             </w:r>
           </w:p>
           <w:p>
@@ -911,7 +968,39 @@
                 <w:szCs w:val="20"/>
                 <w:lang w:val="en-US"/>
               </w:rPr>
-              <w:t>Amazon Web Services</w:t>
+              <w:t>PostgreSQL</w:t>
+            </w:r>
+          </w:p>
+          <w:p>
+            <w:pPr>
+              <w:tabs>
+                <w:tab w:val="left" w:pos="2018"/>
+              </w:tabs>
+              <w:rPr>
+                <w:rFonts w:ascii="Lato" w:hAnsi="Lato" w:cstheme="minorHAnsi"/>
+                <w:sz w:val="20"/>
+                <w:lang w:val="en-US"/>
+              </w:rPr>
+            </w:pPr>
+          </w:p>
+          <w:p>
+            <w:pPr>
+              <w:tabs>
+                <w:tab w:val="left" w:pos="2018"/>
+              </w:tabs>
+              <w:rPr>
+                <w:rFonts w:ascii="Lato" w:hAnsi="Lato" w:cstheme="minorHAnsi"/>
+                <w:sz w:val="24"/>
+                <w:lang w:val="en-US"/>
+              </w:rPr>
+            </w:pPr>
+            <w:r>
+              <w:rPr>
+                <w:rFonts w:ascii="Lato" w:hAnsi="Lato" w:cstheme="minorHAnsi"/>
+                <w:sz w:val="24"/>
+                <w:lang w:val="en-US"/>
+              </w:rPr>
+              <w:t>Past Focus:</w:t>
             </w:r>
           </w:p>
           <w:p>
@@ -927,50 +1016,16 @@
               <w:rPr>
                 <w:rFonts w:ascii="Lato" w:hAnsi="Lato" w:cstheme="minorHAnsi"/>
                 <w:sz w:val="20"/>
-                <w:szCs w:val="20"/>
-                <w:lang w:val="en-US"/>
-              </w:rPr>
-            </w:pPr>
-            <w:r>
-              <w:rPr>
-                <w:rFonts w:ascii="Lato" w:hAnsi="Lato" w:cstheme="minorHAnsi"/>
-                <w:sz w:val="20"/>
-                <w:szCs w:val="20"/>
-                <w:lang w:val="en-US"/>
-              </w:rPr>
-              <w:t>PostgreSQL</w:t>
-            </w:r>
-          </w:p>
-          <w:p>
-            <w:pPr>
-              <w:tabs>
-                <w:tab w:val="left" w:pos="2018"/>
-              </w:tabs>
-              <w:rPr>
-                <w:rFonts w:ascii="Lato" w:hAnsi="Lato" w:cstheme="minorHAnsi"/>
-                <w:sz w:val="20"/>
-                <w:lang w:val="en-US"/>
-              </w:rPr>
-            </w:pPr>
-          </w:p>
-          <w:p>
-            <w:pPr>
-              <w:tabs>
-                <w:tab w:val="left" w:pos="2018"/>
-              </w:tabs>
-              <w:rPr>
-                <w:rFonts w:ascii="Lato" w:hAnsi="Lato" w:cstheme="minorHAnsi"/>
-                <w:sz w:val="24"/>
-                <w:lang w:val="en-US"/>
-              </w:rPr>
-            </w:pPr>
-            <w:r>
-              <w:rPr>
-                <w:rFonts w:ascii="Lato" w:hAnsi="Lato" w:cstheme="minorHAnsi"/>
-                <w:sz w:val="24"/>
-                <w:lang w:val="en-US"/>
-              </w:rPr>
-              <w:t>Past Focus:</w:t>
+                <w:lang w:val="en-US"/>
+              </w:rPr>
+            </w:pPr>
+            <w:r>
+              <w:rPr>
+                <w:rFonts w:ascii="Lato" w:hAnsi="Lato" w:cstheme="minorHAnsi"/>
+                <w:sz w:val="20"/>
+                <w:lang w:val="en-US"/>
+              </w:rPr>
+              <w:t>ABAP</w:t>
             </w:r>
           </w:p>
           <w:p>
@@ -995,7 +1050,31 @@
                 <w:sz w:val="20"/>
                 <w:lang w:val="en-US"/>
               </w:rPr>
-              <w:t>ABAP</w:t>
+              <w:t xml:space="preserve">SAP </w:t>
+            </w:r>
+            <w:r>
+              <w:rPr>
+                <w:rFonts w:ascii="Lato" w:hAnsi="Lato" w:cstheme="minorHAnsi"/>
+                <w:sz w:val="20"/>
+                <w:lang w:val="en-US"/>
+              </w:rPr>
+              <w:t>HANA</w:t>
+            </w:r>
+            <w:r>
+              <w:rPr>
+                <w:rFonts w:ascii="Lato" w:hAnsi="Lato" w:cstheme="minorHAnsi"/>
+                <w:sz w:val="20"/>
+                <w:lang w:val="en-US"/>
+              </w:rPr>
+              <w:t>, UI, Cloud</w:t>
+            </w:r>
+            <w:r>
+              <w:rPr>
+                <w:rFonts w:ascii="Lato" w:hAnsi="Lato" w:cstheme="minorHAnsi"/>
+                <w:sz w:val="20"/>
+                <w:lang w:val="en-US"/>
+              </w:rPr>
+              <w:t xml:space="preserve"> </w:t>
             </w:r>
           </w:p>
           <w:p>
@@ -1020,7 +1099,7 @@
                 <w:sz w:val="20"/>
                 <w:lang w:val="en-US"/>
               </w:rPr>
-              <w:t xml:space="preserve">HANA </w:t>
+              <w:t>Cloud Foundry</w:t>
             </w:r>
           </w:p>
           <w:p>
@@ -1045,7 +1124,31 @@
                 <w:sz w:val="20"/>
                 <w:lang w:val="en-US"/>
               </w:rPr>
-              <w:t>SAP UI5</w:t>
+              <w:t>Material</w:t>
+            </w:r>
+            <w:r>
+              <w:rPr>
+                <w:rFonts w:ascii="Lato" w:hAnsi="Lato" w:cstheme="minorHAnsi"/>
+                <w:sz w:val="20"/>
+                <w:lang w:val="en-US"/>
+              </w:rPr>
+              <w:t xml:space="preserve">, </w:t>
+            </w:r>
+            <w:r>
+              <w:rPr>
+                <w:rFonts w:ascii="Lato" w:hAnsi="Lato" w:cstheme="minorHAnsi"/>
+                <w:sz w:val="20"/>
+                <w:lang w:val="en-US"/>
+              </w:rPr>
+              <w:t>Semantic</w:t>
+            </w:r>
+            <w:r>
+              <w:rPr>
+                <w:rFonts w:ascii="Lato" w:hAnsi="Lato" w:cstheme="minorHAnsi"/>
+                <w:sz w:val="20"/>
+                <w:lang w:val="en-US"/>
+              </w:rPr>
+              <w:t xml:space="preserve"> UI</w:t>
             </w:r>
           </w:p>
           <w:p>
@@ -1064,21 +1167,57 @@
                 <w:lang w:val="en-US"/>
               </w:rPr>
             </w:pPr>
-            <w:r>
-              <w:rPr>
-                <w:rFonts w:ascii="Lato" w:hAnsi="Lato" w:cstheme="minorHAnsi"/>
-                <w:sz w:val="20"/>
-                <w:lang w:val="en-US"/>
-              </w:rPr>
-              <w:t xml:space="preserve">SAP </w:t>
-            </w:r>
-            <w:r>
-              <w:rPr>
-                <w:rFonts w:ascii="Lato" w:hAnsi="Lato" w:cstheme="minorHAnsi"/>
-                <w:sz w:val="20"/>
-                <w:lang w:val="en-US"/>
-              </w:rPr>
-              <w:t xml:space="preserve">Cloud </w:t>
+            <w:proofErr w:type="spellStart"/>
+            <w:r>
+              <w:rPr>
+                <w:rFonts w:ascii="Lato" w:hAnsi="Lato" w:cstheme="minorHAnsi"/>
+                <w:sz w:val="20"/>
+                <w:lang w:val="en-US"/>
+              </w:rPr>
+              <w:t>Bulma</w:t>
+            </w:r>
+            <w:proofErr w:type="spellEnd"/>
+            <w:r>
+              <w:rPr>
+                <w:rFonts w:ascii="Lato" w:hAnsi="Lato" w:cstheme="minorHAnsi"/>
+                <w:sz w:val="20"/>
+                <w:lang w:val="en-US"/>
+              </w:rPr>
+              <w:t>, Bootstrap</w:t>
+            </w:r>
+          </w:p>
+          <w:p>
+            <w:pPr>
+              <w:tabs>
+                <w:tab w:val="left" w:pos="2018"/>
+              </w:tabs>
+              <w:rPr>
+                <w:rFonts w:ascii="Lato" w:hAnsi="Lato" w:cstheme="minorHAnsi"/>
+                <w:sz w:val="20"/>
+                <w:lang w:val="en-US"/>
+              </w:rPr>
+            </w:pPr>
+          </w:p>
+          <w:p>
+            <w:pPr>
+              <w:tabs>
+                <w:tab w:val="left" w:pos="2018"/>
+              </w:tabs>
+              <w:rPr>
+                <w:rFonts w:ascii="Lato" w:hAnsi="Lato" w:cstheme="minorHAnsi"/>
+                <w:sz w:val="24"/>
+                <w:szCs w:val="24"/>
+                <w:lang w:val="en-US"/>
+              </w:rPr>
+            </w:pPr>
+            <w:r>
+              <w:rPr>
+                <w:rFonts w:ascii="Lato" w:hAnsi="Lato" w:cstheme="minorHAnsi"/>
+                <w:sz w:val="24"/>
+                <w:szCs w:val="24"/>
+                <w:lang w:val="en-US"/>
+              </w:rPr>
+              <w:t>Certifications:</w:t>
             </w:r>
           </w:p>
           <w:p>
@@ -1103,57 +1242,7 @@
                 <w:sz w:val="20"/>
                 <w:lang w:val="en-US"/>
               </w:rPr>
-              <w:t>Material</w:t>
-            </w:r>
-            <w:r>
-              <w:rPr>
-                <w:rFonts w:ascii="Lato" w:hAnsi="Lato" w:cstheme="minorHAnsi"/>
-                <w:sz w:val="20"/>
-                <w:lang w:val="en-US"/>
-              </w:rPr>
-              <w:t xml:space="preserve">, </w:t>
-            </w:r>
-            <w:r>
-              <w:rPr>
-                <w:rFonts w:ascii="Lato" w:hAnsi="Lato" w:cstheme="minorHAnsi"/>
-                <w:sz w:val="20"/>
-                <w:lang w:val="en-US"/>
-              </w:rPr>
-              <w:t>Semantic UI</w:t>
-            </w:r>
-          </w:p>
-          <w:p>
-            <w:pPr>
-              <w:tabs>
-                <w:tab w:val="left" w:pos="2018"/>
-              </w:tabs>
-              <w:rPr>
-                <w:rFonts w:ascii="Lato" w:hAnsi="Lato" w:cstheme="minorHAnsi"/>
-                <w:sz w:val="20"/>
-                <w:lang w:val="en-US"/>
-              </w:rPr>
-            </w:pPr>
-          </w:p>
-          <w:p>
-            <w:pPr>
-              <w:tabs>
-                <w:tab w:val="left" w:pos="2018"/>
-              </w:tabs>
-              <w:rPr>
-                <w:rFonts w:ascii="Lato" w:hAnsi="Lato" w:cstheme="minorHAnsi"/>
-                <w:sz w:val="24"/>
-                <w:szCs w:val="24"/>
-                <w:lang w:val="en-US"/>
-              </w:rPr>
-            </w:pPr>
-            <w:r>
-              <w:rPr>
-                <w:rFonts w:ascii="Lato" w:hAnsi="Lato" w:cstheme="minorHAnsi"/>
-                <w:sz w:val="24"/>
-                <w:szCs w:val="24"/>
-                <w:lang w:val="en-US"/>
-              </w:rPr>
-              <w:t>Certifications:</w:t>
+              <w:t>AWS Solution Arch. Associate</w:t>
             </w:r>
           </w:p>
           <w:p>
@@ -1178,7 +1267,39 @@
                 <w:sz w:val="20"/>
                 <w:lang w:val="en-US"/>
               </w:rPr>
-              <w:t>AWS Solution Arch. Associate</w:t>
+              <w:t>Cambridge CAE – C2</w:t>
+            </w:r>
+          </w:p>
+          <w:p>
+            <w:pPr>
+              <w:tabs>
+                <w:tab w:val="left" w:pos="2018"/>
+              </w:tabs>
+              <w:rPr>
+                <w:rFonts w:ascii="Lato" w:hAnsi="Lato" w:cstheme="minorHAnsi"/>
+                <w:sz w:val="20"/>
+                <w:lang w:val="en-US"/>
+              </w:rPr>
+            </w:pPr>
+          </w:p>
+          <w:p>
+            <w:pPr>
+              <w:tabs>
+                <w:tab w:val="left" w:pos="2018"/>
+              </w:tabs>
+              <w:rPr>
+                <w:rFonts w:ascii="Lato" w:hAnsi="Lato" w:cstheme="minorHAnsi"/>
+                <w:sz w:val="24"/>
+                <w:lang w:val="en-US"/>
+              </w:rPr>
+            </w:pPr>
+            <w:r>
+              <w:rPr>
+                <w:rFonts w:ascii="Lato" w:hAnsi="Lato" w:cstheme="minorHAnsi"/>
+                <w:sz w:val="24"/>
+                <w:lang w:val="en-US"/>
+              </w:rPr>
+              <w:t>Soft Skills</w:t>
             </w:r>
           </w:p>
           <w:p>
@@ -1203,39 +1324,7 @@
                 <w:sz w:val="20"/>
                 <w:lang w:val="en-US"/>
               </w:rPr>
-              <w:t>Cambridge CAE – C2</w:t>
-            </w:r>
-          </w:p>
-          <w:p>
-            <w:pPr>
-              <w:tabs>
-                <w:tab w:val="left" w:pos="2018"/>
-              </w:tabs>
-              <w:rPr>
-                <w:rFonts w:ascii="Lato" w:hAnsi="Lato" w:cstheme="minorHAnsi"/>
-                <w:sz w:val="20"/>
-                <w:lang w:val="en-US"/>
-              </w:rPr>
-            </w:pPr>
-          </w:p>
-          <w:p>
-            <w:pPr>
-              <w:tabs>
-                <w:tab w:val="left" w:pos="2018"/>
-              </w:tabs>
-              <w:rPr>
-                <w:rFonts w:ascii="Lato" w:hAnsi="Lato" w:cstheme="minorHAnsi"/>
-                <w:sz w:val="24"/>
-                <w:lang w:val="en-US"/>
-              </w:rPr>
-            </w:pPr>
-            <w:r>
-              <w:rPr>
-                <w:rFonts w:ascii="Lato" w:hAnsi="Lato" w:cstheme="minorHAnsi"/>
-                <w:sz w:val="24"/>
-                <w:lang w:val="en-US"/>
-              </w:rPr>
-              <w:t>Soft Skills</w:t>
+              <w:t>Time Management</w:t>
             </w:r>
           </w:p>
           <w:p>
@@ -1260,7 +1349,7 @@
                 <w:sz w:val="20"/>
                 <w:lang w:val="en-US"/>
               </w:rPr>
-              <w:t>Time Management</w:t>
+              <w:t>Leadership</w:t>
             </w:r>
           </w:p>
           <w:p>
@@ -1285,7 +1374,7 @@
                 <w:sz w:val="20"/>
                 <w:lang w:val="en-US"/>
               </w:rPr>
-              <w:t>Leadership</w:t>
+              <w:t>Coaching</w:t>
             </w:r>
           </w:p>
           <w:p>
@@ -1310,7 +1399,15 @@
                 <w:sz w:val="20"/>
                 <w:lang w:val="en-US"/>
               </w:rPr>
-              <w:t>Coaching</w:t>
+              <w:t>M</w:t>
+            </w:r>
+            <w:r>
+              <w:rPr>
+                <w:rFonts w:ascii="Lato" w:hAnsi="Lato" w:cstheme="minorHAnsi"/>
+                <w:sz w:val="20"/>
+                <w:lang w:val="en-US"/>
+              </w:rPr>
+              <w:t>entoring</w:t>
             </w:r>
           </w:p>
           <w:p>
@@ -1335,15 +1432,7 @@
                 <w:sz w:val="20"/>
                 <w:lang w:val="en-US"/>
               </w:rPr>
-              <w:t>M</w:t>
-            </w:r>
-            <w:r>
-              <w:rPr>
-                <w:rFonts w:ascii="Lato" w:hAnsi="Lato" w:cstheme="minorHAnsi"/>
-                <w:sz w:val="20"/>
-                <w:lang w:val="en-US"/>
-              </w:rPr>
-              <w:t>entoring</w:t>
+              <w:t>Teamwork</w:t>
             </w:r>
           </w:p>
           <w:p>
@@ -1368,7 +1457,39 @@
                 <w:sz w:val="20"/>
                 <w:lang w:val="en-US"/>
               </w:rPr>
-              <w:t>Teamwork</w:t>
+              <w:t>Rigid work ethic</w:t>
+            </w:r>
+          </w:p>
+          <w:p>
+            <w:pPr>
+              <w:tabs>
+                <w:tab w:val="left" w:pos="2018"/>
+              </w:tabs>
+              <w:rPr>
+                <w:rFonts w:ascii="Lato" w:hAnsi="Lato" w:cstheme="minorHAnsi"/>
+                <w:sz w:val="20"/>
+                <w:lang w:val="en-US"/>
+              </w:rPr>
+            </w:pPr>
+          </w:p>
+          <w:p>
+            <w:pPr>
+              <w:tabs>
+                <w:tab w:val="left" w:pos="2018"/>
+              </w:tabs>
+              <w:rPr>
+                <w:rFonts w:ascii="Lato" w:hAnsi="Lato" w:cstheme="minorHAnsi"/>
+                <w:sz w:val="24"/>
+                <w:lang w:val="en-US"/>
+              </w:rPr>
+            </w:pPr>
+            <w:r>
+              <w:rPr>
+                <w:rFonts w:ascii="Lato" w:hAnsi="Lato" w:cstheme="minorHAnsi"/>
+                <w:sz w:val="24"/>
+                <w:lang w:val="en-US"/>
+              </w:rPr>
+              <w:t>Languages</w:t>
             </w:r>
           </w:p>
           <w:p>
@@ -1376,56 +1497,25 @@
               <w:pStyle w:val="ListParagraph"/>
               <w:numPr>
                 <w:ilvl w:val="0"/>
-                <w:numId w:val="3"/>
+                <w:numId w:val="5"/>
               </w:numPr>
               <w:tabs>
                 <w:tab w:val="left" w:pos="2018"/>
               </w:tabs>
-              <w:rPr>
-                <w:rFonts w:ascii="Lato" w:hAnsi="Lato" w:cstheme="minorHAnsi"/>
-                <w:sz w:val="20"/>
-                <w:lang w:val="en-US"/>
-              </w:rPr>
-            </w:pPr>
-            <w:r>
-              <w:rPr>
-                <w:rFonts w:ascii="Lato" w:hAnsi="Lato" w:cstheme="minorHAnsi"/>
-                <w:sz w:val="20"/>
-                <w:lang w:val="en-US"/>
-              </w:rPr>
-              <w:t>Rigid work ethic</w:t>
-            </w:r>
-          </w:p>
-          <w:p>
-            <w:pPr>
-              <w:tabs>
-                <w:tab w:val="left" w:pos="2018"/>
-              </w:tabs>
-              <w:rPr>
-                <w:rFonts w:ascii="Lato" w:hAnsi="Lato" w:cstheme="minorHAnsi"/>
-                <w:sz w:val="20"/>
-                <w:lang w:val="en-US"/>
-              </w:rPr>
-            </w:pPr>
-          </w:p>
-          <w:p>
-            <w:pPr>
-              <w:tabs>
-                <w:tab w:val="left" w:pos="2018"/>
-              </w:tabs>
-              <w:rPr>
-                <w:rFonts w:ascii="Lato" w:hAnsi="Lato" w:cstheme="minorHAnsi"/>
-                <w:sz w:val="24"/>
-                <w:lang w:val="en-US"/>
-              </w:rPr>
-            </w:pPr>
-            <w:r>
-              <w:rPr>
-                <w:rFonts w:ascii="Lato" w:hAnsi="Lato" w:cstheme="minorHAnsi"/>
-                <w:sz w:val="24"/>
-                <w:lang w:val="en-US"/>
-              </w:rPr>
-              <w:t>Languages</w:t>
+              <w:ind w:left="357" w:hanging="357"/>
+              <w:rPr>
+                <w:rFonts w:ascii="Lato" w:hAnsi="Lato" w:cstheme="minorHAnsi"/>
+                <w:sz w:val="20"/>
+                <w:lang w:val="en-US"/>
+              </w:rPr>
+            </w:pPr>
+            <w:r>
+              <w:rPr>
+                <w:rFonts w:ascii="Lato" w:hAnsi="Lato" w:cstheme="minorHAnsi"/>
+                <w:sz w:val="20"/>
+                <w:lang w:val="en-US"/>
+              </w:rPr>
+              <w:t>Romanian – mother tongue</w:t>
             </w:r>
           </w:p>
           <w:p>
@@ -1433,36 +1523,12 @@
               <w:pStyle w:val="ListParagraph"/>
               <w:numPr>
                 <w:ilvl w:val="0"/>
-                <w:numId w:val="4"/>
+                <w:numId w:val="5"/>
               </w:numPr>
               <w:tabs>
                 <w:tab w:val="left" w:pos="2018"/>
               </w:tabs>
-              <w:rPr>
-                <w:rFonts w:ascii="Lato" w:hAnsi="Lato" w:cstheme="minorHAnsi"/>
-                <w:sz w:val="20"/>
-                <w:lang w:val="en-US"/>
-              </w:rPr>
-            </w:pPr>
-            <w:r>
-              <w:rPr>
-                <w:rFonts w:ascii="Lato" w:hAnsi="Lato" w:cstheme="minorHAnsi"/>
-                <w:sz w:val="20"/>
-                <w:lang w:val="en-US"/>
-              </w:rPr>
-              <w:t>Romanian – mother tongue</w:t>
-            </w:r>
-          </w:p>
-          <w:p>
-            <w:pPr>
-              <w:pStyle w:val="ListParagraph"/>
-              <w:numPr>
-                <w:ilvl w:val="0"/>
-                <w:numId w:val="4"/>
-              </w:numPr>
-              <w:tabs>
-                <w:tab w:val="left" w:pos="2018"/>
-              </w:tabs>
+              <w:ind w:left="357" w:hanging="357"/>
               <w:rPr>
                 <w:rFonts w:ascii="Lato" w:hAnsi="Lato" w:cstheme="minorHAnsi"/>
                 <w:sz w:val="20"/>
@@ -1495,28 +1561,56 @@
               <w:tabs>
                 <w:tab w:val="left" w:pos="2018"/>
               </w:tabs>
+              <w:rPr>
+                <w:rStyle w:val="Hyperlink"/>
+                <w:rFonts w:ascii="Lato" w:hAnsi="Lato" w:cstheme="minorHAnsi"/>
+                <w:b/>
+                <w:color w:val="auto"/>
+                <w:sz w:val="32"/>
+                <w:u w:val="none"/>
+                <w:lang w:val="en-US"/>
+              </w:rPr>
+            </w:pPr>
+            <w:r>
               <w:rPr>
                 <w:rFonts w:ascii="Lato" w:hAnsi="Lato" w:cstheme="minorHAnsi"/>
                 <w:b/>
                 <w:sz w:val="32"/>
                 <w:lang w:val="en-US"/>
               </w:rPr>
-            </w:pPr>
-            <w:r>
-              <w:rPr>
-                <w:rFonts w:ascii="Lato" w:hAnsi="Lato" w:cstheme="minorHAnsi"/>
-                <w:b/>
-                <w:sz w:val="32"/>
-                <w:lang w:val="en-US"/>
-              </w:rPr>
               <w:t>Portfolio</w:t>
             </w:r>
-          </w:p>
-          <w:p>
-            <w:pPr>
-              <w:tabs>
-                <w:tab w:val="left" w:pos="2018"/>
-              </w:tabs>
+            <w:r>
+              <w:rPr>
+                <w:rFonts w:ascii="Lato" w:hAnsi="Lato" w:cstheme="minorHAnsi"/>
+                <w:sz w:val="20"/>
+                <w:lang w:val="en-US"/>
+              </w:rPr>
+              <w:fldChar w:fldCharType="begin"/>
+            </w:r>
+            <w:r>
+              <w:rPr>
+                <w:rFonts w:ascii="Lato" w:hAnsi="Lato" w:cstheme="minorHAnsi"/>
+                <w:sz w:val="20"/>
+                <w:lang w:val="en-US"/>
+              </w:rPr>
+              <w:instrText xml:space="preserve"> HYPERLINK "https://serban-petrescu.github.io" </w:instrText>
+            </w:r>
+            <w:r>
+              <w:rPr>
+                <w:rFonts w:ascii="Lato" w:hAnsi="Lato" w:cstheme="minorHAnsi"/>
+                <w:sz w:val="20"/>
+                <w:lang w:val="en-US"/>
+              </w:rPr>
+              <w:fldChar w:fldCharType="separate"/>
+            </w:r>
+          </w:p>
+          <w:p>
+            <w:pPr>
+              <w:tabs>
+                <w:tab w:val="left" w:pos="2018"/>
+              </w:tabs>
+              <w:jc w:val="center"/>
               <w:rPr>
                 <w:rStyle w:val="Hyperlink"/>
                 <w:rFonts w:ascii="Lato" w:hAnsi="Lato" w:cstheme="minorHAnsi"/>
@@ -1526,53 +1620,15 @@
             </w:pPr>
             <w:r>
               <w:rPr>
-                <w:rFonts w:ascii="Lato" w:hAnsi="Lato" w:cstheme="minorHAnsi"/>
-                <w:sz w:val="20"/>
-                <w:lang w:val="en-US"/>
-              </w:rPr>
-              <w:fldChar w:fldCharType="begin"/>
-            </w:r>
-            <w:r>
-              <w:rPr>
-                <w:rFonts w:ascii="Lato" w:hAnsi="Lato" w:cstheme="minorHAnsi"/>
-                <w:sz w:val="20"/>
-                <w:lang w:val="en-US"/>
-              </w:rPr>
-              <w:instrText xml:space="preserve"> HYPERLINK "https://serban-petrescu.github.io" </w:instrText>
-            </w:r>
-            <w:r>
-              <w:rPr>
-                <w:rFonts w:ascii="Lato" w:hAnsi="Lato" w:cstheme="minorHAnsi"/>
-                <w:sz w:val="20"/>
-                <w:lang w:val="en-US"/>
-              </w:rPr>
-              <w:fldChar w:fldCharType="separate"/>
-            </w:r>
-          </w:p>
-          <w:p>
-            <w:pPr>
-              <w:tabs>
-                <w:tab w:val="left" w:pos="2018"/>
-              </w:tabs>
-              <w:jc w:val="center"/>
-              <w:rPr>
                 <w:rStyle w:val="Hyperlink"/>
                 <w:rFonts w:ascii="Lato" w:hAnsi="Lato" w:cstheme="minorHAnsi"/>
-                <w:sz w:val="20"/>
-                <w:lang w:val="en-US"/>
-              </w:rPr>
-            </w:pPr>
-            <w:r>
-              <w:rPr>
-                <w:rStyle w:val="Hyperlink"/>
-                <w:rFonts w:ascii="Lato" w:hAnsi="Lato" w:cstheme="minorHAnsi"/>
                 <w:noProof/>
                 <w:sz w:val="20"/>
                 <w:lang w:val="en-US"/>
               </w:rPr>
               <w:drawing>
-                <wp:inline distT="0" distB="0" distL="0" distR="0">
-                  <wp:extent cx="1257300" cy="1257300"/>
+                <wp:inline distT="0" distB="0" distL="0" distR="0" wp14:anchorId="6CAB3CE5" wp14:editId="4489DC22">
+                  <wp:extent cx="1320800" cy="1320800"/>
                   <wp:effectExtent l="0" t="0" r="0" b="0"/>
                   <wp:docPr id="9" name="Picture 9" descr="C:\Users\petrescs\AppData\Local\Microsoft\Windows\INetCache\Content.MSO\395ADBB4.tmp"/>
                   <wp:cNvGraphicFramePr>
@@ -1588,7 +1644,7 @@
                           </pic:cNvPicPr>
                         </pic:nvPicPr>
                         <pic:blipFill>
-                          <a:blip r:embed="rId15">
+                          <a:blip r:embed="rId16">
                             <a:extLst>
                               <a:ext uri="{28A0092B-C50C-407E-A947-70E740481C1C}">
                                 <a14:useLocalDpi xmlns:a14="http://schemas.microsoft.com/office/drawing/2010/main" val="0"/>
@@ -1603,7 +1659,7 @@
                         <pic:spPr bwMode="auto">
                           <a:xfrm>
                             <a:off x="0" y="0"/>
-                            <a:ext cx="1257300" cy="1257300"/>
+                            <a:ext cx="1320800" cy="1320800"/>
                           </a:xfrm>
                           <a:prstGeom prst="rect">
                             <a:avLst/>
@@ -1684,19 +1740,6 @@
               <w:rPr>
                 <w:rFonts w:ascii="Lato" w:hAnsi="Lato" w:cstheme="minorHAnsi"/>
                 <w:b/>
-                <w:sz w:val="16"/>
-                <w:lang w:val="en-US"/>
-              </w:rPr>
-            </w:pPr>
-          </w:p>
-          <w:p>
-            <w:pPr>
-              <w:tabs>
-                <w:tab w:val="left" w:pos="2018"/>
-              </w:tabs>
-              <w:rPr>
-                <w:rFonts w:ascii="Lato" w:hAnsi="Lato" w:cstheme="minorHAnsi"/>
-                <w:b/>
                 <w:sz w:val="32"/>
                 <w:lang w:val="en-US"/>
               </w:rPr>
@@ -1732,7 +1775,7 @@
                 <w:sz w:val="24"/>
                 <w:lang w:val="en-US"/>
               </w:rPr>
-              <w:t>Lead IT Consultant</w:t>
+              <w:t>Technical Product Manager</w:t>
             </w:r>
           </w:p>
           <w:p>
@@ -1752,27 +1795,51 @@
                 <w:sz w:val="24"/>
                 <w:lang w:val="en-US"/>
               </w:rPr>
-              <w:t>msg-systems Romania</w:t>
-            </w:r>
-          </w:p>
-          <w:p>
-            <w:pPr>
-              <w:tabs>
-                <w:tab w:val="left" w:pos="2018"/>
-              </w:tabs>
-              <w:rPr>
-                <w:rFonts w:ascii="Lato" w:hAnsi="Lato" w:cstheme="minorHAnsi"/>
-                <w:sz w:val="20"/>
-                <w:lang w:val="en-US"/>
-              </w:rPr>
-            </w:pPr>
-            <w:r>
-              <w:rPr>
-                <w:rFonts w:ascii="Lato" w:hAnsi="Lato" w:cstheme="minorHAnsi"/>
-                <w:sz w:val="20"/>
-                <w:lang w:val="en-US"/>
-              </w:rPr>
-              <w:t>2013 – present</w:t>
+              <w:t>Crossover for Work</w:t>
+            </w:r>
+          </w:p>
+          <w:p>
+            <w:pPr>
+              <w:tabs>
+                <w:tab w:val="left" w:pos="2018"/>
+              </w:tabs>
+              <w:rPr>
+                <w:rFonts w:ascii="Lato" w:hAnsi="Lato" w:cstheme="minorHAnsi"/>
+                <w:sz w:val="20"/>
+                <w:lang w:val="en-US"/>
+              </w:rPr>
+            </w:pPr>
+            <w:r>
+              <w:rPr>
+                <w:rFonts w:ascii="Lato" w:hAnsi="Lato" w:cstheme="minorHAnsi"/>
+                <w:sz w:val="20"/>
+                <w:lang w:val="en-US"/>
+              </w:rPr>
+              <w:t>20</w:t>
+            </w:r>
+            <w:r>
+              <w:rPr>
+                <w:rFonts w:ascii="Lato" w:hAnsi="Lato" w:cstheme="minorHAnsi"/>
+                <w:sz w:val="20"/>
+                <w:lang w:val="en-US"/>
+              </w:rPr>
+              <w:t>20</w:t>
+            </w:r>
+            <w:r>
+              <w:rPr>
+                <w:rFonts w:ascii="Lato" w:hAnsi="Lato" w:cstheme="minorHAnsi"/>
+                <w:sz w:val="20"/>
+                <w:lang w:val="en-US"/>
+              </w:rPr>
+              <w:t xml:space="preserve"> – present</w:t>
+            </w:r>
+            <w:r>
+              <w:rPr>
+                <w:rFonts w:ascii="Lato" w:hAnsi="Lato" w:cstheme="minorHAnsi"/>
+                <w:sz w:val="20"/>
+                <w:lang w:val="en-US"/>
+              </w:rPr>
+              <w:t>; Remote</w:t>
             </w:r>
           </w:p>
           <w:p>
@@ -1785,35 +1852,31 @@
               <w:tabs>
                 <w:tab w:val="left" w:pos="2018"/>
               </w:tabs>
-              <w:rPr>
-                <w:rFonts w:ascii="Lato" w:hAnsi="Lato" w:cstheme="minorHAnsi"/>
-                <w:sz w:val="20"/>
-                <w:lang w:val="en-US"/>
-              </w:rPr>
-            </w:pPr>
-            <w:r>
-              <w:rPr>
-                <w:rFonts w:ascii="Lato" w:hAnsi="Lato" w:cstheme="minorHAnsi"/>
-                <w:sz w:val="20"/>
-                <w:lang w:val="en-US"/>
-              </w:rPr>
-              <w:t xml:space="preserve">Climbed up the corporate ladder from intern </w:t>
-            </w:r>
-            <w:r>
-              <w:rPr>
-                <w:rFonts w:ascii="Lato" w:hAnsi="Lato" w:cstheme="minorHAnsi"/>
-                <w:sz w:val="20"/>
-                <w:lang w:val="en-US"/>
-              </w:rPr>
-              <w:t>to lead developer</w:t>
-            </w:r>
-            <w:r>
-              <w:rPr>
-                <w:rFonts w:ascii="Lato" w:hAnsi="Lato" w:cstheme="minorHAnsi"/>
-                <w:sz w:val="20"/>
-                <w:lang w:val="en-US"/>
-              </w:rPr>
-              <w:t>.</w:t>
+              <w:ind w:left="357" w:hanging="357"/>
+              <w:rPr>
+                <w:rFonts w:ascii="Lato" w:hAnsi="Lato" w:cstheme="minorHAnsi"/>
+                <w:sz w:val="20"/>
+                <w:szCs w:val="20"/>
+                <w:lang w:val="en-US"/>
+              </w:rPr>
+            </w:pPr>
+            <w:r>
+              <w:rPr>
+                <w:rFonts w:ascii="Lato" w:hAnsi="Lato" w:cstheme="minorHAnsi"/>
+                <w:sz w:val="20"/>
+                <w:szCs w:val="20"/>
+                <w:lang w:val="en-US"/>
+              </w:rPr>
+              <w:t>Working in the central product management team</w:t>
+            </w:r>
+            <w:r>
+              <w:rPr>
+                <w:rFonts w:ascii="Lato" w:hAnsi="Lato" w:cstheme="minorHAnsi"/>
+                <w:sz w:val="20"/>
+                <w:szCs w:val="20"/>
+                <w:lang w:val="en-US"/>
+              </w:rPr>
+              <w:t>, which oversees over two hundred products.</w:t>
             </w:r>
           </w:p>
           <w:p>
@@ -1826,35 +1889,126 @@
               <w:tabs>
                 <w:tab w:val="left" w:pos="2018"/>
               </w:tabs>
-              <w:rPr>
-                <w:rFonts w:ascii="Lato" w:hAnsi="Lato" w:cstheme="minorHAnsi"/>
-                <w:sz w:val="20"/>
-                <w:lang w:val="en-US"/>
-              </w:rPr>
-            </w:pPr>
-            <w:r>
-              <w:rPr>
-                <w:rFonts w:ascii="Lato" w:hAnsi="Lato" w:cstheme="minorHAnsi"/>
-                <w:sz w:val="20"/>
-                <w:lang w:val="en-US"/>
-              </w:rPr>
-              <w:t>Tackled</w:t>
-            </w:r>
-            <w:r>
-              <w:rPr>
-                <w:rFonts w:ascii="Lato" w:hAnsi="Lato" w:cstheme="minorHAnsi"/>
-                <w:sz w:val="20"/>
-                <w:lang w:val="en-US"/>
-              </w:rPr>
-              <w:t xml:space="preserve"> typical development tasks like</w:t>
-            </w:r>
-            <w:r>
-              <w:rPr>
-                <w:rFonts w:ascii="Lato" w:hAnsi="Lato" w:cstheme="minorHAnsi"/>
-                <w:sz w:val="20"/>
-                <w:lang w:val="en-US"/>
-              </w:rPr>
-              <w:t xml:space="preserve"> specification analysis, design, implementation, testing, bug analysis and fixing, etc.</w:t>
+              <w:ind w:left="357" w:hanging="357"/>
+              <w:rPr>
+                <w:rFonts w:ascii="Lato" w:hAnsi="Lato" w:cstheme="minorHAnsi"/>
+                <w:sz w:val="20"/>
+                <w:szCs w:val="20"/>
+                <w:lang w:val="en-US"/>
+              </w:rPr>
+            </w:pPr>
+            <w:r>
+              <w:rPr>
+                <w:rFonts w:ascii="Lato" w:hAnsi="Lato" w:cstheme="minorHAnsi"/>
+                <w:sz w:val="20"/>
+                <w:szCs w:val="20"/>
+                <w:lang w:val="en-US"/>
+              </w:rPr>
+              <w:t>D</w:t>
+            </w:r>
+            <w:r>
+              <w:rPr>
+                <w:rFonts w:ascii="Lato" w:hAnsi="Lato" w:cstheme="minorHAnsi"/>
+                <w:sz w:val="20"/>
+                <w:szCs w:val="20"/>
+                <w:lang w:val="en-US"/>
+              </w:rPr>
+              <w:t>ealing with high-level solution architecture decisions.</w:t>
+            </w:r>
+            <w:r>
+              <w:rPr>
+                <w:rFonts w:ascii="Lato" w:hAnsi="Lato" w:cstheme="minorHAnsi"/>
+                <w:sz w:val="20"/>
+                <w:szCs w:val="20"/>
+                <w:lang w:val="en-US"/>
+              </w:rPr>
+              <w:t xml:space="preserve"> </w:t>
+            </w:r>
+          </w:p>
+          <w:p>
+            <w:pPr>
+              <w:tabs>
+                <w:tab w:val="left" w:pos="2018"/>
+              </w:tabs>
+              <w:rPr>
+                <w:rStyle w:val="IntenseEmphasis"/>
+                <w:rFonts w:ascii="Lato" w:hAnsi="Lato"/>
+                <w:i w:val="0"/>
+                <w:sz w:val="24"/>
+                <w:lang w:val="en-US"/>
+              </w:rPr>
+            </w:pPr>
+          </w:p>
+          <w:p>
+            <w:pPr>
+              <w:tabs>
+                <w:tab w:val="left" w:pos="2018"/>
+              </w:tabs>
+              <w:rPr>
+                <w:rStyle w:val="IntenseEmphasis"/>
+                <w:rFonts w:ascii="Lato" w:hAnsi="Lato"/>
+                <w:i w:val="0"/>
+                <w:sz w:val="24"/>
+                <w:lang w:val="en-US"/>
+              </w:rPr>
+            </w:pPr>
+            <w:r>
+              <w:rPr>
+                <w:rStyle w:val="IntenseEmphasis"/>
+                <w:rFonts w:ascii="Lato" w:hAnsi="Lato"/>
+                <w:i w:val="0"/>
+                <w:sz w:val="24"/>
+                <w:lang w:val="en-US"/>
+              </w:rPr>
+              <w:t xml:space="preserve">Teaching Assistant </w:t>
+            </w:r>
+          </w:p>
+          <w:p>
+            <w:pPr>
+              <w:tabs>
+                <w:tab w:val="left" w:pos="2018"/>
+              </w:tabs>
+              <w:rPr>
+                <w:rFonts w:ascii="Lato" w:hAnsi="Lato" w:cstheme="minorHAnsi"/>
+                <w:sz w:val="24"/>
+                <w:lang w:val="en-US"/>
+              </w:rPr>
+            </w:pPr>
+            <w:r>
+              <w:rPr>
+                <w:rFonts w:ascii="Lato" w:hAnsi="Lato" w:cstheme="minorHAnsi"/>
+                <w:sz w:val="24"/>
+                <w:lang w:val="en-US"/>
+              </w:rPr>
+              <w:t>Technical University of Cluj-Napoca</w:t>
+            </w:r>
+          </w:p>
+          <w:p>
+            <w:pPr>
+              <w:tabs>
+                <w:tab w:val="left" w:pos="2018"/>
+              </w:tabs>
+              <w:rPr>
+                <w:rFonts w:ascii="Lato" w:hAnsi="Lato" w:cstheme="minorHAnsi"/>
+                <w:sz w:val="20"/>
+                <w:lang w:val="en-US"/>
+              </w:rPr>
+            </w:pPr>
+            <w:r>
+              <w:rPr>
+                <w:rFonts w:ascii="Lato" w:hAnsi="Lato" w:cstheme="minorHAnsi"/>
+                <w:sz w:val="20"/>
+                <w:lang w:val="en-US"/>
+              </w:rPr>
+              <w:t>2019 – present</w:t>
+            </w:r>
+            <w:r>
+              <w:rPr>
+                <w:rFonts w:ascii="Lato" w:hAnsi="Lato" w:cstheme="minorHAnsi"/>
+                <w:sz w:val="20"/>
+                <w:lang w:val="en-US"/>
+              </w:rPr>
+              <w:t>; Cluj-Napoca</w:t>
             </w:r>
           </w:p>
           <w:p>
@@ -1867,19 +2021,152 @@
               <w:tabs>
                 <w:tab w:val="left" w:pos="2018"/>
               </w:tabs>
-              <w:rPr>
-                <w:rFonts w:ascii="Lato" w:hAnsi="Lato" w:cstheme="minorHAnsi"/>
-                <w:sz w:val="20"/>
-                <w:lang w:val="en-US"/>
-              </w:rPr>
-            </w:pPr>
-            <w:r>
-              <w:rPr>
-                <w:rFonts w:ascii="Lato" w:hAnsi="Lato" w:cstheme="minorHAnsi"/>
-                <w:sz w:val="20"/>
-                <w:lang w:val="en-US"/>
-              </w:rPr>
-              <w:t>Served as solution architect for several successful cloud-based projects, deployed on either Cloud Foundry or AWS.</w:t>
+              <w:ind w:left="357" w:hanging="357"/>
+              <w:rPr>
+                <w:rFonts w:ascii="Lato" w:hAnsi="Lato" w:cstheme="minorHAnsi"/>
+                <w:sz w:val="20"/>
+                <w:szCs w:val="20"/>
+                <w:lang w:val="en-US"/>
+              </w:rPr>
+            </w:pPr>
+            <w:r>
+              <w:rPr>
+                <w:rFonts w:ascii="Lato" w:hAnsi="Lato" w:cstheme="minorHAnsi"/>
+                <w:sz w:val="20"/>
+                <w:szCs w:val="20"/>
+                <w:lang w:val="en-US"/>
+              </w:rPr>
+              <w:t>Host</w:t>
+            </w:r>
+            <w:r>
+              <w:rPr>
+                <w:rFonts w:ascii="Lato" w:hAnsi="Lato" w:cstheme="minorHAnsi"/>
+                <w:sz w:val="20"/>
+                <w:szCs w:val="20"/>
+                <w:lang w:val="en-US"/>
+              </w:rPr>
+              <w:t>ing</w:t>
+            </w:r>
+            <w:r>
+              <w:rPr>
+                <w:rFonts w:ascii="Lato" w:hAnsi="Lato" w:cstheme="minorHAnsi"/>
+                <w:sz w:val="20"/>
+                <w:szCs w:val="20"/>
+                <w:lang w:val="en-US"/>
+              </w:rPr>
+              <w:t xml:space="preserve"> the Software Design laboratory for 3</w:t>
+            </w:r>
+            <w:r>
+              <w:rPr>
+                <w:rFonts w:ascii="Lato" w:hAnsi="Lato" w:cstheme="minorHAnsi"/>
+                <w:sz w:val="20"/>
+                <w:szCs w:val="20"/>
+                <w:vertAlign w:val="superscript"/>
+                <w:lang w:val="en-US"/>
+              </w:rPr>
+              <w:t>rd</w:t>
+            </w:r>
+            <w:r>
+              <w:rPr>
+                <w:rFonts w:ascii="Lato" w:hAnsi="Lato" w:cstheme="minorHAnsi"/>
+                <w:sz w:val="20"/>
+                <w:szCs w:val="20"/>
+                <w:lang w:val="en-US"/>
+              </w:rPr>
+              <w:t xml:space="preserve"> year C.S. students.</w:t>
+            </w:r>
+          </w:p>
+          <w:p>
+            <w:pPr>
+              <w:tabs>
+                <w:tab w:val="left" w:pos="2018"/>
+              </w:tabs>
+              <w:rPr>
+                <w:rFonts w:ascii="Lato" w:hAnsi="Lato" w:cstheme="minorHAnsi"/>
+                <w:sz w:val="20"/>
+                <w:szCs w:val="20"/>
+                <w:lang w:val="en-US"/>
+              </w:rPr>
+            </w:pPr>
+          </w:p>
+          <w:p>
+            <w:pPr>
+              <w:tabs>
+                <w:tab w:val="left" w:pos="2018"/>
+              </w:tabs>
+              <w:rPr>
+                <w:rStyle w:val="IntenseEmphasis"/>
+                <w:rFonts w:ascii="Lato" w:hAnsi="Lato"/>
+                <w:i w:val="0"/>
+                <w:sz w:val="24"/>
+                <w:lang w:val="en-US"/>
+              </w:rPr>
+            </w:pPr>
+            <w:r>
+              <w:rPr>
+                <w:rStyle w:val="IntenseEmphasis"/>
+                <w:rFonts w:ascii="Lato" w:hAnsi="Lato"/>
+                <w:i w:val="0"/>
+                <w:sz w:val="24"/>
+                <w:lang w:val="en-US"/>
+              </w:rPr>
+              <w:t>Lead IT Consultant</w:t>
+            </w:r>
+          </w:p>
+          <w:p>
+            <w:pPr>
+              <w:tabs>
+                <w:tab w:val="left" w:pos="2018"/>
+              </w:tabs>
+              <w:rPr>
+                <w:rFonts w:ascii="Lato" w:hAnsi="Lato" w:cstheme="minorHAnsi"/>
+                <w:sz w:val="24"/>
+                <w:lang w:val="en-US"/>
+              </w:rPr>
+            </w:pPr>
+            <w:r>
+              <w:rPr>
+                <w:rFonts w:ascii="Lato" w:hAnsi="Lato" w:cstheme="minorHAnsi"/>
+                <w:sz w:val="24"/>
+                <w:lang w:val="en-US"/>
+              </w:rPr>
+              <w:t>msg-systems Romania</w:t>
+            </w:r>
+          </w:p>
+          <w:p>
+            <w:pPr>
+              <w:tabs>
+                <w:tab w:val="left" w:pos="2018"/>
+              </w:tabs>
+              <w:rPr>
+                <w:rFonts w:ascii="Lato" w:hAnsi="Lato" w:cstheme="minorHAnsi"/>
+                <w:sz w:val="20"/>
+                <w:lang w:val="en-US"/>
+              </w:rPr>
+            </w:pPr>
+            <w:r>
+              <w:rPr>
+                <w:rFonts w:ascii="Lato" w:hAnsi="Lato" w:cstheme="minorHAnsi"/>
+                <w:sz w:val="20"/>
+                <w:lang w:val="en-US"/>
+              </w:rPr>
+              <w:t xml:space="preserve">2013 – </w:t>
+            </w:r>
+            <w:r>
+              <w:rPr>
+                <w:rFonts w:ascii="Lato" w:hAnsi="Lato" w:cstheme="minorHAnsi"/>
+                <w:sz w:val="20"/>
+                <w:lang w:val="en-US"/>
+              </w:rPr>
+              <w:t>2020</w:t>
+            </w:r>
+            <w:r>
+              <w:rPr>
+                <w:rFonts w:ascii="Lato" w:hAnsi="Lato" w:cstheme="minorHAnsi"/>
+                <w:sz w:val="20"/>
+                <w:lang w:val="en-US"/>
+              </w:rPr>
+              <w:t>; Cluj-Napoca</w:t>
             </w:r>
           </w:p>
           <w:p>
@@ -1892,37 +2179,36 @@
               <w:tabs>
                 <w:tab w:val="left" w:pos="2018"/>
               </w:tabs>
-              <w:rPr>
-                <w:rFonts w:ascii="Lato" w:hAnsi="Lato" w:cstheme="minorHAnsi"/>
-                <w:sz w:val="20"/>
-                <w:lang w:val="en-US"/>
-              </w:rPr>
-            </w:pPr>
-            <w:r>
-              <w:rPr>
-                <w:rFonts w:ascii="Lato" w:hAnsi="Lato" w:cstheme="minorHAnsi"/>
-                <w:sz w:val="20"/>
-                <w:lang w:val="en-US"/>
-              </w:rPr>
-              <w:t xml:space="preserve">Designed solutions with both classical architectures (layered, hexagonal) and cloud native architectures (micro-services, </w:t>
-            </w:r>
-            <w:proofErr w:type="spellStart"/>
-            <w:r>
-              <w:rPr>
-                <w:rFonts w:ascii="Lato" w:hAnsi="Lato" w:cstheme="minorHAnsi"/>
-                <w:sz w:val="20"/>
-                <w:lang w:val="en-US"/>
-              </w:rPr>
-              <w:t>FaaS</w:t>
-            </w:r>
-            <w:proofErr w:type="spellEnd"/>
-            <w:r>
-              <w:rPr>
-                <w:rFonts w:ascii="Lato" w:hAnsi="Lato" w:cstheme="minorHAnsi"/>
-                <w:sz w:val="20"/>
-                <w:lang w:val="en-US"/>
-              </w:rPr>
-              <w:t>).</w:t>
+              <w:ind w:left="357" w:hanging="357"/>
+              <w:rPr>
+                <w:rFonts w:ascii="Lato" w:hAnsi="Lato" w:cstheme="minorHAnsi"/>
+                <w:sz w:val="20"/>
+                <w:lang w:val="en-US"/>
+              </w:rPr>
+            </w:pPr>
+            <w:r>
+              <w:rPr>
+                <w:rFonts w:ascii="Lato" w:hAnsi="Lato" w:cstheme="minorHAnsi"/>
+                <w:sz w:val="20"/>
+                <w:lang w:val="en-US"/>
+              </w:rPr>
+              <w:t xml:space="preserve">Climbed up the corporate ladder from intern </w:t>
+            </w:r>
+            <w:r>
+              <w:rPr>
+                <w:rFonts w:ascii="Lato" w:hAnsi="Lato" w:cstheme="minorHAnsi"/>
+                <w:sz w:val="20"/>
+                <w:lang w:val="en-US"/>
+              </w:rPr>
+              <w:t>to lead developer</w:t>
+            </w:r>
+            <w:r>
+              <w:rPr>
+                <w:rFonts w:ascii="Lato" w:hAnsi="Lato" w:cstheme="minorHAnsi"/>
+                <w:sz w:val="20"/>
+                <w:lang w:val="en-US"/>
+              </w:rPr>
+              <w:t>.</w:t>
             </w:r>
           </w:p>
           <w:p>
@@ -1935,35 +2221,36 @@
               <w:tabs>
                 <w:tab w:val="left" w:pos="2018"/>
               </w:tabs>
-              <w:rPr>
-                <w:rFonts w:ascii="Lato" w:hAnsi="Lato" w:cstheme="minorHAnsi"/>
-                <w:sz w:val="20"/>
-                <w:lang w:val="en-US"/>
-              </w:rPr>
-            </w:pPr>
-            <w:r>
-              <w:rPr>
-                <w:rFonts w:ascii="Lato" w:hAnsi="Lato" w:cstheme="minorHAnsi"/>
-                <w:sz w:val="20"/>
-                <w:lang w:val="en-US"/>
-              </w:rPr>
-              <w:t xml:space="preserve">Acted as </w:t>
-            </w:r>
-            <w:r>
-              <w:rPr>
-                <w:rFonts w:ascii="Lato" w:hAnsi="Lato" w:cstheme="minorHAnsi"/>
-                <w:sz w:val="20"/>
-                <w:lang w:val="en-US"/>
-              </w:rPr>
-              <w:t xml:space="preserve">technical </w:t>
-            </w:r>
-            <w:r>
-              <w:rPr>
-                <w:rFonts w:ascii="Lato" w:hAnsi="Lato" w:cstheme="minorHAnsi"/>
-                <w:sz w:val="20"/>
-                <w:lang w:val="en-US"/>
-              </w:rPr>
-              <w:t>lead for small-to-medium teams of developers in an agile, SCRUM-like setting.</w:t>
+              <w:ind w:left="357" w:hanging="357"/>
+              <w:rPr>
+                <w:rFonts w:ascii="Lato" w:hAnsi="Lato" w:cstheme="minorHAnsi"/>
+                <w:sz w:val="20"/>
+                <w:lang w:val="en-US"/>
+              </w:rPr>
+            </w:pPr>
+            <w:r>
+              <w:rPr>
+                <w:rFonts w:ascii="Lato" w:hAnsi="Lato" w:cstheme="minorHAnsi"/>
+                <w:sz w:val="20"/>
+                <w:lang w:val="en-US"/>
+              </w:rPr>
+              <w:t>Tackled</w:t>
+            </w:r>
+            <w:r>
+              <w:rPr>
+                <w:rFonts w:ascii="Lato" w:hAnsi="Lato" w:cstheme="minorHAnsi"/>
+                <w:sz w:val="20"/>
+                <w:lang w:val="en-US"/>
+              </w:rPr>
+              <w:t xml:space="preserve"> typical development tasks like</w:t>
+            </w:r>
+            <w:r>
+              <w:rPr>
+                <w:rFonts w:ascii="Lato" w:hAnsi="Lato" w:cstheme="minorHAnsi"/>
+                <w:sz w:val="20"/>
+                <w:lang w:val="en-US"/>
+              </w:rPr>
+              <w:t xml:space="preserve"> specification analysis, design, implementation, testing, bug analysis and fixing, etc.</w:t>
             </w:r>
           </w:p>
           <w:p>
@@ -1976,35 +2263,44 @@
               <w:tabs>
                 <w:tab w:val="left" w:pos="2018"/>
               </w:tabs>
-              <w:rPr>
-                <w:rFonts w:ascii="Lato" w:hAnsi="Lato" w:cstheme="minorHAnsi"/>
-                <w:sz w:val="20"/>
-                <w:lang w:val="en-US"/>
-              </w:rPr>
-            </w:pPr>
-            <w:r>
-              <w:rPr>
-                <w:rFonts w:ascii="Lato" w:hAnsi="Lato" w:cstheme="minorHAnsi"/>
-                <w:sz w:val="20"/>
-                <w:lang w:val="en-US"/>
-              </w:rPr>
-              <w:t xml:space="preserve">Hosted several technology-centered customer workshops in support of the sales process or the architecture </w:t>
-            </w:r>
-            <w:r>
-              <w:rPr>
-                <w:rFonts w:ascii="Lato" w:hAnsi="Lato" w:cstheme="minorHAnsi"/>
-                <w:sz w:val="20"/>
-                <w:lang w:val="en-US"/>
-              </w:rPr>
-              <w:t>and</w:t>
-            </w:r>
-            <w:r>
-              <w:rPr>
-                <w:rFonts w:ascii="Lato" w:hAnsi="Lato" w:cstheme="minorHAnsi"/>
-                <w:sz w:val="20"/>
-                <w:lang w:val="en-US"/>
-              </w:rPr>
-              <w:t xml:space="preserve"> design phase.</w:t>
+              <w:ind w:left="357" w:hanging="357"/>
+              <w:rPr>
+                <w:rFonts w:ascii="Lato" w:hAnsi="Lato" w:cstheme="minorHAnsi"/>
+                <w:sz w:val="20"/>
+                <w:lang w:val="en-US"/>
+              </w:rPr>
+            </w:pPr>
+            <w:r>
+              <w:rPr>
+                <w:rFonts w:ascii="Lato" w:hAnsi="Lato" w:cstheme="minorHAnsi"/>
+                <w:sz w:val="20"/>
+                <w:lang w:val="en-US"/>
+              </w:rPr>
+              <w:t>Served as solution architect for several successful cloud-based projects, deployed on either Cloud Foundry or AWS.</w:t>
+            </w:r>
+            <w:r>
+              <w:rPr>
+                <w:rFonts w:ascii="Lato" w:hAnsi="Lato" w:cstheme="minorHAnsi"/>
+                <w:sz w:val="20"/>
+                <w:lang w:val="en-US"/>
+              </w:rPr>
+              <w:t xml:space="preserve"> </w:t>
+            </w:r>
+            <w:r>
+              <w:rPr>
+                <w:rFonts w:ascii="Lato" w:hAnsi="Lato" w:cstheme="minorHAnsi"/>
+                <w:sz w:val="20"/>
+                <w:lang w:val="en-US"/>
+              </w:rPr>
+              <w:t>Designed solutions with both classical architectures and cloud native architectures</w:t>
+            </w:r>
+            <w:r>
+              <w:rPr>
+                <w:rFonts w:ascii="Lato" w:hAnsi="Lato" w:cstheme="minorHAnsi"/>
+                <w:sz w:val="20"/>
+                <w:lang w:val="en-US"/>
+              </w:rPr>
+              <w:t>.</w:t>
             </w:r>
           </w:p>
           <w:p>
@@ -2017,19 +2313,76 @@
               <w:tabs>
                 <w:tab w:val="left" w:pos="2018"/>
               </w:tabs>
-              <w:rPr>
-                <w:rFonts w:ascii="Lato" w:hAnsi="Lato" w:cstheme="minorHAnsi"/>
-                <w:sz w:val="20"/>
-                <w:lang w:val="en-US"/>
-              </w:rPr>
-            </w:pPr>
-            <w:r>
-              <w:rPr>
-                <w:rFonts w:ascii="Lato" w:hAnsi="Lato" w:cstheme="minorHAnsi"/>
-                <w:sz w:val="20"/>
-                <w:lang w:val="en-US"/>
-              </w:rPr>
-              <w:t>Organized various internal trainings, technical deep-dives, workshops and internship programs.</w:t>
+              <w:ind w:left="357" w:hanging="357"/>
+              <w:rPr>
+                <w:rFonts w:ascii="Lato" w:hAnsi="Lato" w:cstheme="minorHAnsi"/>
+                <w:sz w:val="20"/>
+                <w:lang w:val="en-US"/>
+              </w:rPr>
+            </w:pPr>
+            <w:r>
+              <w:rPr>
+                <w:rFonts w:ascii="Lato" w:hAnsi="Lato" w:cstheme="minorHAnsi"/>
+                <w:sz w:val="20"/>
+                <w:lang w:val="en-US"/>
+              </w:rPr>
+              <w:t>A</w:t>
+            </w:r>
+            <w:r>
+              <w:rPr>
+                <w:rFonts w:ascii="Lato" w:hAnsi="Lato" w:cstheme="minorHAnsi"/>
+                <w:sz w:val="20"/>
+                <w:lang w:val="en-US"/>
+              </w:rPr>
+              <w:t>cted as technical lead for small</w:t>
+            </w:r>
+            <w:r>
+              <w:rPr>
+                <w:rFonts w:ascii="Lato" w:hAnsi="Lato" w:cstheme="minorHAnsi"/>
+                <w:sz w:val="20"/>
+                <w:lang w:val="en-US"/>
+              </w:rPr>
+              <w:t xml:space="preserve">, </w:t>
+            </w:r>
+            <w:r>
+              <w:rPr>
+                <w:rFonts w:ascii="Lato" w:hAnsi="Lato" w:cstheme="minorHAnsi"/>
+                <w:sz w:val="20"/>
+                <w:lang w:val="en-US"/>
+              </w:rPr>
+              <w:t>medium</w:t>
+            </w:r>
+            <w:r>
+              <w:rPr>
+                <w:rFonts w:ascii="Lato" w:hAnsi="Lato" w:cstheme="minorHAnsi"/>
+                <w:sz w:val="20"/>
+                <w:lang w:val="en-US"/>
+              </w:rPr>
+              <w:t xml:space="preserve"> and large</w:t>
+            </w:r>
+            <w:r>
+              <w:rPr>
+                <w:rFonts w:ascii="Lato" w:hAnsi="Lato" w:cstheme="minorHAnsi"/>
+                <w:sz w:val="20"/>
+                <w:lang w:val="en-US"/>
+              </w:rPr>
+              <w:t xml:space="preserve"> teams of </w:t>
+            </w:r>
+            <w:r>
+              <w:rPr>
+                <w:rFonts w:ascii="Lato" w:hAnsi="Lato" w:cstheme="minorHAnsi"/>
+                <w:sz w:val="20"/>
+                <w:lang w:val="en-US"/>
+              </w:rPr>
+              <w:t xml:space="preserve">geographically distributed </w:t>
+            </w:r>
+            <w:r>
+              <w:rPr>
+                <w:rFonts w:ascii="Lato" w:hAnsi="Lato" w:cstheme="minorHAnsi"/>
+                <w:sz w:val="20"/>
+                <w:lang w:val="en-US"/>
+              </w:rPr>
+              <w:t>developers in an agile, SCRUM-like setting.</w:t>
             </w:r>
           </w:p>
           <w:p>
@@ -2042,43 +2395,44 @@
               <w:tabs>
                 <w:tab w:val="left" w:pos="2018"/>
               </w:tabs>
-              <w:rPr>
-                <w:rFonts w:ascii="Lato" w:hAnsi="Lato" w:cstheme="minorHAnsi"/>
-                <w:sz w:val="20"/>
-                <w:lang w:val="en-US"/>
-              </w:rPr>
-            </w:pPr>
-            <w:r>
-              <w:rPr>
-                <w:rFonts w:ascii="Lato" w:hAnsi="Lato" w:cstheme="minorHAnsi"/>
-                <w:sz w:val="20"/>
-                <w:lang w:val="en-US"/>
-              </w:rPr>
-              <w:t xml:space="preserve">Frequently mentored and </w:t>
-            </w:r>
-            <w:r>
-              <w:rPr>
-                <w:rFonts w:ascii="Lato" w:hAnsi="Lato" w:cstheme="minorHAnsi"/>
-                <w:sz w:val="20"/>
-                <w:lang w:val="en-US"/>
-              </w:rPr>
-              <w:t>coached new</w:t>
-            </w:r>
-            <w:r>
-              <w:rPr>
-                <w:rFonts w:ascii="Lato" w:hAnsi="Lato" w:cstheme="minorHAnsi"/>
-                <w:sz w:val="20"/>
-                <w:lang w:val="en-US"/>
-              </w:rPr>
-              <w:t xml:space="preserve"> </w:t>
-            </w:r>
-            <w:r>
-              <w:rPr>
-                <w:rFonts w:ascii="Lato" w:hAnsi="Lato" w:cstheme="minorHAnsi"/>
-                <w:sz w:val="20"/>
-                <w:lang w:val="en-US"/>
-              </w:rPr>
-              <w:t>team members</w:t>
+              <w:ind w:left="357" w:hanging="357"/>
+              <w:rPr>
+                <w:rFonts w:ascii="Lato" w:hAnsi="Lato" w:cstheme="minorHAnsi"/>
+                <w:sz w:val="20"/>
+                <w:lang w:val="en-US"/>
+              </w:rPr>
+            </w:pPr>
+            <w:r>
+              <w:rPr>
+                <w:rFonts w:ascii="Lato" w:hAnsi="Lato" w:cstheme="minorHAnsi"/>
+                <w:sz w:val="20"/>
+                <w:lang w:val="en-US"/>
+              </w:rPr>
+              <w:t>Hosted several technology-</w:t>
+            </w:r>
+            <w:r>
+              <w:rPr>
+                <w:rFonts w:ascii="Lato" w:hAnsi="Lato" w:cstheme="minorHAnsi"/>
+                <w:sz w:val="20"/>
+                <w:lang w:val="en-US"/>
+              </w:rPr>
+              <w:t>centric</w:t>
+            </w:r>
+            <w:r>
+              <w:rPr>
+                <w:rFonts w:ascii="Lato" w:hAnsi="Lato" w:cstheme="minorHAnsi"/>
+                <w:sz w:val="20"/>
+                <w:lang w:val="en-US"/>
+              </w:rPr>
+              <w:t xml:space="preserve"> customer workshops in support of sales or </w:t>
+            </w:r>
+            <w:r>
+              <w:rPr>
+                <w:rFonts w:ascii="Lato" w:hAnsi="Lato" w:cstheme="minorHAnsi"/>
+                <w:sz w:val="20"/>
+                <w:lang w:val="en-US"/>
+              </w:rPr>
+              <w:t>software architecture and design</w:t>
             </w:r>
             <w:r>
               <w:rPr>
@@ -2099,102 +2453,20 @@
               <w:tabs>
                 <w:tab w:val="left" w:pos="2018"/>
               </w:tabs>
-              <w:rPr>
-                <w:rFonts w:ascii="Lato" w:hAnsi="Lato" w:cstheme="minorHAnsi"/>
-                <w:sz w:val="20"/>
-                <w:lang w:val="en-US"/>
-              </w:rPr>
-            </w:pPr>
-            <w:r>
-              <w:rPr>
-                <w:rFonts w:ascii="Lato" w:hAnsi="Lato" w:cstheme="minorHAnsi"/>
-                <w:sz w:val="20"/>
-                <w:lang w:val="en-US"/>
-              </w:rPr>
-              <w:t>Regularly evaluated colleagues and presented feedback to them.</w:t>
-            </w:r>
-          </w:p>
-          <w:p>
-            <w:pPr>
-              <w:tabs>
-                <w:tab w:val="left" w:pos="2018"/>
-              </w:tabs>
-              <w:rPr>
-                <w:rFonts w:ascii="Lato" w:hAnsi="Lato" w:cstheme="minorHAnsi"/>
-                <w:lang w:val="en-US"/>
-              </w:rPr>
-            </w:pPr>
-          </w:p>
-          <w:p>
-            <w:pPr>
-              <w:tabs>
-                <w:tab w:val="left" w:pos="2018"/>
-              </w:tabs>
-              <w:rPr>
-                <w:rStyle w:val="IntenseEmphasis"/>
-                <w:rFonts w:ascii="Lato" w:hAnsi="Lato"/>
-                <w:i w:val="0"/>
-                <w:sz w:val="24"/>
-                <w:lang w:val="en-US"/>
-              </w:rPr>
-            </w:pPr>
-            <w:r>
-              <w:rPr>
-                <w:rStyle w:val="IntenseEmphasis"/>
-                <w:rFonts w:ascii="Lato" w:hAnsi="Lato"/>
-                <w:i w:val="0"/>
-                <w:sz w:val="24"/>
-                <w:lang w:val="en-US"/>
-              </w:rPr>
-              <w:t>Co-Founder</w:t>
-            </w:r>
-          </w:p>
-          <w:p>
-            <w:pPr>
-              <w:tabs>
-                <w:tab w:val="left" w:pos="2018"/>
-              </w:tabs>
-              <w:rPr>
-                <w:rFonts w:ascii="Lato" w:hAnsi="Lato" w:cstheme="minorHAnsi"/>
-                <w:sz w:val="24"/>
-                <w:lang w:val="en-US"/>
-              </w:rPr>
-            </w:pPr>
-            <w:r>
-              <w:rPr>
-                <w:rFonts w:ascii="Lato" w:hAnsi="Lato" w:cstheme="minorHAnsi"/>
-                <w:sz w:val="24"/>
-                <w:lang w:val="en-US"/>
-              </w:rPr>
-              <w:t>Kick IT</w:t>
-            </w:r>
-          </w:p>
-          <w:p>
-            <w:pPr>
-              <w:tabs>
-                <w:tab w:val="left" w:pos="2018"/>
-              </w:tabs>
-              <w:rPr>
-                <w:rFonts w:ascii="Lato" w:hAnsi="Lato" w:cstheme="minorHAnsi"/>
-                <w:sz w:val="20"/>
-                <w:lang w:val="en-US"/>
-              </w:rPr>
-            </w:pPr>
-            <w:r>
-              <w:rPr>
-                <w:rFonts w:ascii="Lato" w:hAnsi="Lato" w:cstheme="minorHAnsi"/>
-                <w:sz w:val="20"/>
-                <w:lang w:val="en-US"/>
-              </w:rPr>
-              <w:t xml:space="preserve">2018 – </w:t>
-            </w:r>
-            <w:r>
-              <w:rPr>
-                <w:rFonts w:ascii="Lato" w:hAnsi="Lato" w:cstheme="minorHAnsi"/>
-                <w:sz w:val="20"/>
-                <w:lang w:val="en-US"/>
-              </w:rPr>
-              <w:t>present</w:t>
+              <w:ind w:left="357" w:hanging="357"/>
+              <w:rPr>
+                <w:rFonts w:ascii="Lato" w:hAnsi="Lato" w:cstheme="minorHAnsi"/>
+                <w:sz w:val="20"/>
+                <w:lang w:val="en-US"/>
+              </w:rPr>
+            </w:pPr>
+            <w:r>
+              <w:rPr>
+                <w:rFonts w:ascii="Lato" w:hAnsi="Lato" w:cstheme="minorHAnsi"/>
+                <w:sz w:val="20"/>
+                <w:lang w:val="en-US"/>
+              </w:rPr>
+              <w:t>Organized internal trainings, workshops and internship programs.</w:t>
             </w:r>
           </w:p>
           <w:p>
@@ -2207,51 +2479,28 @@
               <w:tabs>
                 <w:tab w:val="left" w:pos="2018"/>
               </w:tabs>
-              <w:rPr>
-                <w:rFonts w:ascii="Lato" w:hAnsi="Lato" w:cstheme="minorHAnsi"/>
-                <w:sz w:val="20"/>
-                <w:lang w:val="en-US"/>
-              </w:rPr>
-            </w:pPr>
-            <w:r>
-              <w:rPr>
-                <w:rFonts w:ascii="Lato" w:hAnsi="Lato" w:cstheme="minorHAnsi"/>
-                <w:sz w:val="20"/>
-                <w:lang w:val="en-US"/>
-              </w:rPr>
-              <w:t>Founded</w:t>
-            </w:r>
-            <w:r>
-              <w:rPr>
-                <w:rFonts w:ascii="Lato" w:hAnsi="Lato" w:cstheme="minorHAnsi"/>
-                <w:sz w:val="20"/>
-                <w:lang w:val="en-US"/>
-              </w:rPr>
-              <w:t xml:space="preserve"> a start-up with a close friend and handled most of the legal, </w:t>
-            </w:r>
-            <w:r>
-              <w:rPr>
-                <w:rFonts w:ascii="Lato" w:hAnsi="Lato" w:cstheme="minorHAnsi"/>
-                <w:sz w:val="20"/>
-                <w:lang w:val="en-US"/>
-              </w:rPr>
-              <w:t>financial</w:t>
-            </w:r>
-            <w:r>
-              <w:rPr>
-                <w:rFonts w:ascii="Lato" w:hAnsi="Lato" w:cstheme="minorHAnsi"/>
-                <w:sz w:val="20"/>
-                <w:lang w:val="en-US"/>
-              </w:rPr>
-              <w:t xml:space="preserve"> and</w:t>
-            </w:r>
-            <w:r>
-              <w:rPr>
-                <w:rFonts w:ascii="Lato" w:hAnsi="Lato" w:cstheme="minorHAnsi"/>
-                <w:sz w:val="20"/>
-                <w:lang w:val="en-US"/>
-              </w:rPr>
-              <w:t xml:space="preserve"> administrative tasks related to our company.</w:t>
+              <w:ind w:left="357" w:hanging="357"/>
+              <w:rPr>
+                <w:rFonts w:ascii="Lato" w:hAnsi="Lato" w:cstheme="minorHAnsi"/>
+                <w:sz w:val="20"/>
+                <w:lang w:val="en-US"/>
+              </w:rPr>
+            </w:pPr>
+            <w:r>
+              <w:rPr>
+                <w:rFonts w:ascii="Lato" w:hAnsi="Lato" w:cstheme="minorHAnsi"/>
+                <w:sz w:val="20"/>
+                <w:lang w:val="en-US"/>
+              </w:rPr>
+              <w:t>Frequently mentored and coached new team members</w:t>
+            </w:r>
+            <w:r>
+              <w:rPr>
+                <w:rFonts w:ascii="Lato" w:hAnsi="Lato" w:cstheme="minorHAnsi"/>
+                <w:sz w:val="20"/>
+                <w:lang w:val="en-US"/>
+              </w:rPr>
+              <w:t xml:space="preserve">. </w:t>
             </w:r>
           </w:p>
           <w:p>
@@ -2264,19 +2513,119 @@
               <w:tabs>
                 <w:tab w:val="left" w:pos="2018"/>
               </w:tabs>
-              <w:rPr>
-                <w:rFonts w:ascii="Lato" w:hAnsi="Lato" w:cstheme="minorHAnsi"/>
-                <w:sz w:val="20"/>
-                <w:lang w:val="en-US"/>
-              </w:rPr>
-            </w:pPr>
-            <w:r>
-              <w:rPr>
-                <w:rFonts w:ascii="Lato" w:hAnsi="Lato" w:cstheme="minorHAnsi"/>
-                <w:sz w:val="20"/>
-                <w:lang w:val="en-US"/>
-              </w:rPr>
-              <w:t>Fully designed, implemented and operated a cloud-native progressive web application.</w:t>
+              <w:ind w:left="357" w:hanging="357"/>
+              <w:rPr>
+                <w:rFonts w:ascii="Lato" w:hAnsi="Lato" w:cstheme="minorHAnsi"/>
+                <w:sz w:val="20"/>
+                <w:lang w:val="en-US"/>
+              </w:rPr>
+            </w:pPr>
+            <w:r>
+              <w:rPr>
+                <w:rFonts w:ascii="Lato" w:hAnsi="Lato" w:cstheme="minorHAnsi"/>
+                <w:sz w:val="20"/>
+                <w:lang w:val="en-US"/>
+              </w:rPr>
+              <w:t>R</w:t>
+            </w:r>
+            <w:r>
+              <w:rPr>
+                <w:rFonts w:ascii="Lato" w:hAnsi="Lato" w:cstheme="minorHAnsi"/>
+                <w:sz w:val="20"/>
+                <w:lang w:val="en-US"/>
+              </w:rPr>
+              <w:t>egularly evaluated colleagues and presented feedback to them.</w:t>
+            </w:r>
+          </w:p>
+          <w:p>
+            <w:pPr>
+              <w:tabs>
+                <w:tab w:val="left" w:pos="2018"/>
+              </w:tabs>
+              <w:rPr>
+                <w:rFonts w:ascii="Lato" w:hAnsi="Lato" w:cstheme="minorHAnsi"/>
+                <w:lang w:val="en-US"/>
+              </w:rPr>
+            </w:pPr>
+          </w:p>
+          <w:p>
+            <w:pPr>
+              <w:tabs>
+                <w:tab w:val="left" w:pos="2018"/>
+              </w:tabs>
+              <w:rPr>
+                <w:rStyle w:val="IntenseEmphasis"/>
+                <w:rFonts w:ascii="Lato" w:hAnsi="Lato"/>
+                <w:i w:val="0"/>
+                <w:sz w:val="24"/>
+                <w:lang w:val="en-US"/>
+              </w:rPr>
+            </w:pPr>
+            <w:r>
+              <w:rPr>
+                <w:rStyle w:val="IntenseEmphasis"/>
+                <w:rFonts w:ascii="Lato" w:hAnsi="Lato"/>
+                <w:i w:val="0"/>
+                <w:sz w:val="24"/>
+                <w:lang w:val="en-US"/>
+              </w:rPr>
+              <w:t>Co-Founder</w:t>
+            </w:r>
+          </w:p>
+          <w:p>
+            <w:pPr>
+              <w:tabs>
+                <w:tab w:val="left" w:pos="2018"/>
+              </w:tabs>
+              <w:rPr>
+                <w:rFonts w:ascii="Lato" w:hAnsi="Lato" w:cstheme="minorHAnsi"/>
+                <w:sz w:val="24"/>
+                <w:lang w:val="en-US"/>
+              </w:rPr>
+            </w:pPr>
+            <w:r>
+              <w:rPr>
+                <w:rFonts w:ascii="Lato" w:hAnsi="Lato" w:cstheme="minorHAnsi"/>
+                <w:sz w:val="24"/>
+                <w:lang w:val="en-US"/>
+              </w:rPr>
+              <w:t>Kick IT</w:t>
+            </w:r>
+          </w:p>
+          <w:p>
+            <w:pPr>
+              <w:tabs>
+                <w:tab w:val="left" w:pos="2018"/>
+              </w:tabs>
+              <w:rPr>
+                <w:rFonts w:ascii="Lato" w:hAnsi="Lato" w:cstheme="minorHAnsi"/>
+                <w:sz w:val="20"/>
+                <w:lang w:val="en-US"/>
+              </w:rPr>
+            </w:pPr>
+            <w:r>
+              <w:rPr>
+                <w:rFonts w:ascii="Lato" w:hAnsi="Lato" w:cstheme="minorHAnsi"/>
+                <w:sz w:val="20"/>
+                <w:lang w:val="en-US"/>
+              </w:rPr>
+              <w:t xml:space="preserve">2018 – </w:t>
+            </w:r>
+            <w:r>
+              <w:rPr>
+                <w:rFonts w:ascii="Lato" w:hAnsi="Lato" w:cstheme="minorHAnsi"/>
+                <w:sz w:val="20"/>
+                <w:lang w:val="en-US"/>
+              </w:rPr>
+              <w:t>2019</w:t>
+            </w:r>
+            <w:r>
+              <w:rPr>
+                <w:rFonts w:ascii="Lato" w:hAnsi="Lato" w:cstheme="minorHAnsi"/>
+                <w:sz w:val="20"/>
+                <w:lang w:val="en-US"/>
+              </w:rPr>
+              <w:t>; Cluj-Napoca</w:t>
             </w:r>
           </w:p>
           <w:p>
@@ -2289,95 +2638,44 @@
               <w:tabs>
                 <w:tab w:val="left" w:pos="2018"/>
               </w:tabs>
-              <w:rPr>
-                <w:rFonts w:ascii="Lato" w:hAnsi="Lato" w:cstheme="minorHAnsi"/>
-                <w:sz w:val="20"/>
-                <w:lang w:val="en-US"/>
-              </w:rPr>
-            </w:pPr>
-            <w:r>
-              <w:rPr>
-                <w:rFonts w:ascii="Lato" w:hAnsi="Lato" w:cstheme="minorHAnsi"/>
-                <w:sz w:val="20"/>
-                <w:lang w:val="en-US"/>
-              </w:rPr>
-              <w:t>Realized the user experience, continuous deployment pipeline, monitoring and logging setup.</w:t>
-            </w:r>
-          </w:p>
-          <w:p>
-            <w:pPr>
-              <w:tabs>
-                <w:tab w:val="left" w:pos="2018"/>
-              </w:tabs>
-              <w:rPr>
-                <w:rFonts w:ascii="Lato" w:hAnsi="Lato" w:cstheme="minorHAnsi"/>
-                <w:sz w:val="24"/>
-                <w:lang w:val="en-US"/>
-              </w:rPr>
-            </w:pPr>
-          </w:p>
-          <w:p>
-            <w:pPr>
-              <w:tabs>
-                <w:tab w:val="left" w:pos="2018"/>
-              </w:tabs>
-              <w:rPr>
-                <w:rStyle w:val="IntenseEmphasis"/>
-                <w:rFonts w:ascii="Lato" w:hAnsi="Lato"/>
-                <w:i w:val="0"/>
-                <w:sz w:val="24"/>
-                <w:lang w:val="en-US"/>
-              </w:rPr>
-            </w:pPr>
-            <w:r>
-              <w:rPr>
-                <w:rStyle w:val="IntenseEmphasis"/>
-                <w:rFonts w:ascii="Lato" w:hAnsi="Lato"/>
-                <w:i w:val="0"/>
-                <w:sz w:val="24"/>
-                <w:lang w:val="en-US"/>
-              </w:rPr>
-              <w:t xml:space="preserve">Teaching Assistant </w:t>
-            </w:r>
-          </w:p>
-          <w:p>
-            <w:pPr>
-              <w:tabs>
-                <w:tab w:val="left" w:pos="2018"/>
-              </w:tabs>
-              <w:rPr>
-                <w:rFonts w:ascii="Lato" w:hAnsi="Lato" w:cstheme="minorHAnsi"/>
-                <w:sz w:val="24"/>
-                <w:lang w:val="en-US"/>
-              </w:rPr>
-            </w:pPr>
-            <w:r>
-              <w:rPr>
-                <w:rFonts w:ascii="Lato" w:hAnsi="Lato" w:cstheme="minorHAnsi"/>
-                <w:sz w:val="24"/>
-                <w:lang w:val="en-US"/>
-              </w:rPr>
-              <w:t>Technical University of Cluj-Napoca</w:t>
-            </w:r>
-          </w:p>
-          <w:p>
-            <w:pPr>
-              <w:tabs>
-                <w:tab w:val="left" w:pos="2018"/>
-              </w:tabs>
-              <w:rPr>
-                <w:rFonts w:ascii="Lato" w:hAnsi="Lato" w:cstheme="minorHAnsi"/>
-                <w:sz w:val="20"/>
-                <w:lang w:val="en-US"/>
-              </w:rPr>
-            </w:pPr>
-            <w:r>
-              <w:rPr>
-                <w:rFonts w:ascii="Lato" w:hAnsi="Lato" w:cstheme="minorHAnsi"/>
-                <w:sz w:val="20"/>
-                <w:lang w:val="en-US"/>
-              </w:rPr>
-              <w:t>2019 – present</w:t>
+              <w:ind w:left="357" w:hanging="357"/>
+              <w:rPr>
+                <w:rFonts w:ascii="Lato" w:hAnsi="Lato" w:cstheme="minorHAnsi"/>
+                <w:sz w:val="20"/>
+                <w:lang w:val="en-US"/>
+              </w:rPr>
+            </w:pPr>
+            <w:r>
+              <w:rPr>
+                <w:rFonts w:ascii="Lato" w:hAnsi="Lato" w:cstheme="minorHAnsi"/>
+                <w:sz w:val="20"/>
+                <w:lang w:val="en-US"/>
+              </w:rPr>
+              <w:t>Founded</w:t>
+            </w:r>
+            <w:r>
+              <w:rPr>
+                <w:rFonts w:ascii="Lato" w:hAnsi="Lato" w:cstheme="minorHAnsi"/>
+                <w:sz w:val="20"/>
+                <w:lang w:val="en-US"/>
+              </w:rPr>
+              <w:t xml:space="preserve"> and administrated</w:t>
+            </w:r>
+            <w:r>
+              <w:rPr>
+                <w:rFonts w:ascii="Lato" w:hAnsi="Lato" w:cstheme="minorHAnsi"/>
+                <w:sz w:val="20"/>
+                <w:lang w:val="en-US"/>
+              </w:rPr>
+              <w:t xml:space="preserve"> a start-up with a close friend</w:t>
+            </w:r>
+            <w:r>
+              <w:rPr>
+                <w:rFonts w:ascii="Lato" w:hAnsi="Lato" w:cstheme="minorHAnsi"/>
+                <w:sz w:val="20"/>
+                <w:lang w:val="en-US"/>
+              </w:rPr>
+              <w:t>.</w:t>
             </w:r>
           </w:p>
           <w:p>
@@ -2390,94 +2688,84 @@
               <w:tabs>
                 <w:tab w:val="left" w:pos="2018"/>
               </w:tabs>
-              <w:rPr>
-                <w:rFonts w:ascii="Lato" w:hAnsi="Lato" w:cstheme="minorHAnsi"/>
-                <w:sz w:val="20"/>
-                <w:szCs w:val="20"/>
-                <w:lang w:val="en-US"/>
-              </w:rPr>
-            </w:pPr>
-            <w:r>
-              <w:rPr>
-                <w:rFonts w:ascii="Lato" w:hAnsi="Lato" w:cstheme="minorHAnsi"/>
-                <w:sz w:val="20"/>
-                <w:szCs w:val="20"/>
-                <w:lang w:val="en-US"/>
-              </w:rPr>
-              <w:t>Hosted the Software Design laboratory for 3</w:t>
-            </w:r>
-            <w:r>
-              <w:rPr>
-                <w:rFonts w:ascii="Lato" w:hAnsi="Lato" w:cstheme="minorHAnsi"/>
-                <w:sz w:val="20"/>
-                <w:szCs w:val="20"/>
-                <w:vertAlign w:val="superscript"/>
-                <w:lang w:val="en-US"/>
-              </w:rPr>
-              <w:t>rd</w:t>
-            </w:r>
-            <w:r>
-              <w:rPr>
-                <w:rFonts w:ascii="Lato" w:hAnsi="Lato" w:cstheme="minorHAnsi"/>
-                <w:sz w:val="20"/>
-                <w:szCs w:val="20"/>
-                <w:lang w:val="en-US"/>
-              </w:rPr>
-              <w:t xml:space="preserve"> year C.S. students.</w:t>
-            </w:r>
-          </w:p>
-          <w:p>
-            <w:pPr>
-              <w:pStyle w:val="ListParagraph"/>
-              <w:numPr>
-                <w:ilvl w:val="0"/>
-                <w:numId w:val="1"/>
-              </w:numPr>
-              <w:tabs>
-                <w:tab w:val="left" w:pos="2018"/>
-              </w:tabs>
-              <w:rPr>
-                <w:rFonts w:ascii="Lato" w:hAnsi="Lato" w:cstheme="minorHAnsi"/>
-                <w:sz w:val="20"/>
-                <w:szCs w:val="20"/>
-                <w:lang w:val="en-US"/>
-              </w:rPr>
-            </w:pPr>
-            <w:r>
-              <w:rPr>
-                <w:rFonts w:ascii="Lato" w:hAnsi="Lato" w:cstheme="minorHAnsi"/>
-                <w:sz w:val="20"/>
-                <w:szCs w:val="20"/>
-                <w:lang w:val="en-US"/>
-              </w:rPr>
-              <w:t>Prepared my own teaching resources based on a loose curricula.</w:t>
-            </w:r>
-          </w:p>
-          <w:p>
-            <w:pPr>
-              <w:pStyle w:val="ListParagraph"/>
-              <w:numPr>
-                <w:ilvl w:val="0"/>
-                <w:numId w:val="1"/>
-              </w:numPr>
-              <w:tabs>
-                <w:tab w:val="left" w:pos="2018"/>
-              </w:tabs>
-              <w:rPr>
-                <w:rFonts w:ascii="Lato" w:hAnsi="Lato" w:cstheme="minorHAnsi"/>
-                <w:sz w:val="20"/>
-                <w:szCs w:val="20"/>
-                <w:lang w:val="en-US"/>
-              </w:rPr>
-            </w:pPr>
-            <w:r>
-              <w:rPr>
-                <w:rFonts w:ascii="Lato" w:hAnsi="Lato" w:cstheme="minorHAnsi"/>
-                <w:sz w:val="20"/>
-                <w:szCs w:val="20"/>
-                <w:lang w:val="en-US"/>
-              </w:rPr>
-              <w:t>Evaluated the students during the semester and graded their exam papers at the end of the year.</w:t>
+              <w:ind w:left="357" w:hanging="357"/>
+              <w:rPr>
+                <w:rFonts w:ascii="Lato" w:hAnsi="Lato" w:cstheme="minorHAnsi"/>
+                <w:sz w:val="20"/>
+                <w:lang w:val="en-US"/>
+              </w:rPr>
+            </w:pPr>
+            <w:r>
+              <w:rPr>
+                <w:rFonts w:ascii="Lato" w:hAnsi="Lato" w:cstheme="minorHAnsi"/>
+                <w:sz w:val="20"/>
+                <w:lang w:val="en-US"/>
+              </w:rPr>
+              <w:t>Fully designed, implemented and operated a cloud-native progressive web application.</w:t>
+            </w:r>
+            <w:r>
+              <w:rPr>
+                <w:rFonts w:ascii="Lato" w:hAnsi="Lato" w:cstheme="minorHAnsi"/>
+                <w:sz w:val="20"/>
+                <w:lang w:val="en-US"/>
+              </w:rPr>
+              <w:t xml:space="preserve"> </w:t>
+            </w:r>
+            <w:r>
+              <w:rPr>
+                <w:rFonts w:ascii="Lato" w:hAnsi="Lato" w:cstheme="minorHAnsi"/>
+                <w:sz w:val="20"/>
+                <w:lang w:val="en-US"/>
+              </w:rPr>
+              <w:t xml:space="preserve">Realized the </w:t>
+            </w:r>
+            <w:r>
+              <w:rPr>
+                <w:rFonts w:ascii="Lato" w:hAnsi="Lato" w:cstheme="minorHAnsi"/>
+                <w:sz w:val="20"/>
+                <w:lang w:val="en-US"/>
+              </w:rPr>
+              <w:t>UX</w:t>
+            </w:r>
+            <w:r>
+              <w:rPr>
+                <w:rFonts w:ascii="Lato" w:hAnsi="Lato" w:cstheme="minorHAnsi"/>
+                <w:sz w:val="20"/>
+                <w:lang w:val="en-US"/>
+              </w:rPr>
+              <w:t xml:space="preserve">, </w:t>
+            </w:r>
+            <w:r>
+              <w:rPr>
+                <w:rFonts w:ascii="Lato" w:hAnsi="Lato" w:cstheme="minorHAnsi"/>
+                <w:sz w:val="20"/>
+                <w:lang w:val="en-US"/>
+              </w:rPr>
+              <w:t xml:space="preserve">CI/CD </w:t>
+            </w:r>
+            <w:r>
+              <w:rPr>
+                <w:rFonts w:ascii="Lato" w:hAnsi="Lato" w:cstheme="minorHAnsi"/>
+                <w:sz w:val="20"/>
+                <w:lang w:val="en-US"/>
+              </w:rPr>
+              <w:t>pipeline</w:t>
+            </w:r>
+            <w:r>
+              <w:rPr>
+                <w:rFonts w:ascii="Lato" w:hAnsi="Lato" w:cstheme="minorHAnsi"/>
+                <w:sz w:val="20"/>
+                <w:lang w:val="en-US"/>
+              </w:rPr>
+              <w:t xml:space="preserve"> and </w:t>
+            </w:r>
+            <w:r>
+              <w:rPr>
+                <w:rFonts w:ascii="Lato" w:hAnsi="Lato" w:cstheme="minorHAnsi"/>
+                <w:sz w:val="20"/>
+                <w:lang w:val="en-US"/>
+              </w:rPr>
+              <w:t>monitoring setup.</w:t>
             </w:r>
           </w:p>
           <w:p>
@@ -2489,19 +2777,6 @@
                 <w:rFonts w:ascii="Lato" w:hAnsi="Lato" w:cstheme="minorHAnsi"/>
                 <w:b/>
                 <w:sz w:val="20"/>
-                <w:lang w:val="en-US"/>
-              </w:rPr>
-            </w:pPr>
-          </w:p>
-          <w:p>
-            <w:pPr>
-              <w:tabs>
-                <w:tab w:val="left" w:pos="2018"/>
-              </w:tabs>
-              <w:rPr>
-                <w:rFonts w:ascii="Lato" w:hAnsi="Lato" w:cstheme="minorHAnsi"/>
-                <w:b/>
-                <w:sz w:val="32"/>
                 <w:lang w:val="en-US"/>
               </w:rPr>
             </w:pPr>
@@ -2640,18 +2915,6 @@
               </w:rPr>
               <w:t>Technical University of Cluj-Napoca (class of 2016)</w:t>
             </w:r>
-          </w:p>
-          <w:p>
-            <w:pPr>
-              <w:tabs>
-                <w:tab w:val="left" w:pos="2018"/>
-              </w:tabs>
-              <w:rPr>
-                <w:rFonts w:ascii="Lato" w:hAnsi="Lato" w:cstheme="minorHAnsi"/>
-                <w:sz w:val="24"/>
-                <w:lang w:val="en-US"/>
-              </w:rPr>
-            </w:pPr>
           </w:p>
         </w:tc>
         <w:tc>
@@ -2689,14 +2952,16 @@
           <w:lang w:val="en-US"/>
         </w:rPr>
       </w:pPr>
+      <w:bookmarkStart w:id="0" w:name="_GoBack"/>
+      <w:bookmarkEnd w:id="0"/>
     </w:p>
     <w:sectPr>
-      <w:headerReference w:type="even" r:id="rId16"/>
-      <w:headerReference w:type="default" r:id="rId17"/>
-      <w:footerReference w:type="even" r:id="rId18"/>
-      <w:footerReference w:type="default" r:id="rId19"/>
-      <w:headerReference w:type="first" r:id="rId20"/>
-      <w:footerReference w:type="first" r:id="rId21"/>
+      <w:headerReference w:type="even" r:id="rId17"/>
+      <w:headerReference w:type="default" r:id="rId18"/>
+      <w:footerReference w:type="even" r:id="rId19"/>
+      <w:footerReference w:type="default" r:id="rId20"/>
+      <w:headerReference w:type="first" r:id="rId21"/>
+      <w:footerReference w:type="first" r:id="rId22"/>
       <w:pgSz w:w="11906" w:h="16838" w:code="9"/>
       <w:pgMar w:top="720" w:right="720" w:bottom="720" w:left="720" w:header="708" w:footer="708" w:gutter="0"/>
       <w:cols w:space="708"/>
@@ -2707,7 +2972,7 @@
 </file>
 
 <file path=word/endnotes.xml><?xml version="1.0" encoding="utf-8"?>
-<w:endnotes xmlns:wpc="http://schemas.microsoft.com/office/word/2010/wordprocessingCanvas" xmlns:cx="http://schemas.microsoft.com/office/drawing/2014/chartex" xmlns:cx1="http://schemas.microsoft.com/office/drawing/2015/9/8/chartex" xmlns:mc="http://schemas.openxmlformats.org/markup-compatibility/2006" xmlns:o="urn:schemas-microsoft-com:office:office" xmlns:r="http://schemas.openxmlformats.org/officeDocument/2006/relationships" xmlns:m="http://schemas.openxmlformats.org/officeDocument/2006/math" xmlns:v="urn:schemas-microsoft-com:vml" xmlns:wp14="http://schemas.microsoft.com/office/word/2010/wordprocessingDrawing" xmlns:wp="http://schemas.openxmlformats.org/drawingml/2006/wordprocessingDrawing" xmlns:w10="urn:schemas-microsoft-com:office:word" xmlns:w="http://schemas.openxmlformats.org/wordprocessingml/2006/main" xmlns:w14="http://schemas.microsoft.com/office/word/2010/wordml" xmlns:w15="http://schemas.microsoft.com/office/word/2012/wordml" xmlns:w16se="http://schemas.microsoft.com/office/word/2015/wordml/symex" xmlns:wpg="http://schemas.microsoft.com/office/word/2010/wordprocessingGroup" xmlns:wpi="http://schemas.microsoft.com/office/word/2010/wordprocessingInk" xmlns:wne="http://schemas.microsoft.com/office/word/2006/wordml" xmlns:wps="http://schemas.microsoft.com/office/word/2010/wordprocessingShape" mc:Ignorable="w14 w15 w16se wp14">
+<w:endnotes xmlns:wpc="http://schemas.microsoft.com/office/word/2010/wordprocessingCanvas" xmlns:cx="http://schemas.microsoft.com/office/drawing/2014/chartex" xmlns:cx1="http://schemas.microsoft.com/office/drawing/2015/9/8/chartex" xmlns:cx2="http://schemas.microsoft.com/office/drawing/2015/10/21/chartex" xmlns:cx3="http://schemas.microsoft.com/office/drawing/2016/5/9/chartex" xmlns:cx4="http://schemas.microsoft.com/office/drawing/2016/5/10/chartex" xmlns:cx5="http://schemas.microsoft.com/office/drawing/2016/5/11/chartex" xmlns:cx6="http://schemas.microsoft.com/office/drawing/2016/5/12/chartex" xmlns:cx7="http://schemas.microsoft.com/office/drawing/2016/5/13/chartex" xmlns:cx8="http://schemas.microsoft.com/office/drawing/2016/5/14/chartex" xmlns:mc="http://schemas.openxmlformats.org/markup-compatibility/2006" xmlns:aink="http://schemas.microsoft.com/office/drawing/2016/ink" xmlns:am3d="http://schemas.microsoft.com/office/drawing/2017/model3d" xmlns:o="urn:schemas-microsoft-com:office:office" xmlns:r="http://schemas.openxmlformats.org/officeDocument/2006/relationships" xmlns:m="http://schemas.openxmlformats.org/officeDocument/2006/math" xmlns:v="urn:schemas-microsoft-com:vml" xmlns:wp14="http://schemas.microsoft.com/office/word/2010/wordprocessingDrawing" xmlns:wp="http://schemas.openxmlformats.org/drawingml/2006/wordprocessingDrawing" xmlns:w10="urn:schemas-microsoft-com:office:word" xmlns:w="http://schemas.openxmlformats.org/wordprocessingml/2006/main" xmlns:w14="http://schemas.microsoft.com/office/word/2010/wordml" xmlns:w15="http://schemas.microsoft.com/office/word/2012/wordml" xmlns:w16cid="http://schemas.microsoft.com/office/word/2016/wordml/cid" xmlns:w16se="http://schemas.microsoft.com/office/word/2015/wordml/symex" xmlns:wpg="http://schemas.microsoft.com/office/word/2010/wordprocessingGroup" xmlns:wpi="http://schemas.microsoft.com/office/word/2010/wordprocessingInk" xmlns:wne="http://schemas.microsoft.com/office/word/2006/wordml" xmlns:wps="http://schemas.microsoft.com/office/word/2010/wordprocessingShape" mc:Ignorable="w14 w15 w16se w16cid wp14">
   <w:endnote w:type="separator" w:id="-1">
     <w:p>
       <w:pPr>
@@ -2732,7 +2997,7 @@
 </file>
 
 <file path=word/footer1.xml><?xml version="1.0" encoding="utf-8"?>
-<w:ftr xmlns:wpc="http://schemas.microsoft.com/office/word/2010/wordprocessingCanvas" xmlns:cx="http://schemas.microsoft.com/office/drawing/2014/chartex" xmlns:cx1="http://schemas.microsoft.com/office/drawing/2015/9/8/chartex" xmlns:mc="http://schemas.openxmlformats.org/markup-compatibility/2006" xmlns:o="urn:schemas-microsoft-com:office:office" xmlns:r="http://schemas.openxmlformats.org/officeDocument/2006/relationships" xmlns:m="http://schemas.openxmlformats.org/officeDocument/2006/math" xmlns:v="urn:schemas-microsoft-com:vml" xmlns:wp14="http://schemas.microsoft.com/office/word/2010/wordprocessingDrawing" xmlns:wp="http://schemas.openxmlformats.org/drawingml/2006/wordprocessingDrawing" xmlns:w10="urn:schemas-microsoft-com:office:word" xmlns:w="http://schemas.openxmlformats.org/wordprocessingml/2006/main" xmlns:w14="http://schemas.microsoft.com/office/word/2010/wordml" xmlns:w15="http://schemas.microsoft.com/office/word/2012/wordml" xmlns:w16se="http://schemas.microsoft.com/office/word/2015/wordml/symex" xmlns:wpg="http://schemas.microsoft.com/office/word/2010/wordprocessingGroup" xmlns:wpi="http://schemas.microsoft.com/office/word/2010/wordprocessingInk" xmlns:wne="http://schemas.microsoft.com/office/word/2006/wordml" xmlns:wps="http://schemas.microsoft.com/office/word/2010/wordprocessingShape" mc:Ignorable="w14 w15 w16se wp14">
+<w:ftr xmlns:wpc="http://schemas.microsoft.com/office/word/2010/wordprocessingCanvas" xmlns:cx="http://schemas.microsoft.com/office/drawing/2014/chartex" xmlns:cx1="http://schemas.microsoft.com/office/drawing/2015/9/8/chartex" xmlns:cx2="http://schemas.microsoft.com/office/drawing/2015/10/21/chartex" xmlns:cx3="http://schemas.microsoft.com/office/drawing/2016/5/9/chartex" xmlns:cx4="http://schemas.microsoft.com/office/drawing/2016/5/10/chartex" xmlns:cx5="http://schemas.microsoft.com/office/drawing/2016/5/11/chartex" xmlns:cx6="http://schemas.microsoft.com/office/drawing/2016/5/12/chartex" xmlns:cx7="http://schemas.microsoft.com/office/drawing/2016/5/13/chartex" xmlns:cx8="http://schemas.microsoft.com/office/drawing/2016/5/14/chartex" xmlns:mc="http://schemas.openxmlformats.org/markup-compatibility/2006" xmlns:aink="http://schemas.microsoft.com/office/drawing/2016/ink" xmlns:am3d="http://schemas.microsoft.com/office/drawing/2017/model3d" xmlns:o="urn:schemas-microsoft-com:office:office" xmlns:r="http://schemas.openxmlformats.org/officeDocument/2006/relationships" xmlns:m="http://schemas.openxmlformats.org/officeDocument/2006/math" xmlns:v="urn:schemas-microsoft-com:vml" xmlns:wp14="http://schemas.microsoft.com/office/word/2010/wordprocessingDrawing" xmlns:wp="http://schemas.openxmlformats.org/drawingml/2006/wordprocessingDrawing" xmlns:w10="urn:schemas-microsoft-com:office:word" xmlns:w="http://schemas.openxmlformats.org/wordprocessingml/2006/main" xmlns:w14="http://schemas.microsoft.com/office/word/2010/wordml" xmlns:w15="http://schemas.microsoft.com/office/word/2012/wordml" xmlns:w16cid="http://schemas.microsoft.com/office/word/2016/wordml/cid" xmlns:w16se="http://schemas.microsoft.com/office/word/2015/wordml/symex" xmlns:wpg="http://schemas.microsoft.com/office/word/2010/wordprocessingGroup" xmlns:wpi="http://schemas.microsoft.com/office/word/2010/wordprocessingInk" xmlns:wne="http://schemas.microsoft.com/office/word/2006/wordml" xmlns:wps="http://schemas.microsoft.com/office/word/2010/wordprocessingShape" mc:Ignorable="w14 w15 w16se w16cid wp14">
   <w:p>
     <w:pPr>
       <w:pStyle w:val="Footer"/>
@@ -2742,7 +3007,7 @@
 </file>
 
 <file path=word/footer2.xml><?xml version="1.0" encoding="utf-8"?>
-<w:ftr xmlns:wpc="http://schemas.microsoft.com/office/word/2010/wordprocessingCanvas" xmlns:cx="http://schemas.microsoft.com/office/drawing/2014/chartex" xmlns:cx1="http://schemas.microsoft.com/office/drawing/2015/9/8/chartex" xmlns:mc="http://schemas.openxmlformats.org/markup-compatibility/2006" xmlns:o="urn:schemas-microsoft-com:office:office" xmlns:r="http://schemas.openxmlformats.org/officeDocument/2006/relationships" xmlns:m="http://schemas.openxmlformats.org/officeDocument/2006/math" xmlns:v="urn:schemas-microsoft-com:vml" xmlns:wp14="http://schemas.microsoft.com/office/word/2010/wordprocessingDrawing" xmlns:wp="http://schemas.openxmlformats.org/drawingml/2006/wordprocessingDrawing" xmlns:w10="urn:schemas-microsoft-com:office:word" xmlns:w="http://schemas.openxmlformats.org/wordprocessingml/2006/main" xmlns:w14="http://schemas.microsoft.com/office/word/2010/wordml" xmlns:w15="http://schemas.microsoft.com/office/word/2012/wordml" xmlns:w16se="http://schemas.microsoft.com/office/word/2015/wordml/symex" xmlns:wpg="http://schemas.microsoft.com/office/word/2010/wordprocessingGroup" xmlns:wpi="http://schemas.microsoft.com/office/word/2010/wordprocessingInk" xmlns:wne="http://schemas.microsoft.com/office/word/2006/wordml" xmlns:wps="http://schemas.microsoft.com/office/word/2010/wordprocessingShape" mc:Ignorable="w14 w15 w16se wp14">
+<w:ftr xmlns:wpc="http://schemas.microsoft.com/office/word/2010/wordprocessingCanvas" xmlns:cx="http://schemas.microsoft.com/office/drawing/2014/chartex" xmlns:cx1="http://schemas.microsoft.com/office/drawing/2015/9/8/chartex" xmlns:cx2="http://schemas.microsoft.com/office/drawing/2015/10/21/chartex" xmlns:cx3="http://schemas.microsoft.com/office/drawing/2016/5/9/chartex" xmlns:cx4="http://schemas.microsoft.com/office/drawing/2016/5/10/chartex" xmlns:cx5="http://schemas.microsoft.com/office/drawing/2016/5/11/chartex" xmlns:cx6="http://schemas.microsoft.com/office/drawing/2016/5/12/chartex" xmlns:cx7="http://schemas.microsoft.com/office/drawing/2016/5/13/chartex" xmlns:cx8="http://schemas.microsoft.com/office/drawing/2016/5/14/chartex" xmlns:mc="http://schemas.openxmlformats.org/markup-compatibility/2006" xmlns:aink="http://schemas.microsoft.com/office/drawing/2016/ink" xmlns:am3d="http://schemas.microsoft.com/office/drawing/2017/model3d" xmlns:o="urn:schemas-microsoft-com:office:office" xmlns:r="http://schemas.openxmlformats.org/officeDocument/2006/relationships" xmlns:m="http://schemas.openxmlformats.org/officeDocument/2006/math" xmlns:v="urn:schemas-microsoft-com:vml" xmlns:wp14="http://schemas.microsoft.com/office/word/2010/wordprocessingDrawing" xmlns:wp="http://schemas.openxmlformats.org/drawingml/2006/wordprocessingDrawing" xmlns:w10="urn:schemas-microsoft-com:office:word" xmlns:w="http://schemas.openxmlformats.org/wordprocessingml/2006/main" xmlns:w14="http://schemas.microsoft.com/office/word/2010/wordml" xmlns:w15="http://schemas.microsoft.com/office/word/2012/wordml" xmlns:w16cid="http://schemas.microsoft.com/office/word/2016/wordml/cid" xmlns:w16se="http://schemas.microsoft.com/office/word/2015/wordml/symex" xmlns:wpg="http://schemas.microsoft.com/office/word/2010/wordprocessingGroup" xmlns:wpi="http://schemas.microsoft.com/office/word/2010/wordprocessingInk" xmlns:wne="http://schemas.microsoft.com/office/word/2006/wordml" xmlns:wps="http://schemas.microsoft.com/office/word/2010/wordprocessingShape" mc:Ignorable="w14 w15 w16se w16cid wp14">
   <w:p>
     <w:pPr>
       <w:pStyle w:val="Footer"/>
@@ -2752,7 +3017,7 @@
 </file>
 
 <file path=word/footer3.xml><?xml version="1.0" encoding="utf-8"?>
-<w:ftr xmlns:wpc="http://schemas.microsoft.com/office/word/2010/wordprocessingCanvas" xmlns:cx="http://schemas.microsoft.com/office/drawing/2014/chartex" xmlns:cx1="http://schemas.microsoft.com/office/drawing/2015/9/8/chartex" xmlns:mc="http://schemas.openxmlformats.org/markup-compatibility/2006" xmlns:o="urn:schemas-microsoft-com:office:office" xmlns:r="http://schemas.openxmlformats.org/officeDocument/2006/relationships" xmlns:m="http://schemas.openxmlformats.org/officeDocument/2006/math" xmlns:v="urn:schemas-microsoft-com:vml" xmlns:wp14="http://schemas.microsoft.com/office/word/2010/wordprocessingDrawing" xmlns:wp="http://schemas.openxmlformats.org/drawingml/2006/wordprocessingDrawing" xmlns:w10="urn:schemas-microsoft-com:office:word" xmlns:w="http://schemas.openxmlformats.org/wordprocessingml/2006/main" xmlns:w14="http://schemas.microsoft.com/office/word/2010/wordml" xmlns:w15="http://schemas.microsoft.com/office/word/2012/wordml" xmlns:w16se="http://schemas.microsoft.com/office/word/2015/wordml/symex" xmlns:wpg="http://schemas.microsoft.com/office/word/2010/wordprocessingGroup" xmlns:wpi="http://schemas.microsoft.com/office/word/2010/wordprocessingInk" xmlns:wne="http://schemas.microsoft.com/office/word/2006/wordml" xmlns:wps="http://schemas.microsoft.com/office/word/2010/wordprocessingShape" mc:Ignorable="w14 w15 w16se wp14">
+<w:ftr xmlns:wpc="http://schemas.microsoft.com/office/word/2010/wordprocessingCanvas" xmlns:cx="http://schemas.microsoft.com/office/drawing/2014/chartex" xmlns:cx1="http://schemas.microsoft.com/office/drawing/2015/9/8/chartex" xmlns:cx2="http://schemas.microsoft.com/office/drawing/2015/10/21/chartex" xmlns:cx3="http://schemas.microsoft.com/office/drawing/2016/5/9/chartex" xmlns:cx4="http://schemas.microsoft.com/office/drawing/2016/5/10/chartex" xmlns:cx5="http://schemas.microsoft.com/office/drawing/2016/5/11/chartex" xmlns:cx6="http://schemas.microsoft.com/office/drawing/2016/5/12/chartex" xmlns:cx7="http://schemas.microsoft.com/office/drawing/2016/5/13/chartex" xmlns:cx8="http://schemas.microsoft.com/office/drawing/2016/5/14/chartex" xmlns:mc="http://schemas.openxmlformats.org/markup-compatibility/2006" xmlns:aink="http://schemas.microsoft.com/office/drawing/2016/ink" xmlns:am3d="http://schemas.microsoft.com/office/drawing/2017/model3d" xmlns:o="urn:schemas-microsoft-com:office:office" xmlns:r="http://schemas.openxmlformats.org/officeDocument/2006/relationships" xmlns:m="http://schemas.openxmlformats.org/officeDocument/2006/math" xmlns:v="urn:schemas-microsoft-com:vml" xmlns:wp14="http://schemas.microsoft.com/office/word/2010/wordprocessingDrawing" xmlns:wp="http://schemas.openxmlformats.org/drawingml/2006/wordprocessingDrawing" xmlns:w10="urn:schemas-microsoft-com:office:word" xmlns:w="http://schemas.openxmlformats.org/wordprocessingml/2006/main" xmlns:w14="http://schemas.microsoft.com/office/word/2010/wordml" xmlns:w15="http://schemas.microsoft.com/office/word/2012/wordml" xmlns:w16cid="http://schemas.microsoft.com/office/word/2016/wordml/cid" xmlns:w16se="http://schemas.microsoft.com/office/word/2015/wordml/symex" xmlns:wpg="http://schemas.microsoft.com/office/word/2010/wordprocessingGroup" xmlns:wpi="http://schemas.microsoft.com/office/word/2010/wordprocessingInk" xmlns:wne="http://schemas.microsoft.com/office/word/2006/wordml" xmlns:wps="http://schemas.microsoft.com/office/word/2010/wordprocessingShape" mc:Ignorable="w14 w15 w16se w16cid wp14">
   <w:p>
     <w:pPr>
       <w:pStyle w:val="Footer"/>
@@ -2762,7 +3027,7 @@
 </file>
 
 <file path=word/footnotes.xml><?xml version="1.0" encoding="utf-8"?>
-<w:footnotes xmlns:wpc="http://schemas.microsoft.com/office/word/2010/wordprocessingCanvas" xmlns:cx="http://schemas.microsoft.com/office/drawing/2014/chartex" xmlns:cx1="http://schemas.microsoft.com/office/drawing/2015/9/8/chartex" xmlns:mc="http://schemas.openxmlformats.org/markup-compatibility/2006" xmlns:o="urn:schemas-microsoft-com:office:office" xmlns:r="http://schemas.openxmlformats.org/officeDocument/2006/relationships" xmlns:m="http://schemas.openxmlformats.org/officeDocument/2006/math" xmlns:v="urn:schemas-microsoft-com:vml" xmlns:wp14="http://schemas.microsoft.com/office/word/2010/wordprocessingDrawing" xmlns:wp="http://schemas.openxmlformats.org/drawingml/2006/wordprocessingDrawing" xmlns:w10="urn:schemas-microsoft-com:office:word" xmlns:w="http://schemas.openxmlformats.org/wordprocessingml/2006/main" xmlns:w14="http://schemas.microsoft.com/office/word/2010/wordml" xmlns:w15="http://schemas.microsoft.com/office/word/2012/wordml" xmlns:w16se="http://schemas.microsoft.com/office/word/2015/wordml/symex" xmlns:wpg="http://schemas.microsoft.com/office/word/2010/wordprocessingGroup" xmlns:wpi="http://schemas.microsoft.com/office/word/2010/wordprocessingInk" xmlns:wne="http://schemas.microsoft.com/office/word/2006/wordml" xmlns:wps="http://schemas.microsoft.com/office/word/2010/wordprocessingShape" mc:Ignorable="w14 w15 w16se wp14">
+<w:footnotes xmlns:wpc="http://schemas.microsoft.com/office/word/2010/wordprocessingCanvas" xmlns:cx="http://schemas.microsoft.com/office/drawing/2014/chartex" xmlns:cx1="http://schemas.microsoft.com/office/drawing/2015/9/8/chartex" xmlns:cx2="http://schemas.microsoft.com/office/drawing/2015/10/21/chartex" xmlns:cx3="http://schemas.microsoft.com/office/drawing/2016/5/9/chartex" xmlns:cx4="http://schemas.microsoft.com/office/drawing/2016/5/10/chartex" xmlns:cx5="http://schemas.microsoft.com/office/drawing/2016/5/11/chartex" xmlns:cx6="http://schemas.microsoft.com/office/drawing/2016/5/12/chartex" xmlns:cx7="http://schemas.microsoft.com/office/drawing/2016/5/13/chartex" xmlns:cx8="http://schemas.microsoft.com/office/drawing/2016/5/14/chartex" xmlns:mc="http://schemas.openxmlformats.org/markup-compatibility/2006" xmlns:aink="http://schemas.microsoft.com/office/drawing/2016/ink" xmlns:am3d="http://schemas.microsoft.com/office/drawing/2017/model3d" xmlns:o="urn:schemas-microsoft-com:office:office" xmlns:r="http://schemas.openxmlformats.org/officeDocument/2006/relationships" xmlns:m="http://schemas.openxmlformats.org/officeDocument/2006/math" xmlns:v="urn:schemas-microsoft-com:vml" xmlns:wp14="http://schemas.microsoft.com/office/word/2010/wordprocessingDrawing" xmlns:wp="http://schemas.openxmlformats.org/drawingml/2006/wordprocessingDrawing" xmlns:w10="urn:schemas-microsoft-com:office:word" xmlns:w="http://schemas.openxmlformats.org/wordprocessingml/2006/main" xmlns:w14="http://schemas.microsoft.com/office/word/2010/wordml" xmlns:w15="http://schemas.microsoft.com/office/word/2012/wordml" xmlns:w16cid="http://schemas.microsoft.com/office/word/2016/wordml/cid" xmlns:w16se="http://schemas.microsoft.com/office/word/2015/wordml/symex" xmlns:wpg="http://schemas.microsoft.com/office/word/2010/wordprocessingGroup" xmlns:wpi="http://schemas.microsoft.com/office/word/2010/wordprocessingInk" xmlns:wne="http://schemas.microsoft.com/office/word/2006/wordml" xmlns:wps="http://schemas.microsoft.com/office/word/2010/wordprocessingShape" mc:Ignorable="w14 w15 w16se w16cid wp14">
   <w:footnote w:type="separator" w:id="-1">
     <w:p>
       <w:pPr>
@@ -2787,7 +3052,7 @@
 </file>
 
 <file path=word/header1.xml><?xml version="1.0" encoding="utf-8"?>
-<w:hdr xmlns:wpc="http://schemas.microsoft.com/office/word/2010/wordprocessingCanvas" xmlns:cx="http://schemas.microsoft.com/office/drawing/2014/chartex" xmlns:cx1="http://schemas.microsoft.com/office/drawing/2015/9/8/chartex" xmlns:mc="http://schemas.openxmlformats.org/markup-compatibility/2006" xmlns:o="urn:schemas-microsoft-com:office:office" xmlns:r="http://schemas.openxmlformats.org/officeDocument/2006/relationships" xmlns:m="http://schemas.openxmlformats.org/officeDocument/2006/math" xmlns:v="urn:schemas-microsoft-com:vml" xmlns:wp14="http://schemas.microsoft.com/office/word/2010/wordprocessingDrawing" xmlns:wp="http://schemas.openxmlformats.org/drawingml/2006/wordprocessingDrawing" xmlns:w10="urn:schemas-microsoft-com:office:word" xmlns:w="http://schemas.openxmlformats.org/wordprocessingml/2006/main" xmlns:w14="http://schemas.microsoft.com/office/word/2010/wordml" xmlns:w15="http://schemas.microsoft.com/office/word/2012/wordml" xmlns:w16se="http://schemas.microsoft.com/office/word/2015/wordml/symex" xmlns:wpg="http://schemas.microsoft.com/office/word/2010/wordprocessingGroup" xmlns:wpi="http://schemas.microsoft.com/office/word/2010/wordprocessingInk" xmlns:wne="http://schemas.microsoft.com/office/word/2006/wordml" xmlns:wps="http://schemas.microsoft.com/office/word/2010/wordprocessingShape" mc:Ignorable="w14 w15 w16se wp14">
+<w:hdr xmlns:wpc="http://schemas.microsoft.com/office/word/2010/wordprocessingCanvas" xmlns:cx="http://schemas.microsoft.com/office/drawing/2014/chartex" xmlns:cx1="http://schemas.microsoft.com/office/drawing/2015/9/8/chartex" xmlns:cx2="http://schemas.microsoft.com/office/drawing/2015/10/21/chartex" xmlns:cx3="http://schemas.microsoft.com/office/drawing/2016/5/9/chartex" xmlns:cx4="http://schemas.microsoft.com/office/drawing/2016/5/10/chartex" xmlns:cx5="http://schemas.microsoft.com/office/drawing/2016/5/11/chartex" xmlns:cx6="http://schemas.microsoft.com/office/drawing/2016/5/12/chartex" xmlns:cx7="http://schemas.microsoft.com/office/drawing/2016/5/13/chartex" xmlns:cx8="http://schemas.microsoft.com/office/drawing/2016/5/14/chartex" xmlns:mc="http://schemas.openxmlformats.org/markup-compatibility/2006" xmlns:aink="http://schemas.microsoft.com/office/drawing/2016/ink" xmlns:am3d="http://schemas.microsoft.com/office/drawing/2017/model3d" xmlns:o="urn:schemas-microsoft-com:office:office" xmlns:r="http://schemas.openxmlformats.org/officeDocument/2006/relationships" xmlns:m="http://schemas.openxmlformats.org/officeDocument/2006/math" xmlns:v="urn:schemas-microsoft-com:vml" xmlns:wp14="http://schemas.microsoft.com/office/word/2010/wordprocessingDrawing" xmlns:wp="http://schemas.openxmlformats.org/drawingml/2006/wordprocessingDrawing" xmlns:w10="urn:schemas-microsoft-com:office:word" xmlns:w="http://schemas.openxmlformats.org/wordprocessingml/2006/main" xmlns:w14="http://schemas.microsoft.com/office/word/2010/wordml" xmlns:w15="http://schemas.microsoft.com/office/word/2012/wordml" xmlns:w16cid="http://schemas.microsoft.com/office/word/2016/wordml/cid" xmlns:w16se="http://schemas.microsoft.com/office/word/2015/wordml/symex" xmlns:wpg="http://schemas.microsoft.com/office/word/2010/wordprocessingGroup" xmlns:wpi="http://schemas.microsoft.com/office/word/2010/wordprocessingInk" xmlns:wne="http://schemas.microsoft.com/office/word/2006/wordml" xmlns:wps="http://schemas.microsoft.com/office/word/2010/wordprocessingShape" mc:Ignorable="w14 w15 w16se w16cid wp14">
   <w:p>
     <w:pPr>
       <w:pStyle w:val="Header"/>
@@ -2797,7 +3062,7 @@
 </file>
 
 <file path=word/header2.xml><?xml version="1.0" encoding="utf-8"?>
-<w:hdr xmlns:wpc="http://schemas.microsoft.com/office/word/2010/wordprocessingCanvas" xmlns:cx="http://schemas.microsoft.com/office/drawing/2014/chartex" xmlns:cx1="http://schemas.microsoft.com/office/drawing/2015/9/8/chartex" xmlns:mc="http://schemas.openxmlformats.org/markup-compatibility/2006" xmlns:o="urn:schemas-microsoft-com:office:office" xmlns:r="http://schemas.openxmlformats.org/officeDocument/2006/relationships" xmlns:m="http://schemas.openxmlformats.org/officeDocument/2006/math" xmlns:v="urn:schemas-microsoft-com:vml" xmlns:wp14="http://schemas.microsoft.com/office/word/2010/wordprocessingDrawing" xmlns:wp="http://schemas.openxmlformats.org/drawingml/2006/wordprocessingDrawing" xmlns:w10="urn:schemas-microsoft-com:office:word" xmlns:w="http://schemas.openxmlformats.org/wordprocessingml/2006/main" xmlns:w14="http://schemas.microsoft.com/office/word/2010/wordml" xmlns:w15="http://schemas.microsoft.com/office/word/2012/wordml" xmlns:w16se="http://schemas.microsoft.com/office/word/2015/wordml/symex" xmlns:wpg="http://schemas.microsoft.com/office/word/2010/wordprocessingGroup" xmlns:wpi="http://schemas.microsoft.com/office/word/2010/wordprocessingInk" xmlns:wne="http://schemas.microsoft.com/office/word/2006/wordml" xmlns:wps="http://schemas.microsoft.com/office/word/2010/wordprocessingShape" mc:Ignorable="w14 w15 w16se wp14">
+<w:hdr xmlns:wpc="http://schemas.microsoft.com/office/word/2010/wordprocessingCanvas" xmlns:cx="http://schemas.microsoft.com/office/drawing/2014/chartex" xmlns:cx1="http://schemas.microsoft.com/office/drawing/2015/9/8/chartex" xmlns:cx2="http://schemas.microsoft.com/office/drawing/2015/10/21/chartex" xmlns:cx3="http://schemas.microsoft.com/office/drawing/2016/5/9/chartex" xmlns:cx4="http://schemas.microsoft.com/office/drawing/2016/5/10/chartex" xmlns:cx5="http://schemas.microsoft.com/office/drawing/2016/5/11/chartex" xmlns:cx6="http://schemas.microsoft.com/office/drawing/2016/5/12/chartex" xmlns:cx7="http://schemas.microsoft.com/office/drawing/2016/5/13/chartex" xmlns:cx8="http://schemas.microsoft.com/office/drawing/2016/5/14/chartex" xmlns:mc="http://schemas.openxmlformats.org/markup-compatibility/2006" xmlns:aink="http://schemas.microsoft.com/office/drawing/2016/ink" xmlns:am3d="http://schemas.microsoft.com/office/drawing/2017/model3d" xmlns:o="urn:schemas-microsoft-com:office:office" xmlns:r="http://schemas.openxmlformats.org/officeDocument/2006/relationships" xmlns:m="http://schemas.openxmlformats.org/officeDocument/2006/math" xmlns:v="urn:schemas-microsoft-com:vml" xmlns:wp14="http://schemas.microsoft.com/office/word/2010/wordprocessingDrawing" xmlns:wp="http://schemas.openxmlformats.org/drawingml/2006/wordprocessingDrawing" xmlns:w10="urn:schemas-microsoft-com:office:word" xmlns:w="http://schemas.openxmlformats.org/wordprocessingml/2006/main" xmlns:w14="http://schemas.microsoft.com/office/word/2010/wordml" xmlns:w15="http://schemas.microsoft.com/office/word/2012/wordml" xmlns:w16cid="http://schemas.microsoft.com/office/word/2016/wordml/cid" xmlns:w16se="http://schemas.microsoft.com/office/word/2015/wordml/symex" xmlns:wpg="http://schemas.microsoft.com/office/word/2010/wordprocessingGroup" xmlns:wpi="http://schemas.microsoft.com/office/word/2010/wordprocessingInk" xmlns:wne="http://schemas.microsoft.com/office/word/2006/wordml" xmlns:wps="http://schemas.microsoft.com/office/word/2010/wordprocessingShape" mc:Ignorable="w14 w15 w16se w16cid wp14">
   <w:p>
     <w:pPr>
       <w:pStyle w:val="Header"/>
@@ -2807,7 +3072,7 @@
 </file>
 
 <file path=word/header3.xml><?xml version="1.0" encoding="utf-8"?>
-<w:hdr xmlns:wpc="http://schemas.microsoft.com/office/word/2010/wordprocessingCanvas" xmlns:cx="http://schemas.microsoft.com/office/drawing/2014/chartex" xmlns:cx1="http://schemas.microsoft.com/office/drawing/2015/9/8/chartex" xmlns:mc="http://schemas.openxmlformats.org/markup-compatibility/2006" xmlns:o="urn:schemas-microsoft-com:office:office" xmlns:r="http://schemas.openxmlformats.org/officeDocument/2006/relationships" xmlns:m="http://schemas.openxmlformats.org/officeDocument/2006/math" xmlns:v="urn:schemas-microsoft-com:vml" xmlns:wp14="http://schemas.microsoft.com/office/word/2010/wordprocessingDrawing" xmlns:wp="http://schemas.openxmlformats.org/drawingml/2006/wordprocessingDrawing" xmlns:w10="urn:schemas-microsoft-com:office:word" xmlns:w="http://schemas.openxmlformats.org/wordprocessingml/2006/main" xmlns:w14="http://schemas.microsoft.com/office/word/2010/wordml" xmlns:w15="http://schemas.microsoft.com/office/word/2012/wordml" xmlns:w16se="http://schemas.microsoft.com/office/word/2015/wordml/symex" xmlns:wpg="http://schemas.microsoft.com/office/word/2010/wordprocessingGroup" xmlns:wpi="http://schemas.microsoft.com/office/word/2010/wordprocessingInk" xmlns:wne="http://schemas.microsoft.com/office/word/2006/wordml" xmlns:wps="http://schemas.microsoft.com/office/word/2010/wordprocessingShape" mc:Ignorable="w14 w15 w16se wp14">
+<w:hdr xmlns:wpc="http://schemas.microsoft.com/office/word/2010/wordprocessingCanvas" xmlns:cx="http://schemas.microsoft.com/office/drawing/2014/chartex" xmlns:cx1="http://schemas.microsoft.com/office/drawing/2015/9/8/chartex" xmlns:cx2="http://schemas.microsoft.com/office/drawing/2015/10/21/chartex" xmlns:cx3="http://schemas.microsoft.com/office/drawing/2016/5/9/chartex" xmlns:cx4="http://schemas.microsoft.com/office/drawing/2016/5/10/chartex" xmlns:cx5="http://schemas.microsoft.com/office/drawing/2016/5/11/chartex" xmlns:cx6="http://schemas.microsoft.com/office/drawing/2016/5/12/chartex" xmlns:cx7="http://schemas.microsoft.com/office/drawing/2016/5/13/chartex" xmlns:cx8="http://schemas.microsoft.com/office/drawing/2016/5/14/chartex" xmlns:mc="http://schemas.openxmlformats.org/markup-compatibility/2006" xmlns:aink="http://schemas.microsoft.com/office/drawing/2016/ink" xmlns:am3d="http://schemas.microsoft.com/office/drawing/2017/model3d" xmlns:o="urn:schemas-microsoft-com:office:office" xmlns:r="http://schemas.openxmlformats.org/officeDocument/2006/relationships" xmlns:m="http://schemas.openxmlformats.org/officeDocument/2006/math" xmlns:v="urn:schemas-microsoft-com:vml" xmlns:wp14="http://schemas.microsoft.com/office/word/2010/wordprocessingDrawing" xmlns:wp="http://schemas.openxmlformats.org/drawingml/2006/wordprocessingDrawing" xmlns:w10="urn:schemas-microsoft-com:office:word" xmlns:w="http://schemas.openxmlformats.org/wordprocessingml/2006/main" xmlns:w14="http://schemas.microsoft.com/office/word/2010/wordml" xmlns:w15="http://schemas.microsoft.com/office/word/2012/wordml" xmlns:w16cid="http://schemas.microsoft.com/office/word/2016/wordml/cid" xmlns:w16se="http://schemas.microsoft.com/office/word/2015/wordml/symex" xmlns:wpg="http://schemas.microsoft.com/office/word/2010/wordprocessingGroup" xmlns:wpi="http://schemas.microsoft.com/office/word/2010/wordprocessingInk" xmlns:wne="http://schemas.microsoft.com/office/word/2006/wordml" xmlns:wps="http://schemas.microsoft.com/office/word/2010/wordprocessingShape" mc:Ignorable="w14 w15 w16se w16cid wp14">
   <w:p>
     <w:pPr>
       <w:pStyle w:val="Header"/>
@@ -2817,7 +3082,7 @@
 </file>
 
 <file path=word/numbering.xml><?xml version="1.0" encoding="utf-8"?>
-<w:numbering xmlns:wpc="http://schemas.microsoft.com/office/word/2010/wordprocessingCanvas" xmlns:cx="http://schemas.microsoft.com/office/drawing/2014/chartex" xmlns:cx1="http://schemas.microsoft.com/office/drawing/2015/9/8/chartex" xmlns:mc="http://schemas.openxmlformats.org/markup-compatibility/2006" xmlns:o="urn:schemas-microsoft-com:office:office" xmlns:r="http://schemas.openxmlformats.org/officeDocument/2006/relationships" xmlns:m="http://schemas.openxmlformats.org/officeDocument/2006/math" xmlns:v="urn:schemas-microsoft-com:vml" xmlns:wp14="http://schemas.microsoft.com/office/word/2010/wordprocessingDrawing" xmlns:wp="http://schemas.openxmlformats.org/drawingml/2006/wordprocessingDrawing" xmlns:w10="urn:schemas-microsoft-com:office:word" xmlns:w="http://schemas.openxmlformats.org/wordprocessingml/2006/main" xmlns:w14="http://schemas.microsoft.com/office/word/2010/wordml" xmlns:w15="http://schemas.microsoft.com/office/word/2012/wordml" xmlns:w16se="http://schemas.microsoft.com/office/word/2015/wordml/symex" xmlns:wpg="http://schemas.microsoft.com/office/word/2010/wordprocessingGroup" xmlns:wpi="http://schemas.microsoft.com/office/word/2010/wordprocessingInk" xmlns:wne="http://schemas.microsoft.com/office/word/2006/wordml" xmlns:wps="http://schemas.microsoft.com/office/word/2010/wordprocessingShape" mc:Ignorable="w14 w15 w16se wp14">
+<w:numbering xmlns:wpc="http://schemas.microsoft.com/office/word/2010/wordprocessingCanvas" xmlns:cx="http://schemas.microsoft.com/office/drawing/2014/chartex" xmlns:cx1="http://schemas.microsoft.com/office/drawing/2015/9/8/chartex" xmlns:cx2="http://schemas.microsoft.com/office/drawing/2015/10/21/chartex" xmlns:cx3="http://schemas.microsoft.com/office/drawing/2016/5/9/chartex" xmlns:cx4="http://schemas.microsoft.com/office/drawing/2016/5/10/chartex" xmlns:cx5="http://schemas.microsoft.com/office/drawing/2016/5/11/chartex" xmlns:cx6="http://schemas.microsoft.com/office/drawing/2016/5/12/chartex" xmlns:cx7="http://schemas.microsoft.com/office/drawing/2016/5/13/chartex" xmlns:cx8="http://schemas.microsoft.com/office/drawing/2016/5/14/chartex" xmlns:mc="http://schemas.openxmlformats.org/markup-compatibility/2006" xmlns:aink="http://schemas.microsoft.com/office/drawing/2016/ink" xmlns:am3d="http://schemas.microsoft.com/office/drawing/2017/model3d" xmlns:o="urn:schemas-microsoft-com:office:office" xmlns:r="http://schemas.openxmlformats.org/officeDocument/2006/relationships" xmlns:m="http://schemas.openxmlformats.org/officeDocument/2006/math" xmlns:v="urn:schemas-microsoft-com:vml" xmlns:wp14="http://schemas.microsoft.com/office/word/2010/wordprocessingDrawing" xmlns:wp="http://schemas.openxmlformats.org/drawingml/2006/wordprocessingDrawing" xmlns:w10="urn:schemas-microsoft-com:office:word" xmlns:w="http://schemas.openxmlformats.org/wordprocessingml/2006/main" xmlns:w14="http://schemas.microsoft.com/office/word/2010/wordml" xmlns:w15="http://schemas.microsoft.com/office/word/2012/wordml" xmlns:w16cid="http://schemas.microsoft.com/office/word/2016/wordml/cid" xmlns:w16se="http://schemas.microsoft.com/office/word/2015/wordml/symex" xmlns:wpg="http://schemas.microsoft.com/office/word/2010/wordprocessingGroup" xmlns:wpi="http://schemas.microsoft.com/office/word/2010/wordprocessingInk" xmlns:wne="http://schemas.microsoft.com/office/word/2006/wordml" xmlns:wps="http://schemas.microsoft.com/office/word/2010/wordprocessingShape" mc:Ignorable="w14 w15 w16se w16cid wp14">
   <w:abstractNum w:abstractNumId="0" w15:restartNumberingAfterBreak="0">
     <w:nsid w:val="02C32F46"/>
     <w:multiLevelType w:val="hybridMultilevel"/>
@@ -2828,7 +3093,7 @@
       <w:lvlText w:val=""/>
       <w:lvlJc w:val="left"/>
       <w:pPr>
-        <w:ind w:left="360" w:hanging="360"/>
+        <w:ind w:left="-360" w:hanging="360"/>
       </w:pPr>
       <w:rPr>
         <w:rFonts w:ascii="Symbol" w:eastAsiaTheme="minorHAnsi" w:hAnsi="Symbol" w:cstheme="minorHAnsi" w:hint="default"/>
@@ -2841,7 +3106,7 @@
       <w:lvlText w:val="o"/>
       <w:lvlJc w:val="left"/>
       <w:pPr>
-        <w:ind w:left="1440" w:hanging="360"/>
+        <w:ind w:left="720" w:hanging="360"/>
       </w:pPr>
       <w:rPr>
         <w:rFonts w:ascii="Courier New" w:hAnsi="Courier New" w:cs="Courier New" w:hint="default"/>
@@ -2853,7 +3118,7 @@
       <w:lvlText w:val=""/>
       <w:lvlJc w:val="left"/>
       <w:pPr>
-        <w:ind w:left="2160" w:hanging="360"/>
+        <w:ind w:left="1440" w:hanging="360"/>
       </w:pPr>
       <w:rPr>
         <w:rFonts w:ascii="Wingdings" w:hAnsi="Wingdings" w:hint="default"/>
@@ -2865,7 +3130,7 @@
       <w:lvlText w:val=""/>
       <w:lvlJc w:val="left"/>
       <w:pPr>
-        <w:ind w:left="2880" w:hanging="360"/>
+        <w:ind w:left="2160" w:hanging="360"/>
       </w:pPr>
       <w:rPr>
         <w:rFonts w:ascii="Symbol" w:hAnsi="Symbol" w:hint="default"/>
@@ -2877,7 +3142,7 @@
       <w:lvlText w:val="o"/>
       <w:lvlJc w:val="left"/>
       <w:pPr>
-        <w:ind w:left="3600" w:hanging="360"/>
+        <w:ind w:left="2880" w:hanging="360"/>
       </w:pPr>
       <w:rPr>
         <w:rFonts w:ascii="Courier New" w:hAnsi="Courier New" w:cs="Courier New" w:hint="default"/>
@@ -2889,7 +3154,7 @@
       <w:lvlText w:val=""/>
       <w:lvlJc w:val="left"/>
       <w:pPr>
-        <w:ind w:left="4320" w:hanging="360"/>
+        <w:ind w:left="3600" w:hanging="360"/>
       </w:pPr>
       <w:rPr>
         <w:rFonts w:ascii="Wingdings" w:hAnsi="Wingdings" w:hint="default"/>
@@ -2901,7 +3166,7 @@
       <w:lvlText w:val=""/>
       <w:lvlJc w:val="left"/>
       <w:pPr>
-        <w:ind w:left="5040" w:hanging="360"/>
+        <w:ind w:left="4320" w:hanging="360"/>
       </w:pPr>
       <w:rPr>
         <w:rFonts w:ascii="Symbol" w:hAnsi="Symbol" w:hint="default"/>
@@ -2913,7 +3178,7 @@
       <w:lvlText w:val="o"/>
       <w:lvlJc w:val="left"/>
       <w:pPr>
-        <w:ind w:left="5760" w:hanging="360"/>
+        <w:ind w:left="5040" w:hanging="360"/>
       </w:pPr>
       <w:rPr>
         <w:rFonts w:ascii="Courier New" w:hAnsi="Courier New" w:cs="Courier New" w:hint="default"/>
@@ -2925,7 +3190,7 @@
       <w:lvlText w:val=""/>
       <w:lvlJc w:val="left"/>
       <w:pPr>
-        <w:ind w:left="6480" w:hanging="360"/>
+        <w:ind w:left="5760" w:hanging="360"/>
       </w:pPr>
       <w:rPr>
         <w:rFonts w:ascii="Wingdings" w:hAnsi="Wingdings" w:hint="default"/>
@@ -3138,8 +3403,8 @@
   <w:abstractNum w:abstractNumId="3" w15:restartNumberingAfterBreak="0">
     <w:nsid w:val="5AF659C6"/>
     <w:multiLevelType w:val="hybridMultilevel"/>
-    <w:tmpl w:val="1916D340"/>
-    <w:lvl w:ilvl="0" w:tplc="2D02F0D8">
+    <w:tmpl w:val="3B28F2FE"/>
+    <w:lvl w:ilvl="0" w:tplc="8B3C0BC6">
       <w:numFmt w:val="bullet"/>
       <w:lvlText w:val=""/>
       <w:lvlJc w:val="left"/>
@@ -3148,6 +3413,7 @@
       </w:pPr>
       <w:rPr>
         <w:rFonts w:ascii="Symbol" w:eastAsiaTheme="minorHAnsi" w:hAnsi="Symbol" w:cstheme="minorHAnsi" w:hint="default"/>
+        <w:color w:val="5B9BD5" w:themeColor="accent1"/>
       </w:rPr>
     </w:lvl>
     <w:lvl w:ilvl="1" w:tplc="04070003" w:tentative="1">
@@ -3235,6 +3501,120 @@
       </w:rPr>
     </w:lvl>
     <w:lvl w:ilvl="8" w:tplc="04070005" w:tentative="1">
+      <w:start w:val="1"/>
+      <w:numFmt w:val="bullet"/>
+      <w:lvlText w:val=""/>
+      <w:lvlJc w:val="left"/>
+      <w:pPr>
+        <w:ind w:left="6480" w:hanging="360"/>
+      </w:pPr>
+      <w:rPr>
+        <w:rFonts w:ascii="Wingdings" w:hAnsi="Wingdings" w:hint="default"/>
+      </w:rPr>
+    </w:lvl>
+  </w:abstractNum>
+  <w:abstractNum w:abstractNumId="4" w15:restartNumberingAfterBreak="0">
+    <w:nsid w:val="6B5328DB"/>
+    <w:multiLevelType w:val="hybridMultilevel"/>
+    <w:tmpl w:val="EFB0FD10"/>
+    <w:lvl w:ilvl="0" w:tplc="0E24E844">
+      <w:start w:val="1"/>
+      <w:numFmt w:val="bullet"/>
+      <w:lvlText w:val=""/>
+      <w:lvlJc w:val="left"/>
+      <w:pPr>
+        <w:ind w:left="720" w:hanging="360"/>
+      </w:pPr>
+      <w:rPr>
+        <w:rFonts w:ascii="Symbol" w:hAnsi="Symbol" w:hint="default"/>
+        <w:color w:val="5B9BD5" w:themeColor="accent1"/>
+      </w:rPr>
+    </w:lvl>
+    <w:lvl w:ilvl="1" w:tplc="04090003" w:tentative="1">
+      <w:start w:val="1"/>
+      <w:numFmt w:val="bullet"/>
+      <w:lvlText w:val="o"/>
+      <w:lvlJc w:val="left"/>
+      <w:pPr>
+        <w:ind w:left="1440" w:hanging="360"/>
+      </w:pPr>
+      <w:rPr>
+        <w:rFonts w:ascii="Courier New" w:hAnsi="Courier New" w:cs="Courier New" w:hint="default"/>
+      </w:rPr>
+    </w:lvl>
+    <w:lvl w:ilvl="2" w:tplc="04090005" w:tentative="1">
+      <w:start w:val="1"/>
+      <w:numFmt w:val="bullet"/>
+      <w:lvlText w:val=""/>
+      <w:lvlJc w:val="left"/>
+      <w:pPr>
+        <w:ind w:left="2160" w:hanging="360"/>
+      </w:pPr>
+      <w:rPr>
+        <w:rFonts w:ascii="Wingdings" w:hAnsi="Wingdings" w:hint="default"/>
+      </w:rPr>
+    </w:lvl>
+    <w:lvl w:ilvl="3" w:tplc="04090001" w:tentative="1">
+      <w:start w:val="1"/>
+      <w:numFmt w:val="bullet"/>
+      <w:lvlText w:val=""/>
+      <w:lvlJc w:val="left"/>
+      <w:pPr>
+        <w:ind w:left="2880" w:hanging="360"/>
+      </w:pPr>
+      <w:rPr>
+        <w:rFonts w:ascii="Symbol" w:hAnsi="Symbol" w:hint="default"/>
+      </w:rPr>
+    </w:lvl>
+    <w:lvl w:ilvl="4" w:tplc="04090003" w:tentative="1">
+      <w:start w:val="1"/>
+      <w:numFmt w:val="bullet"/>
+      <w:lvlText w:val="o"/>
+      <w:lvlJc w:val="left"/>
+      <w:pPr>
+        <w:ind w:left="3600" w:hanging="360"/>
+      </w:pPr>
+      <w:rPr>
+        <w:rFonts w:ascii="Courier New" w:hAnsi="Courier New" w:cs="Courier New" w:hint="default"/>
+      </w:rPr>
+    </w:lvl>
+    <w:lvl w:ilvl="5" w:tplc="04090005" w:tentative="1">
+      <w:start w:val="1"/>
+      <w:numFmt w:val="bullet"/>
+      <w:lvlText w:val=""/>
+      <w:lvlJc w:val="left"/>
+      <w:pPr>
+        <w:ind w:left="4320" w:hanging="360"/>
+      </w:pPr>
+      <w:rPr>
+        <w:rFonts w:ascii="Wingdings" w:hAnsi="Wingdings" w:hint="default"/>
+      </w:rPr>
+    </w:lvl>
+    <w:lvl w:ilvl="6" w:tplc="04090001" w:tentative="1">
+      <w:start w:val="1"/>
+      <w:numFmt w:val="bullet"/>
+      <w:lvlText w:val=""/>
+      <w:lvlJc w:val="left"/>
+      <w:pPr>
+        <w:ind w:left="5040" w:hanging="360"/>
+      </w:pPr>
+      <w:rPr>
+        <w:rFonts w:ascii="Symbol" w:hAnsi="Symbol" w:hint="default"/>
+      </w:rPr>
+    </w:lvl>
+    <w:lvl w:ilvl="7" w:tplc="04090003" w:tentative="1">
+      <w:start w:val="1"/>
+      <w:numFmt w:val="bullet"/>
+      <w:lvlText w:val="o"/>
+      <w:lvlJc w:val="left"/>
+      <w:pPr>
+        <w:ind w:left="5760" w:hanging="360"/>
+      </w:pPr>
+      <w:rPr>
+        <w:rFonts w:ascii="Courier New" w:hAnsi="Courier New" w:cs="Courier New" w:hint="default"/>
+      </w:rPr>
+    </w:lvl>
+    <w:lvl w:ilvl="8" w:tplc="04090005" w:tentative="1">
       <w:start w:val="1"/>
       <w:numFmt w:val="bullet"/>
       <w:lvlText w:val=""/>
@@ -3259,11 +3639,14 @@
   <w:num w:numId="4">
     <w:abstractNumId w:val="0"/>
   </w:num>
+  <w:num w:numId="5">
+    <w:abstractNumId w:val="4"/>
+  </w:num>
 </w:numbering>
 </file>
 
 <file path=word/styles.xml><?xml version="1.0" encoding="utf-8"?>
-<w:styles xmlns:mc="http://schemas.openxmlformats.org/markup-compatibility/2006" xmlns:r="http://schemas.openxmlformats.org/officeDocument/2006/relationships" xmlns:w="http://schemas.openxmlformats.org/wordprocessingml/2006/main" xmlns:w14="http://schemas.microsoft.com/office/word/2010/wordml" xmlns:w15="http://schemas.microsoft.com/office/word/2012/wordml" xmlns:w16se="http://schemas.microsoft.com/office/word/2015/wordml/symex" mc:Ignorable="w14 w15 w16se">
+<w:styles xmlns:mc="http://schemas.openxmlformats.org/markup-compatibility/2006" xmlns:r="http://schemas.openxmlformats.org/officeDocument/2006/relationships" xmlns:w="http://schemas.openxmlformats.org/wordprocessingml/2006/main" xmlns:w14="http://schemas.microsoft.com/office/word/2010/wordml" xmlns:w15="http://schemas.microsoft.com/office/word/2012/wordml" xmlns:w16cid="http://schemas.microsoft.com/office/word/2016/wordml/cid" xmlns:w16se="http://schemas.microsoft.com/office/word/2015/wordml/symex" mc:Ignorable="w14 w15 w16se w16cid">
   <w:docDefaults>
     <w:rPrDefault>
       <w:rPr>
@@ -3279,7 +3662,7 @@
       </w:pPr>
     </w:pPrDefault>
   </w:docDefaults>
-  <w:latentStyles w:defLockedState="0" w:defUIPriority="99" w:defSemiHidden="0" w:defUnhideWhenUsed="0" w:defQFormat="0" w:count="371">
+  <w:latentStyles w:defLockedState="0" w:defUIPriority="99" w:defSemiHidden="0" w:defUnhideWhenUsed="0" w:defQFormat="0" w:count="377">
     <w:lsdException w:name="Normal" w:uiPriority="0" w:qFormat="1"/>
     <w:lsdException w:name="heading 1" w:uiPriority="9" w:qFormat="1"/>
     <w:lsdException w:name="heading 2" w:semiHidden="1" w:uiPriority="9" w:unhideWhenUsed="1" w:qFormat="1"/>
@@ -3427,11 +3810,8 @@
     <w:lsdException w:name="Table 3D effects 3" w:semiHidden="1" w:unhideWhenUsed="1"/>
     <w:lsdException w:name="Table Contemporary" w:semiHidden="1" w:unhideWhenUsed="1"/>
     <w:lsdException w:name="Table Elegant" w:semiHidden="1" w:unhideWhenUsed="1"/>
-    <w:lsdException w:name="Table Professional" w:semiHidden="1" w:unhideWhenUsed="1"/>
     <w:lsdException w:name="Table Subtle 1" w:semiHidden="1" w:unhideWhenUsed="1"/>
     <w:lsdException w:name="Table Subtle 2" w:semiHidden="1" w:unhideWhenUsed="1"/>
-    <w:lsdException w:name="Table Web 1" w:semiHidden="1" w:unhideWhenUsed="1"/>
-    <w:lsdException w:name="Table Web 2" w:semiHidden="1" w:unhideWhenUsed="1"/>
     <w:lsdException w:name="Table Web 3" w:semiHidden="1" w:unhideWhenUsed="1"/>
     <w:lsdException w:name="Balloon Text" w:semiHidden="1" w:unhideWhenUsed="1"/>
     <w:lsdException w:name="Table Grid" w:uiPriority="39"/>
@@ -3651,6 +4031,12 @@
     <w:lsdException w:name="List Table 5 Dark Accent 6" w:uiPriority="50"/>
     <w:lsdException w:name="List Table 6 Colorful Accent 6" w:uiPriority="51"/>
     <w:lsdException w:name="List Table 7 Colorful Accent 6" w:uiPriority="52"/>
+    <w:lsdException w:name="Mention" w:semiHidden="1" w:unhideWhenUsed="1"/>
+    <w:lsdException w:name="Smart Hyperlink" w:semiHidden="1" w:unhideWhenUsed="1"/>
+    <w:lsdException w:name="Hashtag" w:semiHidden="1" w:unhideWhenUsed="1"/>
+    <w:lsdException w:name="Unresolved Mention" w:semiHidden="1" w:unhideWhenUsed="1"/>
+    <w:lsdException w:name="Smart Link" w:semiHidden="1" w:unhideWhenUsed="1"/>
+    <w:lsdException w:name="Smart Link Error" w:semiHidden="1" w:unhideWhenUsed="1"/>
   </w:latentStyles>
   <w:style w:type="paragraph" w:default="1" w:styleId="Normal">
     <w:name w:val="Normal"/>
@@ -3659,7 +4045,6 @@
   <w:style w:type="character" w:default="1" w:styleId="DefaultParagraphFont">
     <w:name w:val="Default Paragraph Font"/>
     <w:uiPriority w:val="1"/>
-    <w:semiHidden/>
     <w:unhideWhenUsed/>
   </w:style>
   <w:style w:type="table" w:default="1" w:styleId="TableNormal">
@@ -3808,6 +4193,18 @@
       <w:rFonts w:ascii="Segoe UI" w:hAnsi="Segoe UI" w:cs="Segoe UI"/>
       <w:sz w:val="18"/>
       <w:szCs w:val="18"/>
+    </w:rPr>
+  </w:style>
+  <w:style w:type="character" w:styleId="UnresolvedMention">
+    <w:name w:val="Unresolved Mention"/>
+    <w:basedOn w:val="DefaultParagraphFont"/>
+    <w:uiPriority w:val="99"/>
+    <w:semiHidden/>
+    <w:unhideWhenUsed/>
+    <w:rsid w:val="000F7AB9"/>
+    <w:rPr>
+      <w:color w:val="605E5C"/>
+      <w:shd w:val="clear" w:color="auto" w:fill="E1DFDD"/>
     </w:rPr>
   </w:style>
 </w:styles>

</xml_diff>

<commit_message>
Fixes small mistake in CV
</commit_message>
<xml_diff>
--- a/public/downloads/CV_Serban_Petrescu.docx
+++ b/public/downloads/CV_Serban_Petrescu.docx
@@ -1066,7 +1066,25 @@
                 <w:sz w:val="20"/>
                 <w:lang w:val="en-US"/>
               </w:rPr>
-              <w:t>, UI, Cloud</w:t>
+              <w:t>, UI</w:t>
+            </w:r>
+            <w:r>
+              <w:rPr>
+                <w:rFonts w:ascii="Lato" w:hAnsi="Lato" w:cstheme="minorHAnsi"/>
+                <w:sz w:val="20"/>
+                <w:lang w:val="en-US"/>
+              </w:rPr>
+              <w:t>5</w:t>
+            </w:r>
+            <w:bookmarkStart w:id="0" w:name="_GoBack"/>
+            <w:bookmarkEnd w:id="0"/>
+            <w:r>
+              <w:rPr>
+                <w:rFonts w:ascii="Lato" w:hAnsi="Lato" w:cstheme="minorHAnsi"/>
+                <w:sz w:val="20"/>
+                <w:lang w:val="en-US"/>
+              </w:rPr>
+              <w:t>, Cloud</w:t>
             </w:r>
             <w:r>
               <w:rPr>
@@ -1167,7 +1185,6 @@
                 <w:lang w:val="en-US"/>
               </w:rPr>
             </w:pPr>
-            <w:proofErr w:type="spellStart"/>
             <w:r>
               <w:rPr>
                 <w:rFonts w:ascii="Lato" w:hAnsi="Lato" w:cstheme="minorHAnsi"/>
@@ -1176,7 +1193,6 @@
               </w:rPr>
               <w:t>Bulma</w:t>
             </w:r>
-            <w:proofErr w:type="spellEnd"/>
             <w:r>
               <w:rPr>
                 <w:rFonts w:ascii="Lato" w:hAnsi="Lato" w:cstheme="minorHAnsi"/>
@@ -2842,23 +2858,7 @@
                 <w:rFonts w:ascii="Lato" w:hAnsi="Lato" w:cstheme="minorHAnsi"/>
                 <w:lang w:val="en-US"/>
               </w:rPr>
-              <w:t>Babes-</w:t>
-            </w:r>
-            <w:proofErr w:type="spellStart"/>
-            <w:r>
-              <w:rPr>
-                <w:rFonts w:ascii="Lato" w:hAnsi="Lato" w:cstheme="minorHAnsi"/>
-                <w:lang w:val="en-US"/>
-              </w:rPr>
-              <w:t>Bolyai</w:t>
-            </w:r>
-            <w:proofErr w:type="spellEnd"/>
-            <w:r>
-              <w:rPr>
-                <w:rFonts w:ascii="Lato" w:hAnsi="Lato" w:cstheme="minorHAnsi"/>
-                <w:lang w:val="en-US"/>
-              </w:rPr>
-              <w:t xml:space="preserve"> University Cluj-Napoca (class of 2019)</w:t>
+              <w:t>Babes-Bolyai University Cluj-Napoca (class of 2019)</w:t>
             </w:r>
           </w:p>
           <w:p>
@@ -2952,8 +2952,6 @@
           <w:lang w:val="en-US"/>
         </w:rPr>
       </w:pPr>
-      <w:bookmarkStart w:id="0" w:name="_GoBack"/>
-      <w:bookmarkEnd w:id="0"/>
     </w:p>
     <w:sectPr>
       <w:headerReference w:type="even" r:id="rId17"/>
@@ -3810,8 +3808,11 @@
     <w:lsdException w:name="Table 3D effects 3" w:semiHidden="1" w:unhideWhenUsed="1"/>
     <w:lsdException w:name="Table Contemporary" w:semiHidden="1" w:unhideWhenUsed="1"/>
     <w:lsdException w:name="Table Elegant" w:semiHidden="1" w:unhideWhenUsed="1"/>
+    <w:lsdException w:name="Table Professional" w:semiHidden="1" w:unhideWhenUsed="1"/>
     <w:lsdException w:name="Table Subtle 1" w:semiHidden="1" w:unhideWhenUsed="1"/>
     <w:lsdException w:name="Table Subtle 2" w:semiHidden="1" w:unhideWhenUsed="1"/>
+    <w:lsdException w:name="Table Web 1" w:semiHidden="1" w:unhideWhenUsed="1"/>
+    <w:lsdException w:name="Table Web 2" w:semiHidden="1" w:unhideWhenUsed="1"/>
     <w:lsdException w:name="Table Web 3" w:semiHidden="1" w:unhideWhenUsed="1"/>
     <w:lsdException w:name="Balloon Text" w:semiHidden="1" w:unhideWhenUsed="1"/>
     <w:lsdException w:name="Table Grid" w:uiPriority="39"/>
@@ -4045,6 +4046,7 @@
   <w:style w:type="character" w:default="1" w:styleId="DefaultParagraphFont">
     <w:name w:val="Default Paragraph Font"/>
     <w:uiPriority w:val="1"/>
+    <w:semiHidden/>
     <w:unhideWhenUsed/>
   </w:style>
   <w:style w:type="table" w:default="1" w:styleId="TableNormal">

</xml_diff>

<commit_message>
Adds AWS SAP certification + various updates.
Adds the new certification to CV + site.
Does some small CV improvements.
Updates the project list.
Adds digital certification badge links.
</commit_message>
<xml_diff>
--- a/public/downloads/CV_Serban_Petrescu.docx
+++ b/public/downloads/CV_Serban_Petrescu.docx
@@ -1,6 +1,6 @@
 
 <file path=word/document.xml><?xml version="1.0" encoding="utf-8"?>
-<w:document xmlns:wpc="http://schemas.microsoft.com/office/word/2010/wordprocessingCanvas" xmlns:cx="http://schemas.microsoft.com/office/drawing/2014/chartex" xmlns:cx1="http://schemas.microsoft.com/office/drawing/2015/9/8/chartex" xmlns:cx2="http://schemas.microsoft.com/office/drawing/2015/10/21/chartex" xmlns:cx3="http://schemas.microsoft.com/office/drawing/2016/5/9/chartex" xmlns:cx4="http://schemas.microsoft.com/office/drawing/2016/5/10/chartex" xmlns:cx5="http://schemas.microsoft.com/office/drawing/2016/5/11/chartex" xmlns:cx6="http://schemas.microsoft.com/office/drawing/2016/5/12/chartex" xmlns:cx7="http://schemas.microsoft.com/office/drawing/2016/5/13/chartex" xmlns:cx8="http://schemas.microsoft.com/office/drawing/2016/5/14/chartex" xmlns:mc="http://schemas.openxmlformats.org/markup-compatibility/2006" xmlns:aink="http://schemas.microsoft.com/office/drawing/2016/ink" xmlns:am3d="http://schemas.microsoft.com/office/drawing/2017/model3d" xmlns:o="urn:schemas-microsoft-com:office:office" xmlns:r="http://schemas.openxmlformats.org/officeDocument/2006/relationships" xmlns:m="http://schemas.openxmlformats.org/officeDocument/2006/math" xmlns:v="urn:schemas-microsoft-com:vml" xmlns:wp14="http://schemas.microsoft.com/office/word/2010/wordprocessingDrawing" xmlns:wp="http://schemas.openxmlformats.org/drawingml/2006/wordprocessingDrawing" xmlns:w10="urn:schemas-microsoft-com:office:word" xmlns:w="http://schemas.openxmlformats.org/wordprocessingml/2006/main" xmlns:w14="http://schemas.microsoft.com/office/word/2010/wordml" xmlns:w15="http://schemas.microsoft.com/office/word/2012/wordml" xmlns:w16cid="http://schemas.microsoft.com/office/word/2016/wordml/cid" xmlns:w16se="http://schemas.microsoft.com/office/word/2015/wordml/symex" xmlns:wpg="http://schemas.microsoft.com/office/word/2010/wordprocessingGroup" xmlns:wpi="http://schemas.microsoft.com/office/word/2010/wordprocessingInk" xmlns:wne="http://schemas.microsoft.com/office/word/2006/wordml" xmlns:wps="http://schemas.microsoft.com/office/word/2010/wordprocessingShape" mc:Ignorable="w14 w15 w16se w16cid wp14">
+<w:document xmlns:wpc="http://schemas.microsoft.com/office/word/2010/wordprocessingCanvas" xmlns:cx="http://schemas.microsoft.com/office/drawing/2014/chartex" xmlns:cx1="http://schemas.microsoft.com/office/drawing/2015/9/8/chartex" xmlns:cx2="http://schemas.microsoft.com/office/drawing/2015/10/21/chartex" xmlns:cx3="http://schemas.microsoft.com/office/drawing/2016/5/9/chartex" xmlns:cx4="http://schemas.microsoft.com/office/drawing/2016/5/10/chartex" xmlns:cx5="http://schemas.microsoft.com/office/drawing/2016/5/11/chartex" xmlns:cx6="http://schemas.microsoft.com/office/drawing/2016/5/12/chartex" xmlns:cx7="http://schemas.microsoft.com/office/drawing/2016/5/13/chartex" xmlns:cx8="http://schemas.microsoft.com/office/drawing/2016/5/14/chartex" xmlns:mc="http://schemas.openxmlformats.org/markup-compatibility/2006" xmlns:aink="http://schemas.microsoft.com/office/drawing/2016/ink" xmlns:am3d="http://schemas.microsoft.com/office/drawing/2017/model3d" xmlns:o="urn:schemas-microsoft-com:office:office" xmlns:r="http://schemas.openxmlformats.org/officeDocument/2006/relationships" xmlns:m="http://schemas.openxmlformats.org/officeDocument/2006/math" xmlns:v="urn:schemas-microsoft-com:vml" xmlns:wp14="http://schemas.microsoft.com/office/word/2010/wordprocessingDrawing" xmlns:wp="http://schemas.openxmlformats.org/drawingml/2006/wordprocessingDrawing" xmlns:w10="urn:schemas-microsoft-com:office:word" xmlns:w="http://schemas.openxmlformats.org/wordprocessingml/2006/main" xmlns:w14="http://schemas.microsoft.com/office/word/2010/wordml" xmlns:w15="http://schemas.microsoft.com/office/word/2012/wordml" xmlns:w16cex="http://schemas.microsoft.com/office/word/2018/wordml/cex" xmlns:w16cid="http://schemas.microsoft.com/office/word/2016/wordml/cid" xmlns:w16="http://schemas.microsoft.com/office/word/2018/wordml" xmlns:w16se="http://schemas.microsoft.com/office/word/2015/wordml/symex" xmlns:wpg="http://schemas.microsoft.com/office/word/2010/wordprocessingGroup" xmlns:wpi="http://schemas.microsoft.com/office/word/2010/wordprocessingInk" xmlns:wne="http://schemas.microsoft.com/office/word/2006/wordml" xmlns:wps="http://schemas.microsoft.com/office/word/2010/wordprocessingShape" mc:Ignorable="w14 w15 w16se w16cid w16 w16cex wp14">
   <w:body>
     <w:p>
       <w:pPr>
@@ -195,7 +195,7 @@
                 <w:sz w:val="20"/>
                 <w:lang w:val="en-US"/>
               </w:rPr>
-              <w:t>at Crossover as a technical product manager</w:t>
+              <w:t>as a technical product manager</w:t>
             </w:r>
             <w:r>
               <w:rPr>
@@ -203,15 +203,26 @@
                 <w:sz w:val="20"/>
                 <w:lang w:val="en-US"/>
               </w:rPr>
-              <w:t xml:space="preserve"> and teaches </w:t>
-            </w:r>
+              <w:t xml:space="preserve"> at </w:t>
+            </w:r>
+            <w:hyperlink r:id="rId9" w:history="1">
+              <w:r>
+                <w:rPr>
+                  <w:rStyle w:val="Hyperlink"/>
+                  <w:rFonts w:ascii="Lato" w:hAnsi="Lato"/>
+                  <w:sz w:val="20"/>
+                  <w:lang w:val="en-US"/>
+                </w:rPr>
+                <w:t>Crossover</w:t>
+              </w:r>
+            </w:hyperlink>
             <w:r>
               <w:rPr>
                 <w:rFonts w:ascii="Lato" w:hAnsi="Lato"/>
                 <w:sz w:val="20"/>
                 <w:lang w:val="en-US"/>
               </w:rPr>
-              <w:t>SD</w:t>
+              <w:t xml:space="preserve"> </w:t>
             </w:r>
             <w:r>
               <w:rPr>
@@ -219,7 +230,42 @@
                 <w:sz w:val="20"/>
                 <w:lang w:val="en-US"/>
               </w:rPr>
-              <w:t xml:space="preserve"> at TU-CN.</w:t>
+              <w:t xml:space="preserve">and </w:t>
+            </w:r>
+            <w:r>
+              <w:rPr>
+                <w:rFonts w:ascii="Lato" w:hAnsi="Lato"/>
+                <w:sz w:val="20"/>
+                <w:lang w:val="en-US"/>
+              </w:rPr>
+              <w:t>is involved</w:t>
+            </w:r>
+            <w:r>
+              <w:rPr>
+                <w:rFonts w:ascii="Lato" w:hAnsi="Lato"/>
+                <w:sz w:val="20"/>
+                <w:lang w:val="en-US"/>
+              </w:rPr>
+              <w:t xml:space="preserve"> as a part-time consultant at </w:t>
+            </w:r>
+            <w:hyperlink r:id="rId10" w:history="1">
+              <w:r>
+                <w:rPr>
+                  <w:rStyle w:val="Hyperlink"/>
+                  <w:rFonts w:ascii="Lato" w:hAnsi="Lato"/>
+                  <w:sz w:val="20"/>
+                  <w:lang w:val="en-US"/>
+                </w:rPr>
+                <w:t>msg-systems Romania</w:t>
+              </w:r>
+            </w:hyperlink>
+            <w:r>
+              <w:rPr>
+                <w:rFonts w:ascii="Lato" w:hAnsi="Lato"/>
+                <w:sz w:val="20"/>
+                <w:lang w:val="en-US"/>
+              </w:rPr>
+              <w:t>.</w:t>
             </w:r>
           </w:p>
         </w:tc>
@@ -334,7 +380,7 @@
                                 </pic:cNvPicPr>
                               </pic:nvPicPr>
                               <pic:blipFill>
-                                <a:blip r:embed="rId9" cstate="print">
+                                <a:blip r:embed="rId11" cstate="print">
                                   <a:extLst>
                                     <a:ext uri="{28A0092B-C50C-407E-A947-70E740481C1C}">
                                       <a14:useLocalDpi xmlns:a14="http://schemas.microsoft.com/office/drawing/2010/main" val="0"/>
@@ -383,7 +429,7 @@
                       <w:lang w:val="en-US"/>
                     </w:rPr>
                   </w:pPr>
-                  <w:hyperlink r:id="rId10" w:history="1">
+                  <w:hyperlink r:id="rId12" w:history="1">
                     <w:r>
                       <w:rPr>
                         <w:rStyle w:val="Hyperlink"/>
@@ -425,109 +471,6 @@
                         <wp:extent cx="143510" cy="143510"/>
                         <wp:effectExtent l="0" t="0" r="8890" b="8890"/>
                         <wp:docPr id="5" name="Picture 5"/>
-                        <wp:cNvGraphicFramePr>
-                          <a:graphicFrameLocks xmlns:a="http://schemas.openxmlformats.org/drawingml/2006/main" noChangeAspect="1"/>
-                        </wp:cNvGraphicFramePr>
-                        <a:graphic xmlns:a="http://schemas.openxmlformats.org/drawingml/2006/main">
-                          <a:graphicData uri="http://schemas.openxmlformats.org/drawingml/2006/picture">
-                            <pic:pic xmlns:pic="http://schemas.openxmlformats.org/drawingml/2006/picture">
-                              <pic:nvPicPr>
-                                <pic:cNvPr id="0" name="Picture 3" descr="C:\Users\petrescs\Downloads\font-awesome_4-7-0_link_256_0_5b9bd5_none.png"/>
-                                <pic:cNvPicPr>
-                                  <a:picLocks noChangeAspect="1" noChangeArrowheads="1"/>
-                                </pic:cNvPicPr>
-                              </pic:nvPicPr>
-                              <pic:blipFill>
-                                <a:blip r:embed="rId11" cstate="print">
-                                  <a:extLst>
-                                    <a:ext uri="{28A0092B-C50C-407E-A947-70E740481C1C}">
-                                      <a14:useLocalDpi xmlns:a14="http://schemas.microsoft.com/office/drawing/2010/main" val="0"/>
-                                    </a:ext>
-                                  </a:extLst>
-                                </a:blip>
-                                <a:stretch>
-                                  <a:fillRect/>
-                                </a:stretch>
-                              </pic:blipFill>
-                              <pic:spPr bwMode="auto">
-                                <a:xfrm>
-                                  <a:off x="0" y="0"/>
-                                  <a:ext cx="143510" cy="143510"/>
-                                </a:xfrm>
-                                <a:prstGeom prst="rect">
-                                  <a:avLst/>
-                                </a:prstGeom>
-                                <a:noFill/>
-                                <a:ln>
-                                  <a:noFill/>
-                                </a:ln>
-                              </pic:spPr>
-                            </pic:pic>
-                          </a:graphicData>
-                        </a:graphic>
-                      </wp:inline>
-                    </w:drawing>
-                  </w:r>
-                </w:p>
-              </w:tc>
-              <w:tc>
-                <w:tcPr>
-                  <w:tcW w:w="2840" w:type="dxa"/>
-                  <w:vAlign w:val="center"/>
-                </w:tcPr>
-                <w:p>
-                  <w:pPr>
-                    <w:tabs>
-                      <w:tab w:val="left" w:pos="2018"/>
-                    </w:tabs>
-                    <w:rPr>
-                      <w:rFonts w:ascii="Lato" w:hAnsi="Lato" w:cstheme="minorHAnsi"/>
-                      <w:sz w:val="20"/>
-                      <w:lang w:val="en-US"/>
-                    </w:rPr>
-                  </w:pPr>
-                  <w:hyperlink r:id="rId12" w:history="1">
-                    <w:r>
-                      <w:rPr>
-                        <w:rStyle w:val="Hyperlink"/>
-                        <w:rFonts w:ascii="Lato" w:hAnsi="Lato" w:cstheme="minorHAnsi"/>
-                        <w:sz w:val="20"/>
-                        <w:lang w:val="en-US"/>
-                      </w:rPr>
-                      <w:t>Serban.Petrescu@outlook.com</w:t>
-                    </w:r>
-                  </w:hyperlink>
-                </w:p>
-              </w:tc>
-            </w:tr>
-            <w:tr>
-              <w:tc>
-                <w:tcPr>
-                  <w:tcW w:w="360" w:type="dxa"/>
-                  <w:vAlign w:val="center"/>
-                </w:tcPr>
-                <w:p>
-                  <w:pPr>
-                    <w:tabs>
-                      <w:tab w:val="left" w:pos="2018"/>
-                    </w:tabs>
-                    <w:rPr>
-                      <w:rFonts w:ascii="Lato" w:hAnsi="Lato" w:cstheme="minorHAnsi"/>
-                      <w:sz w:val="20"/>
-                      <w:lang w:val="en-US"/>
-                    </w:rPr>
-                  </w:pPr>
-                  <w:r>
-                    <w:rPr>
-                      <w:rFonts w:ascii="Lato" w:hAnsi="Lato" w:cstheme="minorHAnsi"/>
-                      <w:noProof/>
-                      <w:lang w:val="en-US"/>
-                    </w:rPr>
-                    <w:drawing>
-                      <wp:inline distT="0" distB="0" distL="0" distR="0" wp14:anchorId="5E801C32" wp14:editId="3199C10B">
-                        <wp:extent cx="143510" cy="143510"/>
-                        <wp:effectExtent l="0" t="0" r="8890" b="8890"/>
-                        <wp:docPr id="6" name="Picture 6"/>
                         <wp:cNvGraphicFramePr>
                           <a:graphicFrameLocks xmlns:a="http://schemas.openxmlformats.org/drawingml/2006/main" noChangeAspect="1"/>
                         </wp:cNvGraphicFramePr>
@@ -597,7 +540,7 @@
                         <w:sz w:val="20"/>
                         <w:lang w:val="en-US"/>
                       </w:rPr>
-                      <w:t>0040 744 865 132</w:t>
+                      <w:t>Serban.Petrescu@outlook.com</w:t>
                     </w:r>
                   </w:hyperlink>
                 </w:p>
@@ -627,10 +570,10 @@
                       <w:lang w:val="en-US"/>
                     </w:rPr>
                     <w:drawing>
-                      <wp:inline distT="0" distB="0" distL="0" distR="0" wp14:anchorId="7C49A91F" wp14:editId="0CD11C1D">
+                      <wp:inline distT="0" distB="0" distL="0" distR="0" wp14:anchorId="5E801C32" wp14:editId="3199C10B">
                         <wp:extent cx="143510" cy="143510"/>
                         <wp:effectExtent l="0" t="0" r="8890" b="8890"/>
-                        <wp:docPr id="7" name="Picture 7"/>
+                        <wp:docPr id="6" name="Picture 6"/>
                         <wp:cNvGraphicFramePr>
                           <a:graphicFrameLocks xmlns:a="http://schemas.openxmlformats.org/drawingml/2006/main" noChangeAspect="1"/>
                         </wp:cNvGraphicFramePr>
@@ -692,6 +635,109 @@
                       <w:lang w:val="en-US"/>
                     </w:rPr>
                   </w:pPr>
+                  <w:hyperlink r:id="rId16" w:history="1">
+                    <w:r>
+                      <w:rPr>
+                        <w:rStyle w:val="Hyperlink"/>
+                        <w:rFonts w:ascii="Lato" w:hAnsi="Lato" w:cstheme="minorHAnsi"/>
+                        <w:sz w:val="20"/>
+                        <w:lang w:val="en-US"/>
+                      </w:rPr>
+                      <w:t>0040 744 865 132</w:t>
+                    </w:r>
+                  </w:hyperlink>
+                </w:p>
+              </w:tc>
+            </w:tr>
+            <w:tr>
+              <w:tc>
+                <w:tcPr>
+                  <w:tcW w:w="360" w:type="dxa"/>
+                  <w:vAlign w:val="center"/>
+                </w:tcPr>
+                <w:p>
+                  <w:pPr>
+                    <w:tabs>
+                      <w:tab w:val="left" w:pos="2018"/>
+                    </w:tabs>
+                    <w:rPr>
+                      <w:rFonts w:ascii="Lato" w:hAnsi="Lato" w:cstheme="minorHAnsi"/>
+                      <w:sz w:val="20"/>
+                      <w:lang w:val="en-US"/>
+                    </w:rPr>
+                  </w:pPr>
+                  <w:r>
+                    <w:rPr>
+                      <w:rFonts w:ascii="Lato" w:hAnsi="Lato" w:cstheme="minorHAnsi"/>
+                      <w:noProof/>
+                      <w:lang w:val="en-US"/>
+                    </w:rPr>
+                    <w:drawing>
+                      <wp:inline distT="0" distB="0" distL="0" distR="0" wp14:anchorId="7C49A91F" wp14:editId="0CD11C1D">
+                        <wp:extent cx="143510" cy="143510"/>
+                        <wp:effectExtent l="0" t="0" r="8890" b="8890"/>
+                        <wp:docPr id="7" name="Picture 7"/>
+                        <wp:cNvGraphicFramePr>
+                          <a:graphicFrameLocks xmlns:a="http://schemas.openxmlformats.org/drawingml/2006/main" noChangeAspect="1"/>
+                        </wp:cNvGraphicFramePr>
+                        <a:graphic xmlns:a="http://schemas.openxmlformats.org/drawingml/2006/main">
+                          <a:graphicData uri="http://schemas.openxmlformats.org/drawingml/2006/picture">
+                            <pic:pic xmlns:pic="http://schemas.openxmlformats.org/drawingml/2006/picture">
+                              <pic:nvPicPr>
+                                <pic:cNvPr id="0" name="Picture 3" descr="C:\Users\petrescs\Downloads\font-awesome_4-7-0_link_256_0_5b9bd5_none.png"/>
+                                <pic:cNvPicPr>
+                                  <a:picLocks noChangeAspect="1" noChangeArrowheads="1"/>
+                                </pic:cNvPicPr>
+                              </pic:nvPicPr>
+                              <pic:blipFill>
+                                <a:blip r:embed="rId17" cstate="print">
+                                  <a:extLst>
+                                    <a:ext uri="{28A0092B-C50C-407E-A947-70E740481C1C}">
+                                      <a14:useLocalDpi xmlns:a14="http://schemas.microsoft.com/office/drawing/2010/main" val="0"/>
+                                    </a:ext>
+                                  </a:extLst>
+                                </a:blip>
+                                <a:stretch>
+                                  <a:fillRect/>
+                                </a:stretch>
+                              </pic:blipFill>
+                              <pic:spPr bwMode="auto">
+                                <a:xfrm>
+                                  <a:off x="0" y="0"/>
+                                  <a:ext cx="143510" cy="143510"/>
+                                </a:xfrm>
+                                <a:prstGeom prst="rect">
+                                  <a:avLst/>
+                                </a:prstGeom>
+                                <a:noFill/>
+                                <a:ln>
+                                  <a:noFill/>
+                                </a:ln>
+                              </pic:spPr>
+                            </pic:pic>
+                          </a:graphicData>
+                        </a:graphic>
+                      </wp:inline>
+                    </w:drawing>
+                  </w:r>
+                </w:p>
+              </w:tc>
+              <w:tc>
+                <w:tcPr>
+                  <w:tcW w:w="2840" w:type="dxa"/>
+                  <w:vAlign w:val="center"/>
+                </w:tcPr>
+                <w:p>
+                  <w:pPr>
+                    <w:tabs>
+                      <w:tab w:val="left" w:pos="2018"/>
+                    </w:tabs>
+                    <w:rPr>
+                      <w:rFonts w:ascii="Lato" w:hAnsi="Lato" w:cstheme="minorHAnsi"/>
+                      <w:sz w:val="20"/>
+                      <w:lang w:val="en-US"/>
+                    </w:rPr>
+                  </w:pPr>
                   <w:r>
                     <w:rPr>
                       <w:rFonts w:ascii="Lato" w:hAnsi="Lato" w:cstheme="minorHAnsi"/>
@@ -763,7 +809,7 @@
                 <w:sz w:val="24"/>
                 <w:lang w:val="en-US"/>
               </w:rPr>
-              <w:t xml:space="preserve"> Focus:</w:t>
+              <w:t xml:space="preserve"> Focus</w:t>
             </w:r>
           </w:p>
           <w:p>
@@ -790,7 +836,34 @@
                 <w:szCs w:val="20"/>
                 <w:lang w:val="en-US"/>
               </w:rPr>
+              <w:t xml:space="preserve">Java: </w:t>
+            </w:r>
+            <w:r>
+              <w:rPr>
+                <w:rFonts w:ascii="Lato" w:hAnsi="Lato" w:cstheme="minorHAnsi"/>
+                <w:sz w:val="20"/>
+                <w:szCs w:val="20"/>
+                <w:lang w:val="en-US"/>
+              </w:rPr>
               <w:t>Spring</w:t>
+            </w:r>
+            <w:r>
+              <w:rPr>
+                <w:rFonts w:ascii="Lato" w:hAnsi="Lato" w:cstheme="minorHAnsi"/>
+                <w:sz w:val="20"/>
+                <w:szCs w:val="20"/>
+                <w:lang w:val="en-US"/>
+              </w:rPr>
+              <w:t xml:space="preserve">, </w:t>
+            </w:r>
+            <w:r>
+              <w:rPr>
+                <w:rFonts w:ascii="Lato" w:hAnsi="Lato" w:cstheme="minorHAnsi"/>
+                <w:sz w:val="20"/>
+                <w:szCs w:val="20"/>
+                <w:lang w:val="en-US"/>
+              </w:rPr>
+              <w:t>Hibernate</w:t>
             </w:r>
           </w:p>
           <w:p>
@@ -814,10 +887,52 @@
               <w:rPr>
                 <w:rFonts w:ascii="Lato" w:hAnsi="Lato" w:cstheme="minorHAnsi"/>
                 <w:sz w:val="20"/>
+                <w:lang w:val="en-US"/>
+              </w:rPr>
+              <w:t>TypeScript</w:t>
+            </w:r>
+            <w:r>
+              <w:rPr>
+                <w:rFonts w:ascii="Lato" w:hAnsi="Lato" w:cstheme="minorHAnsi"/>
+                <w:sz w:val="20"/>
+                <w:lang w:val="en-US"/>
+              </w:rPr>
+              <w:t>/JavaScript</w:t>
+            </w:r>
+            <w:r>
+              <w:rPr>
+                <w:rFonts w:ascii="Lato" w:hAnsi="Lato" w:cstheme="minorHAnsi"/>
+                <w:sz w:val="20"/>
+                <w:lang w:val="en-US"/>
+              </w:rPr>
+              <w:t xml:space="preserve">: </w:t>
+            </w:r>
+            <w:r>
+              <w:rPr>
+                <w:rFonts w:ascii="Lato" w:hAnsi="Lato" w:cstheme="minorHAnsi"/>
+                <w:sz w:val="20"/>
                 <w:szCs w:val="20"/>
                 <w:lang w:val="en-US"/>
               </w:rPr>
-              <w:t>Hibernate</w:t>
+              <w:t xml:space="preserve">NodeJS, </w:t>
+            </w:r>
+            <w:r>
+              <w:rPr>
+                <w:rFonts w:ascii="Lato" w:hAnsi="Lato" w:cstheme="minorHAnsi"/>
+                <w:sz w:val="20"/>
+                <w:szCs w:val="20"/>
+                <w:lang w:val="en-US"/>
+              </w:rPr>
+              <w:t>React</w:t>
+            </w:r>
+            <w:r>
+              <w:rPr>
+                <w:rFonts w:ascii="Lato" w:hAnsi="Lato" w:cstheme="minorHAnsi"/>
+                <w:sz w:val="20"/>
+                <w:szCs w:val="20"/>
+                <w:lang w:val="en-US"/>
+              </w:rPr>
+              <w:t>, Angular</w:t>
             </w:r>
           </w:p>
           <w:p>
@@ -844,7 +959,7 @@
                 <w:szCs w:val="20"/>
                 <w:lang w:val="en-US"/>
               </w:rPr>
-              <w:t>NodeJS</w:t>
+              <w:t>Amazon Web Services</w:t>
             </w:r>
           </w:p>
           <w:p>
@@ -860,16 +975,18 @@
               <w:rPr>
                 <w:rFonts w:ascii="Lato" w:hAnsi="Lato" w:cstheme="minorHAnsi"/>
                 <w:sz w:val="20"/>
-                <w:lang w:val="en-US"/>
-              </w:rPr>
-            </w:pPr>
-            <w:r>
-              <w:rPr>
-                <w:rFonts w:ascii="Lato" w:hAnsi="Lato" w:cstheme="minorHAnsi"/>
-                <w:sz w:val="20"/>
-                <w:lang w:val="en-US"/>
-              </w:rPr>
-              <w:t>TypeScript</w:t>
+                <w:szCs w:val="20"/>
+                <w:lang w:val="en-US"/>
+              </w:rPr>
+            </w:pPr>
+            <w:r>
+              <w:rPr>
+                <w:rFonts w:ascii="Lato" w:hAnsi="Lato" w:cstheme="minorHAnsi"/>
+                <w:sz w:val="20"/>
+                <w:szCs w:val="20"/>
+                <w:lang w:val="en-US"/>
+              </w:rPr>
+              <w:t>Terraform, AWS CDK</w:t>
             </w:r>
           </w:p>
           <w:p>
@@ -896,25 +1013,39 @@
                 <w:szCs w:val="20"/>
                 <w:lang w:val="en-US"/>
               </w:rPr>
-              <w:t>React</w:t>
-            </w:r>
-            <w:r>
-              <w:rPr>
-                <w:rFonts w:ascii="Lato" w:hAnsi="Lato" w:cstheme="minorHAnsi"/>
-                <w:sz w:val="20"/>
-                <w:szCs w:val="20"/>
-                <w:lang w:val="en-US"/>
-              </w:rPr>
-              <w:t xml:space="preserve">, </w:t>
-            </w:r>
-            <w:r>
-              <w:rPr>
-                <w:rFonts w:ascii="Lato" w:hAnsi="Lato" w:cstheme="minorHAnsi"/>
-                <w:sz w:val="20"/>
-                <w:szCs w:val="20"/>
-                <w:lang w:val="en-US"/>
-              </w:rPr>
-              <w:t>Angular</w:t>
+              <w:t>PostgreSQL</w:t>
+            </w:r>
+          </w:p>
+          <w:p>
+            <w:pPr>
+              <w:tabs>
+                <w:tab w:val="left" w:pos="2018"/>
+              </w:tabs>
+              <w:rPr>
+                <w:rFonts w:ascii="Lato" w:hAnsi="Lato" w:cstheme="minorHAnsi"/>
+                <w:sz w:val="20"/>
+                <w:lang w:val="en-US"/>
+              </w:rPr>
+            </w:pPr>
+          </w:p>
+          <w:p>
+            <w:pPr>
+              <w:tabs>
+                <w:tab w:val="left" w:pos="2018"/>
+              </w:tabs>
+              <w:rPr>
+                <w:rFonts w:ascii="Lato" w:hAnsi="Lato" w:cstheme="minorHAnsi"/>
+                <w:sz w:val="24"/>
+                <w:lang w:val="en-US"/>
+              </w:rPr>
+            </w:pPr>
+            <w:r>
+              <w:rPr>
+                <w:rFonts w:ascii="Lato" w:hAnsi="Lato" w:cstheme="minorHAnsi"/>
+                <w:sz w:val="24"/>
+                <w:lang w:val="en-US"/>
+              </w:rPr>
+              <w:t>Past Focus</w:t>
             </w:r>
           </w:p>
           <w:p>
@@ -930,18 +1061,16 @@
               <w:rPr>
                 <w:rFonts w:ascii="Lato" w:hAnsi="Lato" w:cstheme="minorHAnsi"/>
                 <w:sz w:val="20"/>
-                <w:szCs w:val="20"/>
-                <w:lang w:val="en-US"/>
-              </w:rPr>
-            </w:pPr>
-            <w:r>
-              <w:rPr>
-                <w:rFonts w:ascii="Lato" w:hAnsi="Lato" w:cstheme="minorHAnsi"/>
-                <w:sz w:val="20"/>
-                <w:szCs w:val="20"/>
-                <w:lang w:val="en-US"/>
-              </w:rPr>
-              <w:t>Amazon Web Services</w:t>
+                <w:lang w:val="en-US"/>
+              </w:rPr>
+            </w:pPr>
+            <w:r>
+              <w:rPr>
+                <w:rFonts w:ascii="Lato" w:hAnsi="Lato" w:cstheme="minorHAnsi"/>
+                <w:sz w:val="20"/>
+                <w:lang w:val="en-US"/>
+              </w:rPr>
+              <w:t>ABAP</w:t>
             </w:r>
           </w:p>
           <w:p>
@@ -957,50 +1086,56 @@
               <w:rPr>
                 <w:rFonts w:ascii="Lato" w:hAnsi="Lato" w:cstheme="minorHAnsi"/>
                 <w:sz w:val="20"/>
-                <w:szCs w:val="20"/>
-                <w:lang w:val="en-US"/>
-              </w:rPr>
-            </w:pPr>
-            <w:r>
-              <w:rPr>
-                <w:rFonts w:ascii="Lato" w:hAnsi="Lato" w:cstheme="minorHAnsi"/>
-                <w:sz w:val="20"/>
-                <w:szCs w:val="20"/>
-                <w:lang w:val="en-US"/>
-              </w:rPr>
-              <w:t>PostgreSQL</w:t>
-            </w:r>
-          </w:p>
-          <w:p>
-            <w:pPr>
-              <w:tabs>
-                <w:tab w:val="left" w:pos="2018"/>
-              </w:tabs>
-              <w:rPr>
-                <w:rFonts w:ascii="Lato" w:hAnsi="Lato" w:cstheme="minorHAnsi"/>
-                <w:sz w:val="20"/>
-                <w:lang w:val="en-US"/>
-              </w:rPr>
-            </w:pPr>
-          </w:p>
-          <w:p>
-            <w:pPr>
-              <w:tabs>
-                <w:tab w:val="left" w:pos="2018"/>
-              </w:tabs>
-              <w:rPr>
-                <w:rFonts w:ascii="Lato" w:hAnsi="Lato" w:cstheme="minorHAnsi"/>
-                <w:sz w:val="24"/>
-                <w:lang w:val="en-US"/>
-              </w:rPr>
-            </w:pPr>
-            <w:r>
-              <w:rPr>
-                <w:rFonts w:ascii="Lato" w:hAnsi="Lato" w:cstheme="minorHAnsi"/>
-                <w:sz w:val="24"/>
-                <w:lang w:val="en-US"/>
-              </w:rPr>
-              <w:t>Past Focus:</w:t>
+                <w:lang w:val="en-US"/>
+              </w:rPr>
+            </w:pPr>
+            <w:r>
+              <w:rPr>
+                <w:rFonts w:ascii="Lato" w:hAnsi="Lato" w:cstheme="minorHAnsi"/>
+                <w:sz w:val="20"/>
+                <w:lang w:val="en-US"/>
+              </w:rPr>
+              <w:t xml:space="preserve">SAP </w:t>
+            </w:r>
+            <w:r>
+              <w:rPr>
+                <w:rFonts w:ascii="Lato" w:hAnsi="Lato" w:cstheme="minorHAnsi"/>
+                <w:sz w:val="20"/>
+                <w:lang w:val="en-US"/>
+              </w:rPr>
+              <w:t>HANA</w:t>
+            </w:r>
+            <w:r>
+              <w:rPr>
+                <w:rFonts w:ascii="Lato" w:hAnsi="Lato" w:cstheme="minorHAnsi"/>
+                <w:sz w:val="20"/>
+                <w:lang w:val="en-US"/>
+              </w:rPr>
+              <w:t xml:space="preserve">, </w:t>
+            </w:r>
+            <w:r>
+              <w:rPr>
+                <w:rFonts w:ascii="Lato" w:hAnsi="Lato" w:cstheme="minorHAnsi"/>
+                <w:sz w:val="20"/>
+                <w:lang w:val="en-US"/>
+              </w:rPr>
+              <w:t xml:space="preserve">SAP </w:t>
+            </w:r>
+            <w:r>
+              <w:rPr>
+                <w:rFonts w:ascii="Lato" w:hAnsi="Lato" w:cstheme="minorHAnsi"/>
+                <w:sz w:val="20"/>
+                <w:lang w:val="en-US"/>
+              </w:rPr>
+              <w:t>UI</w:t>
+            </w:r>
+            <w:r>
+              <w:rPr>
+                <w:rFonts w:ascii="Lato" w:hAnsi="Lato" w:cstheme="minorHAnsi"/>
+                <w:sz w:val="20"/>
+                <w:lang w:val="en-US"/>
+              </w:rPr>
+              <w:t>5</w:t>
             </w:r>
           </w:p>
           <w:p>
@@ -1025,7 +1160,7 @@
                 <w:sz w:val="20"/>
                 <w:lang w:val="en-US"/>
               </w:rPr>
-              <w:t>ABAP</w:t>
+              <w:t>Cloud Foundry</w:t>
             </w:r>
           </w:p>
           <w:p>
@@ -1050,49 +1185,31 @@
                 <w:sz w:val="20"/>
                 <w:lang w:val="en-US"/>
               </w:rPr>
-              <w:t xml:space="preserve">SAP </w:t>
-            </w:r>
-            <w:r>
-              <w:rPr>
-                <w:rFonts w:ascii="Lato" w:hAnsi="Lato" w:cstheme="minorHAnsi"/>
-                <w:sz w:val="20"/>
-                <w:lang w:val="en-US"/>
-              </w:rPr>
-              <w:t>HANA</w:t>
-            </w:r>
-            <w:r>
-              <w:rPr>
-                <w:rFonts w:ascii="Lato" w:hAnsi="Lato" w:cstheme="minorHAnsi"/>
-                <w:sz w:val="20"/>
-                <w:lang w:val="en-US"/>
-              </w:rPr>
-              <w:t>, UI</w:t>
-            </w:r>
-            <w:r>
-              <w:rPr>
-                <w:rFonts w:ascii="Lato" w:hAnsi="Lato" w:cstheme="minorHAnsi"/>
-                <w:sz w:val="20"/>
-                <w:lang w:val="en-US"/>
-              </w:rPr>
-              <w:t>5</w:t>
-            </w:r>
-            <w:bookmarkStart w:id="0" w:name="_GoBack"/>
-            <w:bookmarkEnd w:id="0"/>
-            <w:r>
-              <w:rPr>
-                <w:rFonts w:ascii="Lato" w:hAnsi="Lato" w:cstheme="minorHAnsi"/>
-                <w:sz w:val="20"/>
-                <w:lang w:val="en-US"/>
-              </w:rPr>
-              <w:t>, Cloud</w:t>
-            </w:r>
-            <w:r>
-              <w:rPr>
-                <w:rFonts w:ascii="Lato" w:hAnsi="Lato" w:cstheme="minorHAnsi"/>
-                <w:sz w:val="20"/>
-                <w:lang w:val="en-US"/>
-              </w:rPr>
-              <w:t xml:space="preserve"> </w:t>
+              <w:t>Material</w:t>
+            </w:r>
+            <w:r>
+              <w:rPr>
+                <w:rFonts w:ascii="Lato" w:hAnsi="Lato" w:cstheme="minorHAnsi"/>
+                <w:sz w:val="20"/>
+                <w:lang w:val="en-US"/>
+              </w:rPr>
+              <w:t xml:space="preserve">, </w:t>
+            </w:r>
+            <w:r>
+              <w:rPr>
+                <w:rFonts w:ascii="Lato" w:hAnsi="Lato" w:cstheme="minorHAnsi"/>
+                <w:sz w:val="20"/>
+                <w:lang w:val="en-US"/>
+              </w:rPr>
+              <w:t>Semantic</w:t>
+            </w:r>
+            <w:r>
+              <w:rPr>
+                <w:rFonts w:ascii="Lato" w:hAnsi="Lato" w:cstheme="minorHAnsi"/>
+                <w:sz w:val="20"/>
+                <w:lang w:val="en-US"/>
+              </w:rPr>
+              <w:t xml:space="preserve"> UI</w:t>
             </w:r>
           </w:p>
           <w:p>
@@ -1111,13 +1228,57 @@
                 <w:lang w:val="en-US"/>
               </w:rPr>
             </w:pPr>
-            <w:r>
-              <w:rPr>
-                <w:rFonts w:ascii="Lato" w:hAnsi="Lato" w:cstheme="minorHAnsi"/>
-                <w:sz w:val="20"/>
-                <w:lang w:val="en-US"/>
-              </w:rPr>
-              <w:t>Cloud Foundry</w:t>
+            <w:proofErr w:type="spellStart"/>
+            <w:r>
+              <w:rPr>
+                <w:rFonts w:ascii="Lato" w:hAnsi="Lato" w:cstheme="minorHAnsi"/>
+                <w:sz w:val="20"/>
+                <w:lang w:val="en-US"/>
+              </w:rPr>
+              <w:t>Bulma</w:t>
+            </w:r>
+            <w:proofErr w:type="spellEnd"/>
+            <w:r>
+              <w:rPr>
+                <w:rFonts w:ascii="Lato" w:hAnsi="Lato" w:cstheme="minorHAnsi"/>
+                <w:sz w:val="20"/>
+                <w:lang w:val="en-US"/>
+              </w:rPr>
+              <w:t>, Bootstrap</w:t>
+            </w:r>
+          </w:p>
+          <w:p>
+            <w:pPr>
+              <w:tabs>
+                <w:tab w:val="left" w:pos="2018"/>
+              </w:tabs>
+              <w:rPr>
+                <w:rFonts w:ascii="Lato" w:hAnsi="Lato" w:cstheme="minorHAnsi"/>
+                <w:sz w:val="20"/>
+                <w:lang w:val="en-US"/>
+              </w:rPr>
+            </w:pPr>
+          </w:p>
+          <w:p>
+            <w:pPr>
+              <w:tabs>
+                <w:tab w:val="left" w:pos="2018"/>
+              </w:tabs>
+              <w:rPr>
+                <w:rFonts w:ascii="Lato" w:hAnsi="Lato" w:cstheme="minorHAnsi"/>
+                <w:sz w:val="24"/>
+                <w:szCs w:val="24"/>
+                <w:lang w:val="en-US"/>
+              </w:rPr>
+            </w:pPr>
+            <w:r>
+              <w:rPr>
+                <w:rFonts w:ascii="Lato" w:hAnsi="Lato" w:cstheme="minorHAnsi"/>
+                <w:sz w:val="24"/>
+                <w:szCs w:val="24"/>
+                <w:lang w:val="en-US"/>
+              </w:rPr>
+              <w:t>Certifications</w:t>
             </w:r>
           </w:p>
           <w:p>
@@ -1142,31 +1303,7 @@
                 <w:sz w:val="20"/>
                 <w:lang w:val="en-US"/>
               </w:rPr>
-              <w:t>Material</w:t>
-            </w:r>
-            <w:r>
-              <w:rPr>
-                <w:rFonts w:ascii="Lato" w:hAnsi="Lato" w:cstheme="minorHAnsi"/>
-                <w:sz w:val="20"/>
-                <w:lang w:val="en-US"/>
-              </w:rPr>
-              <w:t xml:space="preserve">, </w:t>
-            </w:r>
-            <w:r>
-              <w:rPr>
-                <w:rFonts w:ascii="Lato" w:hAnsi="Lato" w:cstheme="minorHAnsi"/>
-                <w:sz w:val="20"/>
-                <w:lang w:val="en-US"/>
-              </w:rPr>
-              <w:t>Semantic</w:t>
-            </w:r>
-            <w:r>
-              <w:rPr>
-                <w:rFonts w:ascii="Lato" w:hAnsi="Lato" w:cstheme="minorHAnsi"/>
-                <w:sz w:val="20"/>
-                <w:lang w:val="en-US"/>
-              </w:rPr>
-              <w:t xml:space="preserve"> UI</w:t>
+              <w:t>AWS Solution Arch. Prof.</w:t>
             </w:r>
           </w:p>
           <w:p>
@@ -1191,74 +1328,15 @@
                 <w:sz w:val="20"/>
                 <w:lang w:val="en-US"/>
               </w:rPr>
-              <w:t>Bulma</w:t>
-            </w:r>
-            <w:r>
-              <w:rPr>
-                <w:rFonts w:ascii="Lato" w:hAnsi="Lato" w:cstheme="minorHAnsi"/>
-                <w:sz w:val="20"/>
-                <w:lang w:val="en-US"/>
-              </w:rPr>
-              <w:t>, Bootstrap</w:t>
-            </w:r>
-          </w:p>
-          <w:p>
-            <w:pPr>
-              <w:tabs>
-                <w:tab w:val="left" w:pos="2018"/>
-              </w:tabs>
-              <w:rPr>
-                <w:rFonts w:ascii="Lato" w:hAnsi="Lato" w:cstheme="minorHAnsi"/>
-                <w:sz w:val="20"/>
-                <w:lang w:val="en-US"/>
-              </w:rPr>
-            </w:pPr>
-          </w:p>
-          <w:p>
-            <w:pPr>
-              <w:tabs>
-                <w:tab w:val="left" w:pos="2018"/>
-              </w:tabs>
-              <w:rPr>
-                <w:rFonts w:ascii="Lato" w:hAnsi="Lato" w:cstheme="minorHAnsi"/>
-                <w:sz w:val="24"/>
-                <w:szCs w:val="24"/>
-                <w:lang w:val="en-US"/>
-              </w:rPr>
-            </w:pPr>
-            <w:r>
-              <w:rPr>
-                <w:rFonts w:ascii="Lato" w:hAnsi="Lato" w:cstheme="minorHAnsi"/>
-                <w:sz w:val="24"/>
-                <w:szCs w:val="24"/>
-                <w:lang w:val="en-US"/>
-              </w:rPr>
-              <w:t>Certifications:</w:t>
-            </w:r>
-          </w:p>
-          <w:p>
-            <w:pPr>
-              <w:pStyle w:val="ListParagraph"/>
-              <w:numPr>
-                <w:ilvl w:val="0"/>
-                <w:numId w:val="3"/>
-              </w:numPr>
-              <w:tabs>
-                <w:tab w:val="left" w:pos="2018"/>
-              </w:tabs>
-              <w:rPr>
-                <w:rFonts w:ascii="Lato" w:hAnsi="Lato" w:cstheme="minorHAnsi"/>
-                <w:sz w:val="20"/>
-                <w:lang w:val="en-US"/>
-              </w:rPr>
-            </w:pPr>
-            <w:r>
-              <w:rPr>
-                <w:rFonts w:ascii="Lato" w:hAnsi="Lato" w:cstheme="minorHAnsi"/>
-                <w:sz w:val="20"/>
-                <w:lang w:val="en-US"/>
-              </w:rPr>
-              <w:t>AWS Solution Arch. Associate</w:t>
+              <w:t xml:space="preserve">AWS Solution Arch. </w:t>
+            </w:r>
+            <w:r>
+              <w:rPr>
+                <w:rFonts w:ascii="Lato" w:hAnsi="Lato" w:cstheme="minorHAnsi"/>
+                <w:sz w:val="20"/>
+                <w:lang w:val="en-US"/>
+              </w:rPr>
+              <w:t>Assoc.</w:t>
             </w:r>
           </w:p>
           <w:p>
@@ -1660,7 +1738,7 @@
                           </pic:cNvPicPr>
                         </pic:nvPicPr>
                         <pic:blipFill>
-                          <a:blip r:embed="rId16">
+                          <a:blip r:embed="rId18">
                             <a:extLst>
                               <a:ext uri="{28A0092B-C50C-407E-A947-70E740481C1C}">
                                 <a14:useLocalDpi xmlns:a14="http://schemas.microsoft.com/office/drawing/2010/main" val="0"/>
@@ -1868,22 +1946,33 @@
               <w:tabs>
                 <w:tab w:val="left" w:pos="2018"/>
               </w:tabs>
-              <w:ind w:left="357" w:hanging="357"/>
+              <w:rPr>
+                <w:rFonts w:ascii="Lato" w:hAnsi="Lato"/>
+                <w:iCs/>
+                <w:color w:val="5B9BD5" w:themeColor="accent1"/>
+                <w:sz w:val="24"/>
+                <w:lang w:val="en-US"/>
+              </w:rPr>
+            </w:pPr>
+            <w:r>
               <w:rPr>
                 <w:rFonts w:ascii="Lato" w:hAnsi="Lato" w:cstheme="minorHAnsi"/>
                 <w:sz w:val="20"/>
                 <w:szCs w:val="20"/>
                 <w:lang w:val="en-US"/>
               </w:rPr>
-            </w:pPr>
-            <w:r>
-              <w:rPr>
-                <w:rFonts w:ascii="Lato" w:hAnsi="Lato" w:cstheme="minorHAnsi"/>
+              <w:t xml:space="preserve">Working in the central product management team, which oversees over </w:t>
+            </w:r>
+            <w:r>
+              <w:rPr>
+                <w:rFonts w:ascii="Lato" w:hAnsi="Lato" w:cstheme="minorHAnsi"/>
+                <w:b/>
+                <w:bCs/>
                 <w:sz w:val="20"/>
                 <w:szCs w:val="20"/>
                 <w:lang w:val="en-US"/>
               </w:rPr>
-              <w:t>Working in the central product management team</w:t>
+              <w:t>two hundred products</w:t>
             </w:r>
             <w:r>
               <w:rPr>
@@ -1892,7 +1981,7 @@
                 <w:szCs w:val="20"/>
                 <w:lang w:val="en-US"/>
               </w:rPr>
-              <w:t>, which oversees over two hundred products.</w:t>
+              <w:t xml:space="preserve">. We are dealing with all the high-level solution architecture decisions regarding our portfolio. </w:t>
             </w:r>
           </w:p>
           <w:p>
@@ -1905,47 +1994,6 @@
               <w:tabs>
                 <w:tab w:val="left" w:pos="2018"/>
               </w:tabs>
-              <w:ind w:left="357" w:hanging="357"/>
-              <w:rPr>
-                <w:rFonts w:ascii="Lato" w:hAnsi="Lato" w:cstheme="minorHAnsi"/>
-                <w:sz w:val="20"/>
-                <w:szCs w:val="20"/>
-                <w:lang w:val="en-US"/>
-              </w:rPr>
-            </w:pPr>
-            <w:r>
-              <w:rPr>
-                <w:rFonts w:ascii="Lato" w:hAnsi="Lato" w:cstheme="minorHAnsi"/>
-                <w:sz w:val="20"/>
-                <w:szCs w:val="20"/>
-                <w:lang w:val="en-US"/>
-              </w:rPr>
-              <w:t>D</w:t>
-            </w:r>
-            <w:r>
-              <w:rPr>
-                <w:rFonts w:ascii="Lato" w:hAnsi="Lato" w:cstheme="minorHAnsi"/>
-                <w:sz w:val="20"/>
-                <w:szCs w:val="20"/>
-                <w:lang w:val="en-US"/>
-              </w:rPr>
-              <w:t>ealing with high-level solution architecture decisions.</w:t>
-            </w:r>
-            <w:r>
-              <w:rPr>
-                <w:rFonts w:ascii="Lato" w:hAnsi="Lato" w:cstheme="minorHAnsi"/>
-                <w:sz w:val="20"/>
-                <w:szCs w:val="20"/>
-                <w:lang w:val="en-US"/>
-              </w:rPr>
-              <w:t xml:space="preserve"> </w:t>
-            </w:r>
-          </w:p>
-          <w:p>
-            <w:pPr>
-              <w:tabs>
-                <w:tab w:val="left" w:pos="2018"/>
-              </w:tabs>
               <w:rPr>
                 <w:rStyle w:val="IntenseEmphasis"/>
                 <w:rFonts w:ascii="Lato" w:hAnsi="Lato"/>
@@ -1954,6 +2002,75 @@
                 <w:lang w:val="en-US"/>
               </w:rPr>
             </w:pPr>
+            <w:r>
+              <w:rPr>
+                <w:rFonts w:ascii="Lato" w:hAnsi="Lato" w:cstheme="minorHAnsi"/>
+                <w:sz w:val="20"/>
+                <w:szCs w:val="20"/>
+                <w:lang w:val="en-US"/>
+              </w:rPr>
+              <w:t xml:space="preserve">These products span a wide range of industries and niches. Most of </w:t>
+            </w:r>
+            <w:r>
+              <w:rPr>
+                <w:rFonts w:ascii="Lato" w:hAnsi="Lato" w:cstheme="minorHAnsi"/>
+                <w:sz w:val="20"/>
+                <w:szCs w:val="20"/>
+                <w:lang w:val="en-US"/>
+              </w:rPr>
+              <w:t>them</w:t>
+            </w:r>
+            <w:r>
+              <w:rPr>
+                <w:rFonts w:ascii="Lato" w:hAnsi="Lato" w:cstheme="minorHAnsi"/>
+                <w:sz w:val="20"/>
+                <w:szCs w:val="20"/>
+                <w:lang w:val="en-US"/>
+              </w:rPr>
+              <w:t xml:space="preserve"> </w:t>
+            </w:r>
+            <w:r>
+              <w:rPr>
+                <w:rFonts w:ascii="Lato" w:hAnsi="Lato" w:cstheme="minorHAnsi"/>
+                <w:sz w:val="20"/>
+                <w:szCs w:val="20"/>
+                <w:lang w:val="en-US"/>
+              </w:rPr>
+              <w:t xml:space="preserve">are </w:t>
+            </w:r>
+            <w:r>
+              <w:rPr>
+                <w:rFonts w:ascii="Lato" w:hAnsi="Lato" w:cstheme="minorHAnsi"/>
+                <w:b/>
+                <w:bCs/>
+                <w:sz w:val="20"/>
+                <w:szCs w:val="20"/>
+                <w:lang w:val="en-US"/>
+              </w:rPr>
+              <w:t>SaaS offerings running on AWS</w:t>
+            </w:r>
+            <w:r>
+              <w:rPr>
+                <w:rFonts w:ascii="Lato" w:hAnsi="Lato" w:cstheme="minorHAnsi"/>
+                <w:sz w:val="20"/>
+                <w:szCs w:val="20"/>
+                <w:lang w:val="en-US"/>
+              </w:rPr>
+              <w:t xml:space="preserve">. </w:t>
+            </w:r>
+          </w:p>
+          <w:p>
+            <w:pPr>
+              <w:tabs>
+                <w:tab w:val="left" w:pos="2018"/>
+              </w:tabs>
+              <w:rPr>
+                <w:rFonts w:ascii="Lato" w:hAnsi="Lato" w:cstheme="minorHAnsi"/>
+                <w:sz w:val="20"/>
+                <w:szCs w:val="20"/>
+                <w:lang w:val="en-US"/>
+              </w:rPr>
+            </w:pPr>
           </w:p>
           <w:p>
             <w:pPr>
@@ -1976,7 +2093,7 @@
                 <w:sz w:val="24"/>
                 <w:lang w:val="en-US"/>
               </w:rPr>
-              <w:t xml:space="preserve">Teaching Assistant </w:t>
+              <w:t>Lead IT Consultant</w:t>
             </w:r>
           </w:p>
           <w:p>
@@ -1996,27 +2113,35 @@
                 <w:sz w:val="24"/>
                 <w:lang w:val="en-US"/>
               </w:rPr>
-              <w:t>Technical University of Cluj-Napoca</w:t>
-            </w:r>
-          </w:p>
-          <w:p>
-            <w:pPr>
-              <w:tabs>
-                <w:tab w:val="left" w:pos="2018"/>
-              </w:tabs>
-              <w:rPr>
-                <w:rFonts w:ascii="Lato" w:hAnsi="Lato" w:cstheme="minorHAnsi"/>
-                <w:sz w:val="20"/>
-                <w:lang w:val="en-US"/>
-              </w:rPr>
-            </w:pPr>
-            <w:r>
-              <w:rPr>
-                <w:rFonts w:ascii="Lato" w:hAnsi="Lato" w:cstheme="minorHAnsi"/>
-                <w:sz w:val="20"/>
-                <w:lang w:val="en-US"/>
-              </w:rPr>
-              <w:t>2019 – present</w:t>
+              <w:t>msg-systems Romania</w:t>
+            </w:r>
+          </w:p>
+          <w:p>
+            <w:pPr>
+              <w:tabs>
+                <w:tab w:val="left" w:pos="2018"/>
+              </w:tabs>
+              <w:rPr>
+                <w:rFonts w:ascii="Lato" w:hAnsi="Lato" w:cstheme="minorHAnsi"/>
+                <w:sz w:val="20"/>
+                <w:lang w:val="en-US"/>
+              </w:rPr>
+            </w:pPr>
+            <w:r>
+              <w:rPr>
+                <w:rFonts w:ascii="Lato" w:hAnsi="Lato" w:cstheme="minorHAnsi"/>
+                <w:sz w:val="20"/>
+                <w:lang w:val="en-US"/>
+              </w:rPr>
+              <w:t xml:space="preserve">2013 – </w:t>
+            </w:r>
+            <w:r>
+              <w:rPr>
+                <w:rFonts w:ascii="Lato" w:hAnsi="Lato" w:cstheme="minorHAnsi"/>
+                <w:sz w:val="20"/>
+                <w:lang w:val="en-US"/>
+              </w:rPr>
+              <w:t>present</w:t>
             </w:r>
             <w:r>
               <w:rPr>
@@ -2041,148 +2166,86 @@
               <w:rPr>
                 <w:rFonts w:ascii="Lato" w:hAnsi="Lato" w:cstheme="minorHAnsi"/>
                 <w:sz w:val="20"/>
-                <w:szCs w:val="20"/>
-                <w:lang w:val="en-US"/>
-              </w:rPr>
-            </w:pPr>
-            <w:r>
-              <w:rPr>
-                <w:rFonts w:ascii="Lato" w:hAnsi="Lato" w:cstheme="minorHAnsi"/>
-                <w:sz w:val="20"/>
-                <w:szCs w:val="20"/>
-                <w:lang w:val="en-US"/>
-              </w:rPr>
-              <w:t>Host</w:t>
-            </w:r>
-            <w:r>
-              <w:rPr>
-                <w:rFonts w:ascii="Lato" w:hAnsi="Lato" w:cstheme="minorHAnsi"/>
-                <w:sz w:val="20"/>
-                <w:szCs w:val="20"/>
-                <w:lang w:val="en-US"/>
-              </w:rPr>
-              <w:t>ing</w:t>
-            </w:r>
-            <w:r>
-              <w:rPr>
-                <w:rFonts w:ascii="Lato" w:hAnsi="Lato" w:cstheme="minorHAnsi"/>
-                <w:sz w:val="20"/>
-                <w:szCs w:val="20"/>
-                <w:lang w:val="en-US"/>
-              </w:rPr>
-              <w:t xml:space="preserve"> the Software Design laboratory for 3</w:t>
-            </w:r>
-            <w:r>
-              <w:rPr>
-                <w:rFonts w:ascii="Lato" w:hAnsi="Lato" w:cstheme="minorHAnsi"/>
-                <w:sz w:val="20"/>
-                <w:szCs w:val="20"/>
-                <w:vertAlign w:val="superscript"/>
-                <w:lang w:val="en-US"/>
-              </w:rPr>
-              <w:t>rd</w:t>
-            </w:r>
-            <w:r>
-              <w:rPr>
-                <w:rFonts w:ascii="Lato" w:hAnsi="Lato" w:cstheme="minorHAnsi"/>
-                <w:sz w:val="20"/>
-                <w:szCs w:val="20"/>
-                <w:lang w:val="en-US"/>
-              </w:rPr>
-              <w:t xml:space="preserve"> year C.S. students.</w:t>
-            </w:r>
-          </w:p>
-          <w:p>
-            <w:pPr>
-              <w:tabs>
-                <w:tab w:val="left" w:pos="2018"/>
-              </w:tabs>
-              <w:rPr>
-                <w:rFonts w:ascii="Lato" w:hAnsi="Lato" w:cstheme="minorHAnsi"/>
-                <w:sz w:val="20"/>
-                <w:szCs w:val="20"/>
-                <w:lang w:val="en-US"/>
-              </w:rPr>
-            </w:pPr>
-          </w:p>
-          <w:p>
-            <w:pPr>
-              <w:tabs>
-                <w:tab w:val="left" w:pos="2018"/>
-              </w:tabs>
-              <w:rPr>
-                <w:rStyle w:val="IntenseEmphasis"/>
-                <w:rFonts w:ascii="Lato" w:hAnsi="Lato"/>
-                <w:i w:val="0"/>
-                <w:sz w:val="24"/>
-                <w:lang w:val="en-US"/>
-              </w:rPr>
-            </w:pPr>
-            <w:r>
-              <w:rPr>
-                <w:rStyle w:val="IntenseEmphasis"/>
-                <w:rFonts w:ascii="Lato" w:hAnsi="Lato"/>
-                <w:i w:val="0"/>
-                <w:sz w:val="24"/>
-                <w:lang w:val="en-US"/>
-              </w:rPr>
-              <w:t>Lead IT Consultant</w:t>
-            </w:r>
-          </w:p>
-          <w:p>
-            <w:pPr>
-              <w:tabs>
-                <w:tab w:val="left" w:pos="2018"/>
-              </w:tabs>
-              <w:rPr>
-                <w:rFonts w:ascii="Lato" w:hAnsi="Lato" w:cstheme="minorHAnsi"/>
-                <w:sz w:val="24"/>
-                <w:lang w:val="en-US"/>
-              </w:rPr>
-            </w:pPr>
-            <w:r>
-              <w:rPr>
-                <w:rFonts w:ascii="Lato" w:hAnsi="Lato" w:cstheme="minorHAnsi"/>
-                <w:sz w:val="24"/>
-                <w:lang w:val="en-US"/>
-              </w:rPr>
-              <w:t>msg-systems Romania</w:t>
-            </w:r>
-          </w:p>
-          <w:p>
-            <w:pPr>
-              <w:tabs>
-                <w:tab w:val="left" w:pos="2018"/>
-              </w:tabs>
-              <w:rPr>
-                <w:rFonts w:ascii="Lato" w:hAnsi="Lato" w:cstheme="minorHAnsi"/>
-                <w:sz w:val="20"/>
-                <w:lang w:val="en-US"/>
-              </w:rPr>
-            </w:pPr>
-            <w:r>
-              <w:rPr>
-                <w:rFonts w:ascii="Lato" w:hAnsi="Lato" w:cstheme="minorHAnsi"/>
-                <w:sz w:val="20"/>
-                <w:lang w:val="en-US"/>
-              </w:rPr>
-              <w:t xml:space="preserve">2013 – </w:t>
-            </w:r>
-            <w:r>
-              <w:rPr>
-                <w:rFonts w:ascii="Lato" w:hAnsi="Lato" w:cstheme="minorHAnsi"/>
-                <w:sz w:val="20"/>
-                <w:lang w:val="en-US"/>
-              </w:rPr>
-              <w:t>2020</w:t>
-            </w:r>
-            <w:r>
-              <w:rPr>
-                <w:rFonts w:ascii="Lato" w:hAnsi="Lato" w:cstheme="minorHAnsi"/>
-                <w:sz w:val="20"/>
-                <w:lang w:val="en-US"/>
-              </w:rPr>
-              <w:t>; Cluj-Napoca</w:t>
+                <w:lang w:val="en-US"/>
+              </w:rPr>
+            </w:pPr>
+            <w:r>
+              <w:rPr>
+                <w:rFonts w:ascii="Lato" w:hAnsi="Lato" w:cstheme="minorHAnsi"/>
+                <w:sz w:val="20"/>
+                <w:lang w:val="en-US"/>
+              </w:rPr>
+              <w:t xml:space="preserve">After joining Crossover, I’ve continued </w:t>
+            </w:r>
+            <w:r>
+              <w:rPr>
+                <w:rFonts w:ascii="Lato" w:hAnsi="Lato" w:cstheme="minorHAnsi"/>
+                <w:sz w:val="20"/>
+                <w:lang w:val="en-US"/>
+              </w:rPr>
+              <w:t>my involvement with</w:t>
+            </w:r>
+            <w:r>
+              <w:rPr>
+                <w:rFonts w:ascii="Lato" w:hAnsi="Lato" w:cstheme="minorHAnsi"/>
+                <w:sz w:val="20"/>
+                <w:lang w:val="en-US"/>
+              </w:rPr>
+              <w:t xml:space="preserve"> msg-systems as a part-time consultant, for topics related </w:t>
+            </w:r>
+            <w:proofErr w:type="gramStart"/>
+            <w:r>
+              <w:rPr>
+                <w:rFonts w:ascii="Lato" w:hAnsi="Lato" w:cstheme="minorHAnsi"/>
+                <w:sz w:val="20"/>
+                <w:lang w:val="en-US"/>
+              </w:rPr>
+              <w:t>to:</w:t>
+            </w:r>
+            <w:proofErr w:type="gramEnd"/>
+            <w:r>
+              <w:rPr>
+                <w:rFonts w:ascii="Lato" w:hAnsi="Lato" w:cstheme="minorHAnsi"/>
+                <w:sz w:val="20"/>
+                <w:lang w:val="en-US"/>
+              </w:rPr>
+              <w:t xml:space="preserve"> </w:t>
+            </w:r>
+            <w:r>
+              <w:rPr>
+                <w:rFonts w:ascii="Lato" w:hAnsi="Lato" w:cstheme="minorHAnsi"/>
+                <w:b/>
+                <w:bCs/>
+                <w:sz w:val="20"/>
+                <w:lang w:val="en-US"/>
+              </w:rPr>
+              <w:t xml:space="preserve">recruitment, architecture, internal trainings </w:t>
+            </w:r>
+            <w:r>
+              <w:rPr>
+                <w:rFonts w:ascii="Lato" w:hAnsi="Lato" w:cstheme="minorHAnsi"/>
+                <w:sz w:val="20"/>
+                <w:lang w:val="en-US"/>
+              </w:rPr>
+              <w:t>and</w:t>
+            </w:r>
+            <w:r>
+              <w:rPr>
+                <w:rFonts w:ascii="Lato" w:hAnsi="Lato" w:cstheme="minorHAnsi"/>
+                <w:b/>
+                <w:bCs/>
+                <w:sz w:val="20"/>
+                <w:lang w:val="en-US"/>
+              </w:rPr>
+              <w:t xml:space="preserve"> cloud adoption</w:t>
+            </w:r>
+            <w:r>
+              <w:rPr>
+                <w:rFonts w:ascii="Lato" w:hAnsi="Lato" w:cstheme="minorHAnsi"/>
+                <w:sz w:val="20"/>
+                <w:lang w:val="en-US"/>
+              </w:rPr>
+              <w:t>.</w:t>
             </w:r>
           </w:p>
           <w:p>
@@ -2292,7 +2355,61 @@
                 <w:sz w:val="20"/>
                 <w:lang w:val="en-US"/>
               </w:rPr>
-              <w:t>Served as solution architect for several successful cloud-based projects, deployed on either Cloud Foundry or AWS.</w:t>
+              <w:t xml:space="preserve">Served as </w:t>
+            </w:r>
+            <w:r>
+              <w:rPr>
+                <w:rFonts w:ascii="Lato" w:hAnsi="Lato" w:cstheme="minorHAnsi"/>
+                <w:b/>
+                <w:bCs/>
+                <w:sz w:val="20"/>
+                <w:lang w:val="en-US"/>
+              </w:rPr>
+              <w:t>solution architect</w:t>
+            </w:r>
+            <w:r>
+              <w:rPr>
+                <w:rFonts w:ascii="Lato" w:hAnsi="Lato" w:cstheme="minorHAnsi"/>
+                <w:sz w:val="20"/>
+                <w:lang w:val="en-US"/>
+              </w:rPr>
+              <w:t xml:space="preserve"> for several successful cloud-based projects, deployed on either </w:t>
+            </w:r>
+            <w:r>
+              <w:rPr>
+                <w:rFonts w:ascii="Lato" w:hAnsi="Lato" w:cstheme="minorHAnsi"/>
+                <w:b/>
+                <w:bCs/>
+                <w:sz w:val="20"/>
+                <w:lang w:val="en-US"/>
+              </w:rPr>
+              <w:t>Cloud Foundry</w:t>
+            </w:r>
+            <w:r>
+              <w:rPr>
+                <w:rFonts w:ascii="Lato" w:hAnsi="Lato" w:cstheme="minorHAnsi"/>
+                <w:sz w:val="20"/>
+                <w:lang w:val="en-US"/>
+              </w:rPr>
+              <w:t xml:space="preserve"> or </w:t>
+            </w:r>
+            <w:r>
+              <w:rPr>
+                <w:rFonts w:ascii="Lato" w:hAnsi="Lato" w:cstheme="minorHAnsi"/>
+                <w:b/>
+                <w:bCs/>
+                <w:sz w:val="20"/>
+                <w:lang w:val="en-US"/>
+              </w:rPr>
+              <w:t>AWS</w:t>
+            </w:r>
+            <w:r>
+              <w:rPr>
+                <w:rFonts w:ascii="Lato" w:hAnsi="Lato" w:cstheme="minorHAnsi"/>
+                <w:sz w:val="20"/>
+                <w:lang w:val="en-US"/>
+              </w:rPr>
+              <w:t>.</w:t>
             </w:r>
             <w:r>
               <w:rPr>
@@ -2350,7 +2467,25 @@
                 <w:sz w:val="20"/>
                 <w:lang w:val="en-US"/>
               </w:rPr>
-              <w:t>cted as technical lead for small</w:t>
+              <w:t xml:space="preserve">cted as </w:t>
+            </w:r>
+            <w:r>
+              <w:rPr>
+                <w:rFonts w:ascii="Lato" w:hAnsi="Lato" w:cstheme="minorHAnsi"/>
+                <w:b/>
+                <w:bCs/>
+                <w:sz w:val="20"/>
+                <w:lang w:val="en-US"/>
+              </w:rPr>
+              <w:t>technical lead</w:t>
+            </w:r>
+            <w:r>
+              <w:rPr>
+                <w:rFonts w:ascii="Lato" w:hAnsi="Lato" w:cstheme="minorHAnsi"/>
+                <w:sz w:val="20"/>
+                <w:lang w:val="en-US"/>
+              </w:rPr>
+              <w:t xml:space="preserve"> for small</w:t>
             </w:r>
             <w:r>
               <w:rPr>
@@ -2398,7 +2533,25 @@
                 <w:sz w:val="20"/>
                 <w:lang w:val="en-US"/>
               </w:rPr>
-              <w:t>developers in an agile, SCRUM-like setting.</w:t>
+              <w:t xml:space="preserve">developers in an agile, </w:t>
+            </w:r>
+            <w:r>
+              <w:rPr>
+                <w:rFonts w:ascii="Lato" w:hAnsi="Lato" w:cstheme="minorHAnsi"/>
+                <w:b/>
+                <w:bCs/>
+                <w:sz w:val="20"/>
+                <w:lang w:val="en-US"/>
+              </w:rPr>
+              <w:t>SCRUM</w:t>
+            </w:r>
+            <w:r>
+              <w:rPr>
+                <w:rFonts w:ascii="Lato" w:hAnsi="Lato" w:cstheme="minorHAnsi"/>
+                <w:sz w:val="20"/>
+                <w:lang w:val="en-US"/>
+              </w:rPr>
+              <w:t>-like setting.</w:t>
             </w:r>
           </w:p>
           <w:p>
@@ -2508,7 +2661,25 @@
                 <w:sz w:val="20"/>
                 <w:lang w:val="en-US"/>
               </w:rPr>
-              <w:t>Frequently mentored and coached new team members</w:t>
+              <w:t xml:space="preserve">Frequently </w:t>
+            </w:r>
+            <w:r>
+              <w:rPr>
+                <w:rFonts w:ascii="Lato" w:hAnsi="Lato" w:cstheme="minorHAnsi"/>
+                <w:b/>
+                <w:bCs/>
+                <w:sz w:val="20"/>
+                <w:lang w:val="en-US"/>
+              </w:rPr>
+              <w:t>mentored and coached</w:t>
+            </w:r>
+            <w:r>
+              <w:rPr>
+                <w:rFonts w:ascii="Lato" w:hAnsi="Lato" w:cstheme="minorHAnsi"/>
+                <w:sz w:val="20"/>
+                <w:lang w:val="en-US"/>
+              </w:rPr>
+              <w:t xml:space="preserve"> new team members</w:t>
             </w:r>
             <w:r>
               <w:rPr>
@@ -2683,7 +2854,25 @@
                 <w:sz w:val="20"/>
                 <w:lang w:val="en-US"/>
               </w:rPr>
-              <w:t xml:space="preserve"> a start-up with a close friend</w:t>
+              <w:t xml:space="preserve"> a </w:t>
+            </w:r>
+            <w:r>
+              <w:rPr>
+                <w:rFonts w:ascii="Lato" w:hAnsi="Lato" w:cstheme="minorHAnsi"/>
+                <w:b/>
+                <w:bCs/>
+                <w:sz w:val="20"/>
+                <w:lang w:val="en-US"/>
+              </w:rPr>
+              <w:t>start-up</w:t>
+            </w:r>
+            <w:r>
+              <w:rPr>
+                <w:rFonts w:ascii="Lato" w:hAnsi="Lato" w:cstheme="minorHAnsi"/>
+                <w:sz w:val="20"/>
+                <w:lang w:val="en-US"/>
+              </w:rPr>
+              <w:t xml:space="preserve"> with a close friend</w:t>
             </w:r>
             <w:r>
               <w:rPr>
@@ -2717,7 +2906,25 @@
                 <w:sz w:val="20"/>
                 <w:lang w:val="en-US"/>
               </w:rPr>
-              <w:t>Fully designed, implemented and operated a cloud-native progressive web application.</w:t>
+              <w:t xml:space="preserve">Fully designed, implemented and operated a </w:t>
+            </w:r>
+            <w:r>
+              <w:rPr>
+                <w:rFonts w:ascii="Lato" w:hAnsi="Lato" w:cstheme="minorHAnsi"/>
+                <w:b/>
+                <w:bCs/>
+                <w:sz w:val="20"/>
+                <w:lang w:val="en-US"/>
+              </w:rPr>
+              <w:t>cloud-native progressive web application</w:t>
+            </w:r>
+            <w:r>
+              <w:rPr>
+                <w:rFonts w:ascii="Lato" w:hAnsi="Lato" w:cstheme="minorHAnsi"/>
+                <w:sz w:val="20"/>
+                <w:lang w:val="en-US"/>
+              </w:rPr>
+              <w:t>.</w:t>
             </w:r>
             <w:r>
               <w:rPr>
@@ -2858,7 +3065,23 @@
                 <w:rFonts w:ascii="Lato" w:hAnsi="Lato" w:cstheme="minorHAnsi"/>
                 <w:lang w:val="en-US"/>
               </w:rPr>
-              <w:t>Babes-Bolyai University Cluj-Napoca (class of 2019)</w:t>
+              <w:t>Babes-</w:t>
+            </w:r>
+            <w:proofErr w:type="spellStart"/>
+            <w:r>
+              <w:rPr>
+                <w:rFonts w:ascii="Lato" w:hAnsi="Lato" w:cstheme="minorHAnsi"/>
+                <w:lang w:val="en-US"/>
+              </w:rPr>
+              <w:t>Bolyai</w:t>
+            </w:r>
+            <w:proofErr w:type="spellEnd"/>
+            <w:r>
+              <w:rPr>
+                <w:rFonts w:ascii="Lato" w:hAnsi="Lato" w:cstheme="minorHAnsi"/>
+                <w:lang w:val="en-US"/>
+              </w:rPr>
+              <w:t xml:space="preserve"> University Cluj-Napoca (class of 2019)</w:t>
             </w:r>
           </w:p>
           <w:p>
@@ -2954,12 +3177,6 @@
       </w:pPr>
     </w:p>
     <w:sectPr>
-      <w:headerReference w:type="even" r:id="rId17"/>
-      <w:headerReference w:type="default" r:id="rId18"/>
-      <w:footerReference w:type="even" r:id="rId19"/>
-      <w:footerReference w:type="default" r:id="rId20"/>
-      <w:headerReference w:type="first" r:id="rId21"/>
-      <w:footerReference w:type="first" r:id="rId22"/>
       <w:pgSz w:w="11906" w:h="16838" w:code="9"/>
       <w:pgMar w:top="720" w:right="720" w:bottom="720" w:left="720" w:header="708" w:footer="708" w:gutter="0"/>
       <w:cols w:space="708"/>
@@ -2970,7 +3187,7 @@
 </file>
 
 <file path=word/endnotes.xml><?xml version="1.0" encoding="utf-8"?>
-<w:endnotes xmlns:wpc="http://schemas.microsoft.com/office/word/2010/wordprocessingCanvas" xmlns:cx="http://schemas.microsoft.com/office/drawing/2014/chartex" xmlns:cx1="http://schemas.microsoft.com/office/drawing/2015/9/8/chartex" xmlns:cx2="http://schemas.microsoft.com/office/drawing/2015/10/21/chartex" xmlns:cx3="http://schemas.microsoft.com/office/drawing/2016/5/9/chartex" xmlns:cx4="http://schemas.microsoft.com/office/drawing/2016/5/10/chartex" xmlns:cx5="http://schemas.microsoft.com/office/drawing/2016/5/11/chartex" xmlns:cx6="http://schemas.microsoft.com/office/drawing/2016/5/12/chartex" xmlns:cx7="http://schemas.microsoft.com/office/drawing/2016/5/13/chartex" xmlns:cx8="http://schemas.microsoft.com/office/drawing/2016/5/14/chartex" xmlns:mc="http://schemas.openxmlformats.org/markup-compatibility/2006" xmlns:aink="http://schemas.microsoft.com/office/drawing/2016/ink" xmlns:am3d="http://schemas.microsoft.com/office/drawing/2017/model3d" xmlns:o="urn:schemas-microsoft-com:office:office" xmlns:r="http://schemas.openxmlformats.org/officeDocument/2006/relationships" xmlns:m="http://schemas.openxmlformats.org/officeDocument/2006/math" xmlns:v="urn:schemas-microsoft-com:vml" xmlns:wp14="http://schemas.microsoft.com/office/word/2010/wordprocessingDrawing" xmlns:wp="http://schemas.openxmlformats.org/drawingml/2006/wordprocessingDrawing" xmlns:w10="urn:schemas-microsoft-com:office:word" xmlns:w="http://schemas.openxmlformats.org/wordprocessingml/2006/main" xmlns:w14="http://schemas.microsoft.com/office/word/2010/wordml" xmlns:w15="http://schemas.microsoft.com/office/word/2012/wordml" xmlns:w16cid="http://schemas.microsoft.com/office/word/2016/wordml/cid" xmlns:w16se="http://schemas.microsoft.com/office/word/2015/wordml/symex" xmlns:wpg="http://schemas.microsoft.com/office/word/2010/wordprocessingGroup" xmlns:wpi="http://schemas.microsoft.com/office/word/2010/wordprocessingInk" xmlns:wne="http://schemas.microsoft.com/office/word/2006/wordml" xmlns:wps="http://schemas.microsoft.com/office/word/2010/wordprocessingShape" mc:Ignorable="w14 w15 w16se w16cid wp14">
+<w:endnotes xmlns:wpc="http://schemas.microsoft.com/office/word/2010/wordprocessingCanvas" xmlns:cx="http://schemas.microsoft.com/office/drawing/2014/chartex" xmlns:cx1="http://schemas.microsoft.com/office/drawing/2015/9/8/chartex" xmlns:cx2="http://schemas.microsoft.com/office/drawing/2015/10/21/chartex" xmlns:cx3="http://schemas.microsoft.com/office/drawing/2016/5/9/chartex" xmlns:cx4="http://schemas.microsoft.com/office/drawing/2016/5/10/chartex" xmlns:cx5="http://schemas.microsoft.com/office/drawing/2016/5/11/chartex" xmlns:cx6="http://schemas.microsoft.com/office/drawing/2016/5/12/chartex" xmlns:cx7="http://schemas.microsoft.com/office/drawing/2016/5/13/chartex" xmlns:cx8="http://schemas.microsoft.com/office/drawing/2016/5/14/chartex" xmlns:mc="http://schemas.openxmlformats.org/markup-compatibility/2006" xmlns:aink="http://schemas.microsoft.com/office/drawing/2016/ink" xmlns:am3d="http://schemas.microsoft.com/office/drawing/2017/model3d" xmlns:o="urn:schemas-microsoft-com:office:office" xmlns:r="http://schemas.openxmlformats.org/officeDocument/2006/relationships" xmlns:m="http://schemas.openxmlformats.org/officeDocument/2006/math" xmlns:v="urn:schemas-microsoft-com:vml" xmlns:wp14="http://schemas.microsoft.com/office/word/2010/wordprocessingDrawing" xmlns:wp="http://schemas.openxmlformats.org/drawingml/2006/wordprocessingDrawing" xmlns:w10="urn:schemas-microsoft-com:office:word" xmlns:w="http://schemas.openxmlformats.org/wordprocessingml/2006/main" xmlns:w14="http://schemas.microsoft.com/office/word/2010/wordml" xmlns:w15="http://schemas.microsoft.com/office/word/2012/wordml" xmlns:w16cex="http://schemas.microsoft.com/office/word/2018/wordml/cex" xmlns:w16cid="http://schemas.microsoft.com/office/word/2016/wordml/cid" xmlns:w16="http://schemas.microsoft.com/office/word/2018/wordml" xmlns:w16se="http://schemas.microsoft.com/office/word/2015/wordml/symex" xmlns:wpg="http://schemas.microsoft.com/office/word/2010/wordprocessingGroup" xmlns:wpi="http://schemas.microsoft.com/office/word/2010/wordprocessingInk" xmlns:wne="http://schemas.microsoft.com/office/word/2006/wordml" xmlns:wps="http://schemas.microsoft.com/office/word/2010/wordprocessingShape" mc:Ignorable="w14 w15 w16se w16cid w16 w16cex wp14">
   <w:endnote w:type="separator" w:id="-1">
     <w:p>
       <w:pPr>
@@ -2994,38 +3211,8 @@
 </w:endnotes>
 </file>
 
-<file path=word/footer1.xml><?xml version="1.0" encoding="utf-8"?>
-<w:ftr xmlns:wpc="http://schemas.microsoft.com/office/word/2010/wordprocessingCanvas" xmlns:cx="http://schemas.microsoft.com/office/drawing/2014/chartex" xmlns:cx1="http://schemas.microsoft.com/office/drawing/2015/9/8/chartex" xmlns:cx2="http://schemas.microsoft.com/office/drawing/2015/10/21/chartex" xmlns:cx3="http://schemas.microsoft.com/office/drawing/2016/5/9/chartex" xmlns:cx4="http://schemas.microsoft.com/office/drawing/2016/5/10/chartex" xmlns:cx5="http://schemas.microsoft.com/office/drawing/2016/5/11/chartex" xmlns:cx6="http://schemas.microsoft.com/office/drawing/2016/5/12/chartex" xmlns:cx7="http://schemas.microsoft.com/office/drawing/2016/5/13/chartex" xmlns:cx8="http://schemas.microsoft.com/office/drawing/2016/5/14/chartex" xmlns:mc="http://schemas.openxmlformats.org/markup-compatibility/2006" xmlns:aink="http://schemas.microsoft.com/office/drawing/2016/ink" xmlns:am3d="http://schemas.microsoft.com/office/drawing/2017/model3d" xmlns:o="urn:schemas-microsoft-com:office:office" xmlns:r="http://schemas.openxmlformats.org/officeDocument/2006/relationships" xmlns:m="http://schemas.openxmlformats.org/officeDocument/2006/math" xmlns:v="urn:schemas-microsoft-com:vml" xmlns:wp14="http://schemas.microsoft.com/office/word/2010/wordprocessingDrawing" xmlns:wp="http://schemas.openxmlformats.org/drawingml/2006/wordprocessingDrawing" xmlns:w10="urn:schemas-microsoft-com:office:word" xmlns:w="http://schemas.openxmlformats.org/wordprocessingml/2006/main" xmlns:w14="http://schemas.microsoft.com/office/word/2010/wordml" xmlns:w15="http://schemas.microsoft.com/office/word/2012/wordml" xmlns:w16cid="http://schemas.microsoft.com/office/word/2016/wordml/cid" xmlns:w16se="http://schemas.microsoft.com/office/word/2015/wordml/symex" xmlns:wpg="http://schemas.microsoft.com/office/word/2010/wordprocessingGroup" xmlns:wpi="http://schemas.microsoft.com/office/word/2010/wordprocessingInk" xmlns:wne="http://schemas.microsoft.com/office/word/2006/wordml" xmlns:wps="http://schemas.microsoft.com/office/word/2010/wordprocessingShape" mc:Ignorable="w14 w15 w16se w16cid wp14">
-  <w:p>
-    <w:pPr>
-      <w:pStyle w:val="Footer"/>
-    </w:pPr>
-  </w:p>
-</w:ftr>
-</file>
-
-<file path=word/footer2.xml><?xml version="1.0" encoding="utf-8"?>
-<w:ftr xmlns:wpc="http://schemas.microsoft.com/office/word/2010/wordprocessingCanvas" xmlns:cx="http://schemas.microsoft.com/office/drawing/2014/chartex" xmlns:cx1="http://schemas.microsoft.com/office/drawing/2015/9/8/chartex" xmlns:cx2="http://schemas.microsoft.com/office/drawing/2015/10/21/chartex" xmlns:cx3="http://schemas.microsoft.com/office/drawing/2016/5/9/chartex" xmlns:cx4="http://schemas.microsoft.com/office/drawing/2016/5/10/chartex" xmlns:cx5="http://schemas.microsoft.com/office/drawing/2016/5/11/chartex" xmlns:cx6="http://schemas.microsoft.com/office/drawing/2016/5/12/chartex" xmlns:cx7="http://schemas.microsoft.com/office/drawing/2016/5/13/chartex" xmlns:cx8="http://schemas.microsoft.com/office/drawing/2016/5/14/chartex" xmlns:mc="http://schemas.openxmlformats.org/markup-compatibility/2006" xmlns:aink="http://schemas.microsoft.com/office/drawing/2016/ink" xmlns:am3d="http://schemas.microsoft.com/office/drawing/2017/model3d" xmlns:o="urn:schemas-microsoft-com:office:office" xmlns:r="http://schemas.openxmlformats.org/officeDocument/2006/relationships" xmlns:m="http://schemas.openxmlformats.org/officeDocument/2006/math" xmlns:v="urn:schemas-microsoft-com:vml" xmlns:wp14="http://schemas.microsoft.com/office/word/2010/wordprocessingDrawing" xmlns:wp="http://schemas.openxmlformats.org/drawingml/2006/wordprocessingDrawing" xmlns:w10="urn:schemas-microsoft-com:office:word" xmlns:w="http://schemas.openxmlformats.org/wordprocessingml/2006/main" xmlns:w14="http://schemas.microsoft.com/office/word/2010/wordml" xmlns:w15="http://schemas.microsoft.com/office/word/2012/wordml" xmlns:w16cid="http://schemas.microsoft.com/office/word/2016/wordml/cid" xmlns:w16se="http://schemas.microsoft.com/office/word/2015/wordml/symex" xmlns:wpg="http://schemas.microsoft.com/office/word/2010/wordprocessingGroup" xmlns:wpi="http://schemas.microsoft.com/office/word/2010/wordprocessingInk" xmlns:wne="http://schemas.microsoft.com/office/word/2006/wordml" xmlns:wps="http://schemas.microsoft.com/office/word/2010/wordprocessingShape" mc:Ignorable="w14 w15 w16se w16cid wp14">
-  <w:p>
-    <w:pPr>
-      <w:pStyle w:val="Footer"/>
-    </w:pPr>
-  </w:p>
-</w:ftr>
-</file>
-
-<file path=word/footer3.xml><?xml version="1.0" encoding="utf-8"?>
-<w:ftr xmlns:wpc="http://schemas.microsoft.com/office/word/2010/wordprocessingCanvas" xmlns:cx="http://schemas.microsoft.com/office/drawing/2014/chartex" xmlns:cx1="http://schemas.microsoft.com/office/drawing/2015/9/8/chartex" xmlns:cx2="http://schemas.microsoft.com/office/drawing/2015/10/21/chartex" xmlns:cx3="http://schemas.microsoft.com/office/drawing/2016/5/9/chartex" xmlns:cx4="http://schemas.microsoft.com/office/drawing/2016/5/10/chartex" xmlns:cx5="http://schemas.microsoft.com/office/drawing/2016/5/11/chartex" xmlns:cx6="http://schemas.microsoft.com/office/drawing/2016/5/12/chartex" xmlns:cx7="http://schemas.microsoft.com/office/drawing/2016/5/13/chartex" xmlns:cx8="http://schemas.microsoft.com/office/drawing/2016/5/14/chartex" xmlns:mc="http://schemas.openxmlformats.org/markup-compatibility/2006" xmlns:aink="http://schemas.microsoft.com/office/drawing/2016/ink" xmlns:am3d="http://schemas.microsoft.com/office/drawing/2017/model3d" xmlns:o="urn:schemas-microsoft-com:office:office" xmlns:r="http://schemas.openxmlformats.org/officeDocument/2006/relationships" xmlns:m="http://schemas.openxmlformats.org/officeDocument/2006/math" xmlns:v="urn:schemas-microsoft-com:vml" xmlns:wp14="http://schemas.microsoft.com/office/word/2010/wordprocessingDrawing" xmlns:wp="http://schemas.openxmlformats.org/drawingml/2006/wordprocessingDrawing" xmlns:w10="urn:schemas-microsoft-com:office:word" xmlns:w="http://schemas.openxmlformats.org/wordprocessingml/2006/main" xmlns:w14="http://schemas.microsoft.com/office/word/2010/wordml" xmlns:w15="http://schemas.microsoft.com/office/word/2012/wordml" xmlns:w16cid="http://schemas.microsoft.com/office/word/2016/wordml/cid" xmlns:w16se="http://schemas.microsoft.com/office/word/2015/wordml/symex" xmlns:wpg="http://schemas.microsoft.com/office/word/2010/wordprocessingGroup" xmlns:wpi="http://schemas.microsoft.com/office/word/2010/wordprocessingInk" xmlns:wne="http://schemas.microsoft.com/office/word/2006/wordml" xmlns:wps="http://schemas.microsoft.com/office/word/2010/wordprocessingShape" mc:Ignorable="w14 w15 w16se w16cid wp14">
-  <w:p>
-    <w:pPr>
-      <w:pStyle w:val="Footer"/>
-    </w:pPr>
-  </w:p>
-</w:ftr>
-</file>
-
 <file path=word/footnotes.xml><?xml version="1.0" encoding="utf-8"?>
-<w:footnotes xmlns:wpc="http://schemas.microsoft.com/office/word/2010/wordprocessingCanvas" xmlns:cx="http://schemas.microsoft.com/office/drawing/2014/chartex" xmlns:cx1="http://schemas.microsoft.com/office/drawing/2015/9/8/chartex" xmlns:cx2="http://schemas.microsoft.com/office/drawing/2015/10/21/chartex" xmlns:cx3="http://schemas.microsoft.com/office/drawing/2016/5/9/chartex" xmlns:cx4="http://schemas.microsoft.com/office/drawing/2016/5/10/chartex" xmlns:cx5="http://schemas.microsoft.com/office/drawing/2016/5/11/chartex" xmlns:cx6="http://schemas.microsoft.com/office/drawing/2016/5/12/chartex" xmlns:cx7="http://schemas.microsoft.com/office/drawing/2016/5/13/chartex" xmlns:cx8="http://schemas.microsoft.com/office/drawing/2016/5/14/chartex" xmlns:mc="http://schemas.openxmlformats.org/markup-compatibility/2006" xmlns:aink="http://schemas.microsoft.com/office/drawing/2016/ink" xmlns:am3d="http://schemas.microsoft.com/office/drawing/2017/model3d" xmlns:o="urn:schemas-microsoft-com:office:office" xmlns:r="http://schemas.openxmlformats.org/officeDocument/2006/relationships" xmlns:m="http://schemas.openxmlformats.org/officeDocument/2006/math" xmlns:v="urn:schemas-microsoft-com:vml" xmlns:wp14="http://schemas.microsoft.com/office/word/2010/wordprocessingDrawing" xmlns:wp="http://schemas.openxmlformats.org/drawingml/2006/wordprocessingDrawing" xmlns:w10="urn:schemas-microsoft-com:office:word" xmlns:w="http://schemas.openxmlformats.org/wordprocessingml/2006/main" xmlns:w14="http://schemas.microsoft.com/office/word/2010/wordml" xmlns:w15="http://schemas.microsoft.com/office/word/2012/wordml" xmlns:w16cid="http://schemas.microsoft.com/office/word/2016/wordml/cid" xmlns:w16se="http://schemas.microsoft.com/office/word/2015/wordml/symex" xmlns:wpg="http://schemas.microsoft.com/office/word/2010/wordprocessingGroup" xmlns:wpi="http://schemas.microsoft.com/office/word/2010/wordprocessingInk" xmlns:wne="http://schemas.microsoft.com/office/word/2006/wordml" xmlns:wps="http://schemas.microsoft.com/office/word/2010/wordprocessingShape" mc:Ignorable="w14 w15 w16se w16cid wp14">
+<w:footnotes xmlns:wpc="http://schemas.microsoft.com/office/word/2010/wordprocessingCanvas" xmlns:cx="http://schemas.microsoft.com/office/drawing/2014/chartex" xmlns:cx1="http://schemas.microsoft.com/office/drawing/2015/9/8/chartex" xmlns:cx2="http://schemas.microsoft.com/office/drawing/2015/10/21/chartex" xmlns:cx3="http://schemas.microsoft.com/office/drawing/2016/5/9/chartex" xmlns:cx4="http://schemas.microsoft.com/office/drawing/2016/5/10/chartex" xmlns:cx5="http://schemas.microsoft.com/office/drawing/2016/5/11/chartex" xmlns:cx6="http://schemas.microsoft.com/office/drawing/2016/5/12/chartex" xmlns:cx7="http://schemas.microsoft.com/office/drawing/2016/5/13/chartex" xmlns:cx8="http://schemas.microsoft.com/office/drawing/2016/5/14/chartex" xmlns:mc="http://schemas.openxmlformats.org/markup-compatibility/2006" xmlns:aink="http://schemas.microsoft.com/office/drawing/2016/ink" xmlns:am3d="http://schemas.microsoft.com/office/drawing/2017/model3d" xmlns:o="urn:schemas-microsoft-com:office:office" xmlns:r="http://schemas.openxmlformats.org/officeDocument/2006/relationships" xmlns:m="http://schemas.openxmlformats.org/officeDocument/2006/math" xmlns:v="urn:schemas-microsoft-com:vml" xmlns:wp14="http://schemas.microsoft.com/office/word/2010/wordprocessingDrawing" xmlns:wp="http://schemas.openxmlformats.org/drawingml/2006/wordprocessingDrawing" xmlns:w10="urn:schemas-microsoft-com:office:word" xmlns:w="http://schemas.openxmlformats.org/wordprocessingml/2006/main" xmlns:w14="http://schemas.microsoft.com/office/word/2010/wordml" xmlns:w15="http://schemas.microsoft.com/office/word/2012/wordml" xmlns:w16cex="http://schemas.microsoft.com/office/word/2018/wordml/cex" xmlns:w16cid="http://schemas.microsoft.com/office/word/2016/wordml/cid" xmlns:w16="http://schemas.microsoft.com/office/word/2018/wordml" xmlns:w16se="http://schemas.microsoft.com/office/word/2015/wordml/symex" xmlns:wpg="http://schemas.microsoft.com/office/word/2010/wordprocessingGroup" xmlns:wpi="http://schemas.microsoft.com/office/word/2010/wordprocessingInk" xmlns:wne="http://schemas.microsoft.com/office/word/2006/wordml" xmlns:wps="http://schemas.microsoft.com/office/word/2010/wordprocessingShape" mc:Ignorable="w14 w15 w16se w16cid w16 w16cex wp14">
   <w:footnote w:type="separator" w:id="-1">
     <w:p>
       <w:pPr>
@@ -3049,38 +3236,8 @@
 </w:footnotes>
 </file>
 
-<file path=word/header1.xml><?xml version="1.0" encoding="utf-8"?>
-<w:hdr xmlns:wpc="http://schemas.microsoft.com/office/word/2010/wordprocessingCanvas" xmlns:cx="http://schemas.microsoft.com/office/drawing/2014/chartex" xmlns:cx1="http://schemas.microsoft.com/office/drawing/2015/9/8/chartex" xmlns:cx2="http://schemas.microsoft.com/office/drawing/2015/10/21/chartex" xmlns:cx3="http://schemas.microsoft.com/office/drawing/2016/5/9/chartex" xmlns:cx4="http://schemas.microsoft.com/office/drawing/2016/5/10/chartex" xmlns:cx5="http://schemas.microsoft.com/office/drawing/2016/5/11/chartex" xmlns:cx6="http://schemas.microsoft.com/office/drawing/2016/5/12/chartex" xmlns:cx7="http://schemas.microsoft.com/office/drawing/2016/5/13/chartex" xmlns:cx8="http://schemas.microsoft.com/office/drawing/2016/5/14/chartex" xmlns:mc="http://schemas.openxmlformats.org/markup-compatibility/2006" xmlns:aink="http://schemas.microsoft.com/office/drawing/2016/ink" xmlns:am3d="http://schemas.microsoft.com/office/drawing/2017/model3d" xmlns:o="urn:schemas-microsoft-com:office:office" xmlns:r="http://schemas.openxmlformats.org/officeDocument/2006/relationships" xmlns:m="http://schemas.openxmlformats.org/officeDocument/2006/math" xmlns:v="urn:schemas-microsoft-com:vml" xmlns:wp14="http://schemas.microsoft.com/office/word/2010/wordprocessingDrawing" xmlns:wp="http://schemas.openxmlformats.org/drawingml/2006/wordprocessingDrawing" xmlns:w10="urn:schemas-microsoft-com:office:word" xmlns:w="http://schemas.openxmlformats.org/wordprocessingml/2006/main" xmlns:w14="http://schemas.microsoft.com/office/word/2010/wordml" xmlns:w15="http://schemas.microsoft.com/office/word/2012/wordml" xmlns:w16cid="http://schemas.microsoft.com/office/word/2016/wordml/cid" xmlns:w16se="http://schemas.microsoft.com/office/word/2015/wordml/symex" xmlns:wpg="http://schemas.microsoft.com/office/word/2010/wordprocessingGroup" xmlns:wpi="http://schemas.microsoft.com/office/word/2010/wordprocessingInk" xmlns:wne="http://schemas.microsoft.com/office/word/2006/wordml" xmlns:wps="http://schemas.microsoft.com/office/word/2010/wordprocessingShape" mc:Ignorable="w14 w15 w16se w16cid wp14">
-  <w:p>
-    <w:pPr>
-      <w:pStyle w:val="Header"/>
-    </w:pPr>
-  </w:p>
-</w:hdr>
-</file>
-
-<file path=word/header2.xml><?xml version="1.0" encoding="utf-8"?>
-<w:hdr xmlns:wpc="http://schemas.microsoft.com/office/word/2010/wordprocessingCanvas" xmlns:cx="http://schemas.microsoft.com/office/drawing/2014/chartex" xmlns:cx1="http://schemas.microsoft.com/office/drawing/2015/9/8/chartex" xmlns:cx2="http://schemas.microsoft.com/office/drawing/2015/10/21/chartex" xmlns:cx3="http://schemas.microsoft.com/office/drawing/2016/5/9/chartex" xmlns:cx4="http://schemas.microsoft.com/office/drawing/2016/5/10/chartex" xmlns:cx5="http://schemas.microsoft.com/office/drawing/2016/5/11/chartex" xmlns:cx6="http://schemas.microsoft.com/office/drawing/2016/5/12/chartex" xmlns:cx7="http://schemas.microsoft.com/office/drawing/2016/5/13/chartex" xmlns:cx8="http://schemas.microsoft.com/office/drawing/2016/5/14/chartex" xmlns:mc="http://schemas.openxmlformats.org/markup-compatibility/2006" xmlns:aink="http://schemas.microsoft.com/office/drawing/2016/ink" xmlns:am3d="http://schemas.microsoft.com/office/drawing/2017/model3d" xmlns:o="urn:schemas-microsoft-com:office:office" xmlns:r="http://schemas.openxmlformats.org/officeDocument/2006/relationships" xmlns:m="http://schemas.openxmlformats.org/officeDocument/2006/math" xmlns:v="urn:schemas-microsoft-com:vml" xmlns:wp14="http://schemas.microsoft.com/office/word/2010/wordprocessingDrawing" xmlns:wp="http://schemas.openxmlformats.org/drawingml/2006/wordprocessingDrawing" xmlns:w10="urn:schemas-microsoft-com:office:word" xmlns:w="http://schemas.openxmlformats.org/wordprocessingml/2006/main" xmlns:w14="http://schemas.microsoft.com/office/word/2010/wordml" xmlns:w15="http://schemas.microsoft.com/office/word/2012/wordml" xmlns:w16cid="http://schemas.microsoft.com/office/word/2016/wordml/cid" xmlns:w16se="http://schemas.microsoft.com/office/word/2015/wordml/symex" xmlns:wpg="http://schemas.microsoft.com/office/word/2010/wordprocessingGroup" xmlns:wpi="http://schemas.microsoft.com/office/word/2010/wordprocessingInk" xmlns:wne="http://schemas.microsoft.com/office/word/2006/wordml" xmlns:wps="http://schemas.microsoft.com/office/word/2010/wordprocessingShape" mc:Ignorable="w14 w15 w16se w16cid wp14">
-  <w:p>
-    <w:pPr>
-      <w:pStyle w:val="Header"/>
-    </w:pPr>
-  </w:p>
-</w:hdr>
-</file>
-
-<file path=word/header3.xml><?xml version="1.0" encoding="utf-8"?>
-<w:hdr xmlns:wpc="http://schemas.microsoft.com/office/word/2010/wordprocessingCanvas" xmlns:cx="http://schemas.microsoft.com/office/drawing/2014/chartex" xmlns:cx1="http://schemas.microsoft.com/office/drawing/2015/9/8/chartex" xmlns:cx2="http://schemas.microsoft.com/office/drawing/2015/10/21/chartex" xmlns:cx3="http://schemas.microsoft.com/office/drawing/2016/5/9/chartex" xmlns:cx4="http://schemas.microsoft.com/office/drawing/2016/5/10/chartex" xmlns:cx5="http://schemas.microsoft.com/office/drawing/2016/5/11/chartex" xmlns:cx6="http://schemas.microsoft.com/office/drawing/2016/5/12/chartex" xmlns:cx7="http://schemas.microsoft.com/office/drawing/2016/5/13/chartex" xmlns:cx8="http://schemas.microsoft.com/office/drawing/2016/5/14/chartex" xmlns:mc="http://schemas.openxmlformats.org/markup-compatibility/2006" xmlns:aink="http://schemas.microsoft.com/office/drawing/2016/ink" xmlns:am3d="http://schemas.microsoft.com/office/drawing/2017/model3d" xmlns:o="urn:schemas-microsoft-com:office:office" xmlns:r="http://schemas.openxmlformats.org/officeDocument/2006/relationships" xmlns:m="http://schemas.openxmlformats.org/officeDocument/2006/math" xmlns:v="urn:schemas-microsoft-com:vml" xmlns:wp14="http://schemas.microsoft.com/office/word/2010/wordprocessingDrawing" xmlns:wp="http://schemas.openxmlformats.org/drawingml/2006/wordprocessingDrawing" xmlns:w10="urn:schemas-microsoft-com:office:word" xmlns:w="http://schemas.openxmlformats.org/wordprocessingml/2006/main" xmlns:w14="http://schemas.microsoft.com/office/word/2010/wordml" xmlns:w15="http://schemas.microsoft.com/office/word/2012/wordml" xmlns:w16cid="http://schemas.microsoft.com/office/word/2016/wordml/cid" xmlns:w16se="http://schemas.microsoft.com/office/word/2015/wordml/symex" xmlns:wpg="http://schemas.microsoft.com/office/word/2010/wordprocessingGroup" xmlns:wpi="http://schemas.microsoft.com/office/word/2010/wordprocessingInk" xmlns:wne="http://schemas.microsoft.com/office/word/2006/wordml" xmlns:wps="http://schemas.microsoft.com/office/word/2010/wordprocessingShape" mc:Ignorable="w14 w15 w16se w16cid wp14">
-  <w:p>
-    <w:pPr>
-      <w:pStyle w:val="Header"/>
-    </w:pPr>
-  </w:p>
-</w:hdr>
-</file>
-
 <file path=word/numbering.xml><?xml version="1.0" encoding="utf-8"?>
-<w:numbering xmlns:wpc="http://schemas.microsoft.com/office/word/2010/wordprocessingCanvas" xmlns:cx="http://schemas.microsoft.com/office/drawing/2014/chartex" xmlns:cx1="http://schemas.microsoft.com/office/drawing/2015/9/8/chartex" xmlns:cx2="http://schemas.microsoft.com/office/drawing/2015/10/21/chartex" xmlns:cx3="http://schemas.microsoft.com/office/drawing/2016/5/9/chartex" xmlns:cx4="http://schemas.microsoft.com/office/drawing/2016/5/10/chartex" xmlns:cx5="http://schemas.microsoft.com/office/drawing/2016/5/11/chartex" xmlns:cx6="http://schemas.microsoft.com/office/drawing/2016/5/12/chartex" xmlns:cx7="http://schemas.microsoft.com/office/drawing/2016/5/13/chartex" xmlns:cx8="http://schemas.microsoft.com/office/drawing/2016/5/14/chartex" xmlns:mc="http://schemas.openxmlformats.org/markup-compatibility/2006" xmlns:aink="http://schemas.microsoft.com/office/drawing/2016/ink" xmlns:am3d="http://schemas.microsoft.com/office/drawing/2017/model3d" xmlns:o="urn:schemas-microsoft-com:office:office" xmlns:r="http://schemas.openxmlformats.org/officeDocument/2006/relationships" xmlns:m="http://schemas.openxmlformats.org/officeDocument/2006/math" xmlns:v="urn:schemas-microsoft-com:vml" xmlns:wp14="http://schemas.microsoft.com/office/word/2010/wordprocessingDrawing" xmlns:wp="http://schemas.openxmlformats.org/drawingml/2006/wordprocessingDrawing" xmlns:w10="urn:schemas-microsoft-com:office:word" xmlns:w="http://schemas.openxmlformats.org/wordprocessingml/2006/main" xmlns:w14="http://schemas.microsoft.com/office/word/2010/wordml" xmlns:w15="http://schemas.microsoft.com/office/word/2012/wordml" xmlns:w16cid="http://schemas.microsoft.com/office/word/2016/wordml/cid" xmlns:w16se="http://schemas.microsoft.com/office/word/2015/wordml/symex" xmlns:wpg="http://schemas.microsoft.com/office/word/2010/wordprocessingGroup" xmlns:wpi="http://schemas.microsoft.com/office/word/2010/wordprocessingInk" xmlns:wne="http://schemas.microsoft.com/office/word/2006/wordml" xmlns:wps="http://schemas.microsoft.com/office/word/2010/wordprocessingShape" mc:Ignorable="w14 w15 w16se w16cid wp14">
+<w:numbering xmlns:wpc="http://schemas.microsoft.com/office/word/2010/wordprocessingCanvas" xmlns:cx="http://schemas.microsoft.com/office/drawing/2014/chartex" xmlns:cx1="http://schemas.microsoft.com/office/drawing/2015/9/8/chartex" xmlns:cx2="http://schemas.microsoft.com/office/drawing/2015/10/21/chartex" xmlns:cx3="http://schemas.microsoft.com/office/drawing/2016/5/9/chartex" xmlns:cx4="http://schemas.microsoft.com/office/drawing/2016/5/10/chartex" xmlns:cx5="http://schemas.microsoft.com/office/drawing/2016/5/11/chartex" xmlns:cx6="http://schemas.microsoft.com/office/drawing/2016/5/12/chartex" xmlns:cx7="http://schemas.microsoft.com/office/drawing/2016/5/13/chartex" xmlns:cx8="http://schemas.microsoft.com/office/drawing/2016/5/14/chartex" xmlns:mc="http://schemas.openxmlformats.org/markup-compatibility/2006" xmlns:aink="http://schemas.microsoft.com/office/drawing/2016/ink" xmlns:am3d="http://schemas.microsoft.com/office/drawing/2017/model3d" xmlns:o="urn:schemas-microsoft-com:office:office" xmlns:r="http://schemas.openxmlformats.org/officeDocument/2006/relationships" xmlns:m="http://schemas.openxmlformats.org/officeDocument/2006/math" xmlns:v="urn:schemas-microsoft-com:vml" xmlns:wp14="http://schemas.microsoft.com/office/word/2010/wordprocessingDrawing" xmlns:wp="http://schemas.openxmlformats.org/drawingml/2006/wordprocessingDrawing" xmlns:w10="urn:schemas-microsoft-com:office:word" xmlns:w="http://schemas.openxmlformats.org/wordprocessingml/2006/main" xmlns:w14="http://schemas.microsoft.com/office/word/2010/wordml" xmlns:w15="http://schemas.microsoft.com/office/word/2012/wordml" xmlns:w16cex="http://schemas.microsoft.com/office/word/2018/wordml/cex" xmlns:w16cid="http://schemas.microsoft.com/office/word/2016/wordml/cid" xmlns:w16="http://schemas.microsoft.com/office/word/2018/wordml" xmlns:w16se="http://schemas.microsoft.com/office/word/2015/wordml/symex" xmlns:wpg="http://schemas.microsoft.com/office/word/2010/wordprocessingGroup" xmlns:wpi="http://schemas.microsoft.com/office/word/2010/wordprocessingInk" xmlns:wne="http://schemas.microsoft.com/office/word/2006/wordml" xmlns:wps="http://schemas.microsoft.com/office/word/2010/wordprocessingShape" mc:Ignorable="w14 w15 w16se w16cid w16 w16cex wp14">
   <w:abstractNum w:abstractNumId="0" w15:restartNumberingAfterBreak="0">
     <w:nsid w:val="02C32F46"/>
     <w:multiLevelType w:val="hybridMultilevel"/>
@@ -3644,7 +3801,7 @@
 </file>
 
 <file path=word/styles.xml><?xml version="1.0" encoding="utf-8"?>
-<w:styles xmlns:mc="http://schemas.openxmlformats.org/markup-compatibility/2006" xmlns:r="http://schemas.openxmlformats.org/officeDocument/2006/relationships" xmlns:w="http://schemas.openxmlformats.org/wordprocessingml/2006/main" xmlns:w14="http://schemas.microsoft.com/office/word/2010/wordml" xmlns:w15="http://schemas.microsoft.com/office/word/2012/wordml" xmlns:w16cid="http://schemas.microsoft.com/office/word/2016/wordml/cid" xmlns:w16se="http://schemas.microsoft.com/office/word/2015/wordml/symex" mc:Ignorable="w14 w15 w16se w16cid">
+<w:styles xmlns:mc="http://schemas.openxmlformats.org/markup-compatibility/2006" xmlns:r="http://schemas.openxmlformats.org/officeDocument/2006/relationships" xmlns:w="http://schemas.openxmlformats.org/wordprocessingml/2006/main" xmlns:w14="http://schemas.microsoft.com/office/word/2010/wordml" xmlns:w15="http://schemas.microsoft.com/office/word/2012/wordml" xmlns:w16cex="http://schemas.microsoft.com/office/word/2018/wordml/cex" xmlns:w16cid="http://schemas.microsoft.com/office/word/2016/wordml/cid" xmlns:w16="http://schemas.microsoft.com/office/word/2018/wordml" xmlns:w16se="http://schemas.microsoft.com/office/word/2015/wordml/symex" mc:Ignorable="w14 w15 w16se w16cid w16 w16cex">
   <w:docDefaults>
     <w:rPrDefault>
       <w:rPr>
@@ -3660,7 +3817,7 @@
       </w:pPr>
     </w:pPrDefault>
   </w:docDefaults>
-  <w:latentStyles w:defLockedState="0" w:defUIPriority="99" w:defSemiHidden="0" w:defUnhideWhenUsed="0" w:defQFormat="0" w:count="377">
+  <w:latentStyles w:defLockedState="0" w:defUIPriority="99" w:defSemiHidden="0" w:defUnhideWhenUsed="0" w:defQFormat="0" w:count="376">
     <w:lsdException w:name="Normal" w:uiPriority="0" w:qFormat="1"/>
     <w:lsdException w:name="heading 1" w:uiPriority="9" w:qFormat="1"/>
     <w:lsdException w:name="heading 2" w:semiHidden="1" w:uiPriority="9" w:unhideWhenUsed="1" w:qFormat="1"/>
@@ -4037,7 +4194,6 @@
     <w:lsdException w:name="Hashtag" w:semiHidden="1" w:unhideWhenUsed="1"/>
     <w:lsdException w:name="Unresolved Mention" w:semiHidden="1" w:unhideWhenUsed="1"/>
     <w:lsdException w:name="Smart Link" w:semiHidden="1" w:unhideWhenUsed="1"/>
-    <w:lsdException w:name="Smart Link Error" w:semiHidden="1" w:unhideWhenUsed="1"/>
   </w:latentStyles>
   <w:style w:type="paragraph" w:default="1" w:styleId="Normal">
     <w:name w:val="Normal"/>

</xml_diff>

<commit_message>
Adds role change info (high level; details later).
</commit_message>
<xml_diff>
--- a/public/downloads/CV_Serban_Petrescu.docx
+++ b/public/downloads/CV_Serban_Petrescu.docx
@@ -1,6 +1,6 @@
 
 <file path=word/document.xml><?xml version="1.0" encoding="utf-8"?>
-<w:document xmlns:wpc="http://schemas.microsoft.com/office/word/2010/wordprocessingCanvas" xmlns:cx="http://schemas.microsoft.com/office/drawing/2014/chartex" xmlns:cx1="http://schemas.microsoft.com/office/drawing/2015/9/8/chartex" xmlns:cx2="http://schemas.microsoft.com/office/drawing/2015/10/21/chartex" xmlns:cx3="http://schemas.microsoft.com/office/drawing/2016/5/9/chartex" xmlns:cx4="http://schemas.microsoft.com/office/drawing/2016/5/10/chartex" xmlns:cx5="http://schemas.microsoft.com/office/drawing/2016/5/11/chartex" xmlns:cx6="http://schemas.microsoft.com/office/drawing/2016/5/12/chartex" xmlns:cx7="http://schemas.microsoft.com/office/drawing/2016/5/13/chartex" xmlns:cx8="http://schemas.microsoft.com/office/drawing/2016/5/14/chartex" xmlns:mc="http://schemas.openxmlformats.org/markup-compatibility/2006" xmlns:aink="http://schemas.microsoft.com/office/drawing/2016/ink" xmlns:am3d="http://schemas.microsoft.com/office/drawing/2017/model3d" xmlns:o="urn:schemas-microsoft-com:office:office" xmlns:r="http://schemas.openxmlformats.org/officeDocument/2006/relationships" xmlns:m="http://schemas.openxmlformats.org/officeDocument/2006/math" xmlns:v="urn:schemas-microsoft-com:vml" xmlns:wp14="http://schemas.microsoft.com/office/word/2010/wordprocessingDrawing" xmlns:wp="http://schemas.openxmlformats.org/drawingml/2006/wordprocessingDrawing" xmlns:w10="urn:schemas-microsoft-com:office:word" xmlns:w="http://schemas.openxmlformats.org/wordprocessingml/2006/main" xmlns:w14="http://schemas.microsoft.com/office/word/2010/wordml" xmlns:w15="http://schemas.microsoft.com/office/word/2012/wordml" xmlns:w16cex="http://schemas.microsoft.com/office/word/2018/wordml/cex" xmlns:w16cid="http://schemas.microsoft.com/office/word/2016/wordml/cid" xmlns:w16="http://schemas.microsoft.com/office/word/2018/wordml" xmlns:w16se="http://schemas.microsoft.com/office/word/2015/wordml/symex" xmlns:wpg="http://schemas.microsoft.com/office/word/2010/wordprocessingGroup" xmlns:wpi="http://schemas.microsoft.com/office/word/2010/wordprocessingInk" xmlns:wne="http://schemas.microsoft.com/office/word/2006/wordml" xmlns:wps="http://schemas.microsoft.com/office/word/2010/wordprocessingShape" mc:Ignorable="w14 w15 w16se w16cid w16 w16cex wp14">
+<w:document xmlns:wpc="http://schemas.microsoft.com/office/word/2010/wordprocessingCanvas" xmlns:cx="http://schemas.microsoft.com/office/drawing/2014/chartex" xmlns:cx1="http://schemas.microsoft.com/office/drawing/2015/9/8/chartex" xmlns:cx2="http://schemas.microsoft.com/office/drawing/2015/10/21/chartex" xmlns:cx3="http://schemas.microsoft.com/office/drawing/2016/5/9/chartex" xmlns:cx4="http://schemas.microsoft.com/office/drawing/2016/5/10/chartex" xmlns:cx5="http://schemas.microsoft.com/office/drawing/2016/5/11/chartex" xmlns:cx6="http://schemas.microsoft.com/office/drawing/2016/5/12/chartex" xmlns:cx7="http://schemas.microsoft.com/office/drawing/2016/5/13/chartex" xmlns:cx8="http://schemas.microsoft.com/office/drawing/2016/5/14/chartex" xmlns:mc="http://schemas.openxmlformats.org/markup-compatibility/2006" xmlns:aink="http://schemas.microsoft.com/office/drawing/2016/ink" xmlns:am3d="http://schemas.microsoft.com/office/drawing/2017/model3d" xmlns:o="urn:schemas-microsoft-com:office:office" xmlns:r="http://schemas.openxmlformats.org/officeDocument/2006/relationships" xmlns:m="http://schemas.openxmlformats.org/officeDocument/2006/math" xmlns:v="urn:schemas-microsoft-com:vml" xmlns:wp14="http://schemas.microsoft.com/office/word/2010/wordprocessingDrawing" xmlns:wp="http://schemas.openxmlformats.org/drawingml/2006/wordprocessingDrawing" xmlns:w10="urn:schemas-microsoft-com:office:word" xmlns:w="http://schemas.openxmlformats.org/wordprocessingml/2006/main" xmlns:w14="http://schemas.microsoft.com/office/word/2010/wordml" xmlns:w15="http://schemas.microsoft.com/office/word/2012/wordml" xmlns:w16cex="http://schemas.microsoft.com/office/word/2018/wordml/cex" xmlns:w16cid="http://schemas.microsoft.com/office/word/2016/wordml/cid" xmlns:w16="http://schemas.microsoft.com/office/word/2018/wordml" xmlns:w16sdtdh="http://schemas.microsoft.com/office/word/2020/wordml/sdtdatahash" xmlns:w16se="http://schemas.microsoft.com/office/word/2015/wordml/symex" xmlns:wpg="http://schemas.microsoft.com/office/word/2010/wordprocessingGroup" xmlns:wpi="http://schemas.microsoft.com/office/word/2010/wordprocessingInk" xmlns:wne="http://schemas.microsoft.com/office/word/2006/wordml" xmlns:wps="http://schemas.microsoft.com/office/word/2010/wordprocessingShape" mc:Ignorable="w14 w15 w16se w16cid w16 w16cex w16sdtdh wp14">
   <w:body>
     <w:tbl>
       <w:tblPr>
@@ -185,7 +185,23 @@
                 <w:sz w:val="20"/>
                 <w:lang w:val="en-US"/>
               </w:rPr>
-              <w:t xml:space="preserve"> currently work as a cloud solution architect at </w:t>
+              <w:t xml:space="preserve"> currently work as a </w:t>
+            </w:r>
+            <w:r>
+              <w:rPr>
+                <w:rFonts w:ascii="Lato" w:hAnsi="Lato"/>
+                <w:sz w:val="20"/>
+                <w:lang w:val="en-US"/>
+              </w:rPr>
+              <w:t>VP of Engineering</w:t>
+            </w:r>
+            <w:r>
+              <w:rPr>
+                <w:rFonts w:ascii="Lato" w:hAnsi="Lato"/>
+                <w:sz w:val="20"/>
+                <w:lang w:val="en-US"/>
+              </w:rPr>
+              <w:t xml:space="preserve"> at </w:t>
             </w:r>
             <w:hyperlink r:id="rId9" w:history="1">
               <w:proofErr w:type="spellStart"/>
@@ -429,7 +445,7 @@
                         <w:sz w:val="20"/>
                         <w:lang w:val="en-US"/>
                       </w:rPr>
-                      <w:t>serban-petrescu.github.io</w:t>
+                      <w:t>www.spetrescu.ro</w:t>
                     </w:r>
                   </w:hyperlink>
                 </w:p>
@@ -532,7 +548,7 @@
                         <w:sz w:val="20"/>
                         <w:lang w:val="en-US"/>
                       </w:rPr>
-                      <w:t>Serban.Petrescu@outlook.com</w:t>
+                      <w:t>Contact@SPetrescu.ro</w:t>
                     </w:r>
                   </w:hyperlink>
                 </w:p>
@@ -1854,7 +1870,7 @@
                 <w:szCs w:val="20"/>
                 <w:lang w:val="en-US"/>
               </w:rPr>
-              <w:t>Cloud Solution Architect</w:t>
+              <w:t>VP Software Engineering</w:t>
             </w:r>
             <w:r>
               <w:rPr>
@@ -2667,7 +2683,7 @@
 </file>
 
 <file path=word/endnotes.xml><?xml version="1.0" encoding="utf-8"?>
-<w:endnotes xmlns:wpc="http://schemas.microsoft.com/office/word/2010/wordprocessingCanvas" xmlns:cx="http://schemas.microsoft.com/office/drawing/2014/chartex" xmlns:cx1="http://schemas.microsoft.com/office/drawing/2015/9/8/chartex" xmlns:cx2="http://schemas.microsoft.com/office/drawing/2015/10/21/chartex" xmlns:cx3="http://schemas.microsoft.com/office/drawing/2016/5/9/chartex" xmlns:cx4="http://schemas.microsoft.com/office/drawing/2016/5/10/chartex" xmlns:cx5="http://schemas.microsoft.com/office/drawing/2016/5/11/chartex" xmlns:cx6="http://schemas.microsoft.com/office/drawing/2016/5/12/chartex" xmlns:cx7="http://schemas.microsoft.com/office/drawing/2016/5/13/chartex" xmlns:cx8="http://schemas.microsoft.com/office/drawing/2016/5/14/chartex" xmlns:mc="http://schemas.openxmlformats.org/markup-compatibility/2006" xmlns:aink="http://schemas.microsoft.com/office/drawing/2016/ink" xmlns:am3d="http://schemas.microsoft.com/office/drawing/2017/model3d" xmlns:o="urn:schemas-microsoft-com:office:office" xmlns:r="http://schemas.openxmlformats.org/officeDocument/2006/relationships" xmlns:m="http://schemas.openxmlformats.org/officeDocument/2006/math" xmlns:v="urn:schemas-microsoft-com:vml" xmlns:wp14="http://schemas.microsoft.com/office/word/2010/wordprocessingDrawing" xmlns:wp="http://schemas.openxmlformats.org/drawingml/2006/wordprocessingDrawing" xmlns:w10="urn:schemas-microsoft-com:office:word" xmlns:w="http://schemas.openxmlformats.org/wordprocessingml/2006/main" xmlns:w14="http://schemas.microsoft.com/office/word/2010/wordml" xmlns:w15="http://schemas.microsoft.com/office/word/2012/wordml" xmlns:w16cex="http://schemas.microsoft.com/office/word/2018/wordml/cex" xmlns:w16cid="http://schemas.microsoft.com/office/word/2016/wordml/cid" xmlns:w16="http://schemas.microsoft.com/office/word/2018/wordml" xmlns:w16se="http://schemas.microsoft.com/office/word/2015/wordml/symex" xmlns:wpg="http://schemas.microsoft.com/office/word/2010/wordprocessingGroup" xmlns:wpi="http://schemas.microsoft.com/office/word/2010/wordprocessingInk" xmlns:wne="http://schemas.microsoft.com/office/word/2006/wordml" xmlns:wps="http://schemas.microsoft.com/office/word/2010/wordprocessingShape" mc:Ignorable="w14 w15 w16se w16cid w16 w16cex wp14">
+<w:endnotes xmlns:wpc="http://schemas.microsoft.com/office/word/2010/wordprocessingCanvas" xmlns:cx="http://schemas.microsoft.com/office/drawing/2014/chartex" xmlns:cx1="http://schemas.microsoft.com/office/drawing/2015/9/8/chartex" xmlns:cx2="http://schemas.microsoft.com/office/drawing/2015/10/21/chartex" xmlns:cx3="http://schemas.microsoft.com/office/drawing/2016/5/9/chartex" xmlns:cx4="http://schemas.microsoft.com/office/drawing/2016/5/10/chartex" xmlns:cx5="http://schemas.microsoft.com/office/drawing/2016/5/11/chartex" xmlns:cx6="http://schemas.microsoft.com/office/drawing/2016/5/12/chartex" xmlns:cx7="http://schemas.microsoft.com/office/drawing/2016/5/13/chartex" xmlns:cx8="http://schemas.microsoft.com/office/drawing/2016/5/14/chartex" xmlns:mc="http://schemas.openxmlformats.org/markup-compatibility/2006" xmlns:aink="http://schemas.microsoft.com/office/drawing/2016/ink" xmlns:am3d="http://schemas.microsoft.com/office/drawing/2017/model3d" xmlns:o="urn:schemas-microsoft-com:office:office" xmlns:r="http://schemas.openxmlformats.org/officeDocument/2006/relationships" xmlns:m="http://schemas.openxmlformats.org/officeDocument/2006/math" xmlns:v="urn:schemas-microsoft-com:vml" xmlns:wp14="http://schemas.microsoft.com/office/word/2010/wordprocessingDrawing" xmlns:wp="http://schemas.openxmlformats.org/drawingml/2006/wordprocessingDrawing" xmlns:w10="urn:schemas-microsoft-com:office:word" xmlns:w="http://schemas.openxmlformats.org/wordprocessingml/2006/main" xmlns:w14="http://schemas.microsoft.com/office/word/2010/wordml" xmlns:w15="http://schemas.microsoft.com/office/word/2012/wordml" xmlns:w16cex="http://schemas.microsoft.com/office/word/2018/wordml/cex" xmlns:w16cid="http://schemas.microsoft.com/office/word/2016/wordml/cid" xmlns:w16="http://schemas.microsoft.com/office/word/2018/wordml" xmlns:w16sdtdh="http://schemas.microsoft.com/office/word/2020/wordml/sdtdatahash" xmlns:w16se="http://schemas.microsoft.com/office/word/2015/wordml/symex" xmlns:wpg="http://schemas.microsoft.com/office/word/2010/wordprocessingGroup" xmlns:wpi="http://schemas.microsoft.com/office/word/2010/wordprocessingInk" xmlns:wne="http://schemas.microsoft.com/office/word/2006/wordml" xmlns:wps="http://schemas.microsoft.com/office/word/2010/wordprocessingShape" mc:Ignorable="w14 w15 w16se w16cid w16 w16cex w16sdtdh wp14">
   <w:endnote w:type="separator" w:id="-1">
     <w:p>
       <w:pPr>
@@ -2692,7 +2708,7 @@
 </file>
 
 <file path=word/footnotes.xml><?xml version="1.0" encoding="utf-8"?>
-<w:footnotes xmlns:wpc="http://schemas.microsoft.com/office/word/2010/wordprocessingCanvas" xmlns:cx="http://schemas.microsoft.com/office/drawing/2014/chartex" xmlns:cx1="http://schemas.microsoft.com/office/drawing/2015/9/8/chartex" xmlns:cx2="http://schemas.microsoft.com/office/drawing/2015/10/21/chartex" xmlns:cx3="http://schemas.microsoft.com/office/drawing/2016/5/9/chartex" xmlns:cx4="http://schemas.microsoft.com/office/drawing/2016/5/10/chartex" xmlns:cx5="http://schemas.microsoft.com/office/drawing/2016/5/11/chartex" xmlns:cx6="http://schemas.microsoft.com/office/drawing/2016/5/12/chartex" xmlns:cx7="http://schemas.microsoft.com/office/drawing/2016/5/13/chartex" xmlns:cx8="http://schemas.microsoft.com/office/drawing/2016/5/14/chartex" xmlns:mc="http://schemas.openxmlformats.org/markup-compatibility/2006" xmlns:aink="http://schemas.microsoft.com/office/drawing/2016/ink" xmlns:am3d="http://schemas.microsoft.com/office/drawing/2017/model3d" xmlns:o="urn:schemas-microsoft-com:office:office" xmlns:r="http://schemas.openxmlformats.org/officeDocument/2006/relationships" xmlns:m="http://schemas.openxmlformats.org/officeDocument/2006/math" xmlns:v="urn:schemas-microsoft-com:vml" xmlns:wp14="http://schemas.microsoft.com/office/word/2010/wordprocessingDrawing" xmlns:wp="http://schemas.openxmlformats.org/drawingml/2006/wordprocessingDrawing" xmlns:w10="urn:schemas-microsoft-com:office:word" xmlns:w="http://schemas.openxmlformats.org/wordprocessingml/2006/main" xmlns:w14="http://schemas.microsoft.com/office/word/2010/wordml" xmlns:w15="http://schemas.microsoft.com/office/word/2012/wordml" xmlns:w16cex="http://schemas.microsoft.com/office/word/2018/wordml/cex" xmlns:w16cid="http://schemas.microsoft.com/office/word/2016/wordml/cid" xmlns:w16="http://schemas.microsoft.com/office/word/2018/wordml" xmlns:w16se="http://schemas.microsoft.com/office/word/2015/wordml/symex" xmlns:wpg="http://schemas.microsoft.com/office/word/2010/wordprocessingGroup" xmlns:wpi="http://schemas.microsoft.com/office/word/2010/wordprocessingInk" xmlns:wne="http://schemas.microsoft.com/office/word/2006/wordml" xmlns:wps="http://schemas.microsoft.com/office/word/2010/wordprocessingShape" mc:Ignorable="w14 w15 w16se w16cid w16 w16cex wp14">
+<w:footnotes xmlns:wpc="http://schemas.microsoft.com/office/word/2010/wordprocessingCanvas" xmlns:cx="http://schemas.microsoft.com/office/drawing/2014/chartex" xmlns:cx1="http://schemas.microsoft.com/office/drawing/2015/9/8/chartex" xmlns:cx2="http://schemas.microsoft.com/office/drawing/2015/10/21/chartex" xmlns:cx3="http://schemas.microsoft.com/office/drawing/2016/5/9/chartex" xmlns:cx4="http://schemas.microsoft.com/office/drawing/2016/5/10/chartex" xmlns:cx5="http://schemas.microsoft.com/office/drawing/2016/5/11/chartex" xmlns:cx6="http://schemas.microsoft.com/office/drawing/2016/5/12/chartex" xmlns:cx7="http://schemas.microsoft.com/office/drawing/2016/5/13/chartex" xmlns:cx8="http://schemas.microsoft.com/office/drawing/2016/5/14/chartex" xmlns:mc="http://schemas.openxmlformats.org/markup-compatibility/2006" xmlns:aink="http://schemas.microsoft.com/office/drawing/2016/ink" xmlns:am3d="http://schemas.microsoft.com/office/drawing/2017/model3d" xmlns:o="urn:schemas-microsoft-com:office:office" xmlns:r="http://schemas.openxmlformats.org/officeDocument/2006/relationships" xmlns:m="http://schemas.openxmlformats.org/officeDocument/2006/math" xmlns:v="urn:schemas-microsoft-com:vml" xmlns:wp14="http://schemas.microsoft.com/office/word/2010/wordprocessingDrawing" xmlns:wp="http://schemas.openxmlformats.org/drawingml/2006/wordprocessingDrawing" xmlns:w10="urn:schemas-microsoft-com:office:word" xmlns:w="http://schemas.openxmlformats.org/wordprocessingml/2006/main" xmlns:w14="http://schemas.microsoft.com/office/word/2010/wordml" xmlns:w15="http://schemas.microsoft.com/office/word/2012/wordml" xmlns:w16cex="http://schemas.microsoft.com/office/word/2018/wordml/cex" xmlns:w16cid="http://schemas.microsoft.com/office/word/2016/wordml/cid" xmlns:w16="http://schemas.microsoft.com/office/word/2018/wordml" xmlns:w16sdtdh="http://schemas.microsoft.com/office/word/2020/wordml/sdtdatahash" xmlns:w16se="http://schemas.microsoft.com/office/word/2015/wordml/symex" xmlns:wpg="http://schemas.microsoft.com/office/word/2010/wordprocessingGroup" xmlns:wpi="http://schemas.microsoft.com/office/word/2010/wordprocessingInk" xmlns:wne="http://schemas.microsoft.com/office/word/2006/wordml" xmlns:wps="http://schemas.microsoft.com/office/word/2010/wordprocessingShape" mc:Ignorable="w14 w15 w16se w16cid w16 w16cex w16sdtdh wp14">
   <w:footnote w:type="separator" w:id="-1">
     <w:p>
       <w:pPr>
@@ -2717,7 +2733,7 @@
 </file>
 
 <file path=word/numbering.xml><?xml version="1.0" encoding="utf-8"?>
-<w:numbering xmlns:wpc="http://schemas.microsoft.com/office/word/2010/wordprocessingCanvas" xmlns:cx="http://schemas.microsoft.com/office/drawing/2014/chartex" xmlns:cx1="http://schemas.microsoft.com/office/drawing/2015/9/8/chartex" xmlns:cx2="http://schemas.microsoft.com/office/drawing/2015/10/21/chartex" xmlns:cx3="http://schemas.microsoft.com/office/drawing/2016/5/9/chartex" xmlns:cx4="http://schemas.microsoft.com/office/drawing/2016/5/10/chartex" xmlns:cx5="http://schemas.microsoft.com/office/drawing/2016/5/11/chartex" xmlns:cx6="http://schemas.microsoft.com/office/drawing/2016/5/12/chartex" xmlns:cx7="http://schemas.microsoft.com/office/drawing/2016/5/13/chartex" xmlns:cx8="http://schemas.microsoft.com/office/drawing/2016/5/14/chartex" xmlns:mc="http://schemas.openxmlformats.org/markup-compatibility/2006" xmlns:aink="http://schemas.microsoft.com/office/drawing/2016/ink" xmlns:am3d="http://schemas.microsoft.com/office/drawing/2017/model3d" xmlns:o="urn:schemas-microsoft-com:office:office" xmlns:r="http://schemas.openxmlformats.org/officeDocument/2006/relationships" xmlns:m="http://schemas.openxmlformats.org/officeDocument/2006/math" xmlns:v="urn:schemas-microsoft-com:vml" xmlns:wp14="http://schemas.microsoft.com/office/word/2010/wordprocessingDrawing" xmlns:wp="http://schemas.openxmlformats.org/drawingml/2006/wordprocessingDrawing" xmlns:w10="urn:schemas-microsoft-com:office:word" xmlns:w="http://schemas.openxmlformats.org/wordprocessingml/2006/main" xmlns:w14="http://schemas.microsoft.com/office/word/2010/wordml" xmlns:w15="http://schemas.microsoft.com/office/word/2012/wordml" xmlns:w16cex="http://schemas.microsoft.com/office/word/2018/wordml/cex" xmlns:w16cid="http://schemas.microsoft.com/office/word/2016/wordml/cid" xmlns:w16="http://schemas.microsoft.com/office/word/2018/wordml" xmlns:w16se="http://schemas.microsoft.com/office/word/2015/wordml/symex" xmlns:wpg="http://schemas.microsoft.com/office/word/2010/wordprocessingGroup" xmlns:wpi="http://schemas.microsoft.com/office/word/2010/wordprocessingInk" xmlns:wne="http://schemas.microsoft.com/office/word/2006/wordml" xmlns:wps="http://schemas.microsoft.com/office/word/2010/wordprocessingShape" mc:Ignorable="w14 w15 w16se w16cid w16 w16cex wp14">
+<w:numbering xmlns:wpc="http://schemas.microsoft.com/office/word/2010/wordprocessingCanvas" xmlns:cx="http://schemas.microsoft.com/office/drawing/2014/chartex" xmlns:cx1="http://schemas.microsoft.com/office/drawing/2015/9/8/chartex" xmlns:cx2="http://schemas.microsoft.com/office/drawing/2015/10/21/chartex" xmlns:cx3="http://schemas.microsoft.com/office/drawing/2016/5/9/chartex" xmlns:cx4="http://schemas.microsoft.com/office/drawing/2016/5/10/chartex" xmlns:cx5="http://schemas.microsoft.com/office/drawing/2016/5/11/chartex" xmlns:cx6="http://schemas.microsoft.com/office/drawing/2016/5/12/chartex" xmlns:cx7="http://schemas.microsoft.com/office/drawing/2016/5/13/chartex" xmlns:cx8="http://schemas.microsoft.com/office/drawing/2016/5/14/chartex" xmlns:mc="http://schemas.openxmlformats.org/markup-compatibility/2006" xmlns:aink="http://schemas.microsoft.com/office/drawing/2016/ink" xmlns:am3d="http://schemas.microsoft.com/office/drawing/2017/model3d" xmlns:o="urn:schemas-microsoft-com:office:office" xmlns:r="http://schemas.openxmlformats.org/officeDocument/2006/relationships" xmlns:m="http://schemas.openxmlformats.org/officeDocument/2006/math" xmlns:v="urn:schemas-microsoft-com:vml" xmlns:wp14="http://schemas.microsoft.com/office/word/2010/wordprocessingDrawing" xmlns:wp="http://schemas.openxmlformats.org/drawingml/2006/wordprocessingDrawing" xmlns:w10="urn:schemas-microsoft-com:office:word" xmlns:w="http://schemas.openxmlformats.org/wordprocessingml/2006/main" xmlns:w14="http://schemas.microsoft.com/office/word/2010/wordml" xmlns:w15="http://schemas.microsoft.com/office/word/2012/wordml" xmlns:w16cex="http://schemas.microsoft.com/office/word/2018/wordml/cex" xmlns:w16cid="http://schemas.microsoft.com/office/word/2016/wordml/cid" xmlns:w16="http://schemas.microsoft.com/office/word/2018/wordml" xmlns:w16sdtdh="http://schemas.microsoft.com/office/word/2020/wordml/sdtdatahash" xmlns:w16se="http://schemas.microsoft.com/office/word/2015/wordml/symex" xmlns:wpg="http://schemas.microsoft.com/office/word/2010/wordprocessingGroup" xmlns:wpi="http://schemas.microsoft.com/office/word/2010/wordprocessingInk" xmlns:wne="http://schemas.microsoft.com/office/word/2006/wordml" xmlns:wps="http://schemas.microsoft.com/office/word/2010/wordprocessingShape" mc:Ignorable="w14 w15 w16se w16cid w16 w16cex w16sdtdh wp14">
   <w:abstractNum w:abstractNumId="0" w15:restartNumberingAfterBreak="0">
     <w:nsid w:val="02C32F46"/>
     <w:multiLevelType w:val="hybridMultilevel"/>
@@ -3866,7 +3882,7 @@
 </file>
 
 <file path=word/styles.xml><?xml version="1.0" encoding="utf-8"?>
-<w:styles xmlns:mc="http://schemas.openxmlformats.org/markup-compatibility/2006" xmlns:r="http://schemas.openxmlformats.org/officeDocument/2006/relationships" xmlns:w="http://schemas.openxmlformats.org/wordprocessingml/2006/main" xmlns:w14="http://schemas.microsoft.com/office/word/2010/wordml" xmlns:w15="http://schemas.microsoft.com/office/word/2012/wordml" xmlns:w16cex="http://schemas.microsoft.com/office/word/2018/wordml/cex" xmlns:w16cid="http://schemas.microsoft.com/office/word/2016/wordml/cid" xmlns:w16="http://schemas.microsoft.com/office/word/2018/wordml" xmlns:w16se="http://schemas.microsoft.com/office/word/2015/wordml/symex" mc:Ignorable="w14 w15 w16se w16cid w16 w16cex">
+<w:styles xmlns:mc="http://schemas.openxmlformats.org/markup-compatibility/2006" xmlns:r="http://schemas.openxmlformats.org/officeDocument/2006/relationships" xmlns:w="http://schemas.openxmlformats.org/wordprocessingml/2006/main" xmlns:w14="http://schemas.microsoft.com/office/word/2010/wordml" xmlns:w15="http://schemas.microsoft.com/office/word/2012/wordml" xmlns:w16cex="http://schemas.microsoft.com/office/word/2018/wordml/cex" xmlns:w16cid="http://schemas.microsoft.com/office/word/2016/wordml/cid" xmlns:w16="http://schemas.microsoft.com/office/word/2018/wordml" xmlns:w16sdtdh="http://schemas.microsoft.com/office/word/2020/wordml/sdtdatahash" xmlns:w16se="http://schemas.microsoft.com/office/word/2015/wordml/symex" mc:Ignorable="w14 w15 w16se w16cid w16 w16cex w16sdtdh">
   <w:docDefaults>
     <w:rPrDefault>
       <w:rPr>

</xml_diff>